<commit_message>
Liste der Use Cases eingetragen
</commit_message>
<xml_diff>
--- a/TBE/doc/Systemanforderungen.docx
+++ b/TBE/doc/Systemanforderungen.docx
@@ -2000,6 +2000,9 @@
             <w:pPr>
               <w:pStyle w:val="KeinLeerraum"/>
             </w:pPr>
+            <w:r>
+              <w:t>Choose Sport</w:t>
+            </w:r>
           </w:p>
         </w:tc>
         <w:tc>
@@ -2010,6 +2013,351 @@
             <w:pPr>
               <w:pStyle w:val="KeinLeerraum"/>
             </w:pPr>
+            <w:r>
+              <w:t>Trainer</w:t>
+            </w:r>
+          </w:p>
+        </w:tc>
+        <w:tc>
+          <w:tcPr>
+            <w:tcW w:w="773" w:type="pct"/>
+          </w:tcPr>
+          <w:p>
+            <w:pPr>
+              <w:pStyle w:val="KeinLeerraum"/>
+            </w:pPr>
+          </w:p>
+        </w:tc>
+      </w:tr>
+      <w:tr>
+        <w:tc>
+          <w:tcPr>
+            <w:tcW w:w="1925" w:type="pct"/>
+          </w:tcPr>
+          <w:p>
+            <w:pPr>
+              <w:pStyle w:val="KeinLeerraum"/>
+            </w:pPr>
+            <w:r>
+              <w:t>Create Board</w:t>
+            </w:r>
+          </w:p>
+        </w:tc>
+        <w:tc>
+          <w:tcPr>
+            <w:tcW w:w="2302" w:type="pct"/>
+          </w:tcPr>
+          <w:p>
+            <w:pPr>
+              <w:pStyle w:val="KeinLeerraum"/>
+            </w:pPr>
+            <w:r>
+              <w:t>Trainer</w:t>
+            </w:r>
+          </w:p>
+        </w:tc>
+        <w:tc>
+          <w:tcPr>
+            <w:tcW w:w="773" w:type="pct"/>
+          </w:tcPr>
+          <w:p>
+            <w:pPr>
+              <w:pStyle w:val="KeinLeerraum"/>
+            </w:pPr>
+          </w:p>
+        </w:tc>
+      </w:tr>
+      <w:tr>
+        <w:tc>
+          <w:tcPr>
+            <w:tcW w:w="1925" w:type="pct"/>
+          </w:tcPr>
+          <w:p>
+            <w:pPr>
+              <w:pStyle w:val="KeinLeerraum"/>
+            </w:pPr>
+            <w:r>
+              <w:t>Save Board</w:t>
+            </w:r>
+          </w:p>
+        </w:tc>
+        <w:tc>
+          <w:tcPr>
+            <w:tcW w:w="2302" w:type="pct"/>
+          </w:tcPr>
+          <w:p>
+            <w:pPr>
+              <w:pStyle w:val="KeinLeerraum"/>
+            </w:pPr>
+            <w:r>
+              <w:t>Trainer</w:t>
+            </w:r>
+          </w:p>
+        </w:tc>
+        <w:tc>
+          <w:tcPr>
+            <w:tcW w:w="773" w:type="pct"/>
+          </w:tcPr>
+          <w:p>
+            <w:pPr>
+              <w:pStyle w:val="KeinLeerraum"/>
+            </w:pPr>
+          </w:p>
+        </w:tc>
+      </w:tr>
+      <w:tr>
+        <w:tc>
+          <w:tcPr>
+            <w:tcW w:w="1925" w:type="pct"/>
+          </w:tcPr>
+          <w:p>
+            <w:pPr>
+              <w:pStyle w:val="KeinLeerraum"/>
+            </w:pPr>
+            <w:r>
+              <w:t>Load Board</w:t>
+            </w:r>
+          </w:p>
+        </w:tc>
+        <w:tc>
+          <w:tcPr>
+            <w:tcW w:w="2302" w:type="pct"/>
+          </w:tcPr>
+          <w:p>
+            <w:pPr>
+              <w:pStyle w:val="KeinLeerraum"/>
+            </w:pPr>
+            <w:r>
+              <w:t>Trainer</w:t>
+            </w:r>
+          </w:p>
+        </w:tc>
+        <w:tc>
+          <w:tcPr>
+            <w:tcW w:w="773" w:type="pct"/>
+          </w:tcPr>
+          <w:p>
+            <w:pPr>
+              <w:pStyle w:val="KeinLeerraum"/>
+            </w:pPr>
+          </w:p>
+        </w:tc>
+      </w:tr>
+      <w:tr>
+        <w:tc>
+          <w:tcPr>
+            <w:tcW w:w="1925" w:type="pct"/>
+          </w:tcPr>
+          <w:p>
+            <w:pPr>
+              <w:pStyle w:val="KeinLeerraum"/>
+            </w:pPr>
+            <w:r>
+              <w:t>Delete Board</w:t>
+            </w:r>
+          </w:p>
+        </w:tc>
+        <w:tc>
+          <w:tcPr>
+            <w:tcW w:w="2302" w:type="pct"/>
+          </w:tcPr>
+          <w:p>
+            <w:pPr>
+              <w:pStyle w:val="KeinLeerraum"/>
+            </w:pPr>
+            <w:r>
+              <w:t>Trainer</w:t>
+            </w:r>
+          </w:p>
+        </w:tc>
+        <w:tc>
+          <w:tcPr>
+            <w:tcW w:w="773" w:type="pct"/>
+          </w:tcPr>
+          <w:p>
+            <w:pPr>
+              <w:pStyle w:val="KeinLeerraum"/>
+            </w:pPr>
+          </w:p>
+        </w:tc>
+      </w:tr>
+      <w:tr>
+        <w:tc>
+          <w:tcPr>
+            <w:tcW w:w="1925" w:type="pct"/>
+          </w:tcPr>
+          <w:p>
+            <w:pPr>
+              <w:pStyle w:val="KeinLeerraum"/>
+            </w:pPr>
+            <w:r>
+              <w:t>Change Field</w:t>
+            </w:r>
+          </w:p>
+        </w:tc>
+        <w:tc>
+          <w:tcPr>
+            <w:tcW w:w="2302" w:type="pct"/>
+          </w:tcPr>
+          <w:p>
+            <w:pPr>
+              <w:pStyle w:val="KeinLeerraum"/>
+            </w:pPr>
+            <w:r>
+              <w:t>Trainer</w:t>
+            </w:r>
+          </w:p>
+        </w:tc>
+        <w:tc>
+          <w:tcPr>
+            <w:tcW w:w="773" w:type="pct"/>
+          </w:tcPr>
+          <w:p>
+            <w:pPr>
+              <w:pStyle w:val="KeinLeerraum"/>
+            </w:pPr>
+          </w:p>
+        </w:tc>
+      </w:tr>
+      <w:tr>
+        <w:tc>
+          <w:tcPr>
+            <w:tcW w:w="1925" w:type="pct"/>
+          </w:tcPr>
+          <w:p>
+            <w:pPr>
+              <w:pStyle w:val="KeinLeerraum"/>
+            </w:pPr>
+            <w:r>
+              <w:t>Draw Item</w:t>
+            </w:r>
+          </w:p>
+        </w:tc>
+        <w:tc>
+          <w:tcPr>
+            <w:tcW w:w="2302" w:type="pct"/>
+          </w:tcPr>
+          <w:p>
+            <w:pPr>
+              <w:pStyle w:val="KeinLeerraum"/>
+            </w:pPr>
+            <w:r>
+              <w:t>Trainer, Jugend und Sport</w:t>
+            </w:r>
+          </w:p>
+        </w:tc>
+        <w:tc>
+          <w:tcPr>
+            <w:tcW w:w="773" w:type="pct"/>
+          </w:tcPr>
+          <w:p>
+            <w:pPr>
+              <w:pStyle w:val="KeinLeerraum"/>
+            </w:pPr>
+          </w:p>
+        </w:tc>
+      </w:tr>
+      <w:tr>
+        <w:tc>
+          <w:tcPr>
+            <w:tcW w:w="1925" w:type="pct"/>
+          </w:tcPr>
+          <w:p>
+            <w:pPr>
+              <w:pStyle w:val="KeinLeerraum"/>
+            </w:pPr>
+            <w:r>
+              <w:t>Change Item</w:t>
+            </w:r>
+          </w:p>
+        </w:tc>
+        <w:tc>
+          <w:tcPr>
+            <w:tcW w:w="2302" w:type="pct"/>
+          </w:tcPr>
+          <w:p>
+            <w:pPr>
+              <w:pStyle w:val="KeinLeerraum"/>
+            </w:pPr>
+            <w:r>
+              <w:t>Trainer</w:t>
+            </w:r>
+          </w:p>
+        </w:tc>
+        <w:tc>
+          <w:tcPr>
+            <w:tcW w:w="773" w:type="pct"/>
+          </w:tcPr>
+          <w:p>
+            <w:pPr>
+              <w:pStyle w:val="KeinLeerraum"/>
+            </w:pPr>
+          </w:p>
+        </w:tc>
+      </w:tr>
+      <w:tr>
+        <w:tc>
+          <w:tcPr>
+            <w:tcW w:w="1925" w:type="pct"/>
+          </w:tcPr>
+          <w:p>
+            <w:pPr>
+              <w:pStyle w:val="KeinLeerraum"/>
+            </w:pPr>
+            <w:r>
+              <w:t>Delete item</w:t>
+            </w:r>
+          </w:p>
+        </w:tc>
+        <w:tc>
+          <w:tcPr>
+            <w:tcW w:w="2302" w:type="pct"/>
+          </w:tcPr>
+          <w:p>
+            <w:pPr>
+              <w:pStyle w:val="KeinLeerraum"/>
+            </w:pPr>
+            <w:r>
+              <w:t>Trainer</w:t>
+            </w:r>
+          </w:p>
+        </w:tc>
+        <w:tc>
+          <w:tcPr>
+            <w:tcW w:w="773" w:type="pct"/>
+          </w:tcPr>
+          <w:p>
+            <w:pPr>
+              <w:pStyle w:val="KeinLeerraum"/>
+            </w:pPr>
+          </w:p>
+        </w:tc>
+      </w:tr>
+      <w:tr>
+        <w:tc>
+          <w:tcPr>
+            <w:tcW w:w="1925" w:type="pct"/>
+          </w:tcPr>
+          <w:p>
+            <w:pPr>
+              <w:pStyle w:val="KeinLeerraum"/>
+            </w:pPr>
+            <w:r>
+              <w:t>Add Attributes</w:t>
+            </w:r>
+          </w:p>
+        </w:tc>
+        <w:tc>
+          <w:tcPr>
+            <w:tcW w:w="2302" w:type="pct"/>
+          </w:tcPr>
+          <w:p>
+            <w:pPr>
+              <w:pStyle w:val="KeinLeerraum"/>
+            </w:pPr>
+            <w:r>
+              <w:t>Trainer</w:t>
+            </w:r>
           </w:p>
         </w:tc>
         <w:tc>
@@ -2104,6 +2452,9 @@
             <w:pPr>
               <w:pStyle w:val="KeinLeerraum"/>
             </w:pPr>
+            <w:r>
+              <w:t>Trainer</w:t>
+            </w:r>
           </w:p>
         </w:tc>
         <w:tc>
@@ -2114,6 +2465,65 @@
             <w:pPr>
               <w:pStyle w:val="KeinLeerraum"/>
             </w:pPr>
+            <w:r>
+              <w:t>Primäraktor: Er ist der Endnutzer vom TBE, zeichnet damit Übungen und gestaltet Trainingseinheiten.</w:t>
+            </w:r>
+          </w:p>
+        </w:tc>
+      </w:tr>
+      <w:tr>
+        <w:tc>
+          <w:tcPr>
+            <w:tcW w:w="1350" w:type="pct"/>
+          </w:tcPr>
+          <w:p>
+            <w:pPr>
+              <w:pStyle w:val="KeinLeerraum"/>
+            </w:pPr>
+            <w:r>
+              <w:t>Jugend und Sport</w:t>
+            </w:r>
+          </w:p>
+        </w:tc>
+        <w:tc>
+          <w:tcPr>
+            <w:tcW w:w="3650" w:type="pct"/>
+          </w:tcPr>
+          <w:p>
+            <w:pPr>
+              <w:pStyle w:val="KeinLeerraum"/>
+            </w:pPr>
+            <w:r>
+              <w:t>Unterstützender Aktor: Liefert die Standart-Notation der einzelnen Sportarten</w:t>
+            </w:r>
+          </w:p>
+        </w:tc>
+      </w:tr>
+      <w:tr>
+        <w:tc>
+          <w:tcPr>
+            <w:tcW w:w="1350" w:type="pct"/>
+          </w:tcPr>
+          <w:p>
+            <w:pPr>
+              <w:pStyle w:val="KeinLeerraum"/>
+            </w:pPr>
+            <w:r>
+              <w:t>Sportverbände</w:t>
+            </w:r>
+          </w:p>
+        </w:tc>
+        <w:tc>
+          <w:tcPr>
+            <w:tcW w:w="3650" w:type="pct"/>
+          </w:tcPr>
+          <w:p>
+            <w:pPr>
+              <w:pStyle w:val="KeinLeerraum"/>
+            </w:pPr>
+            <w:r>
+              <w:t>Offstage-Aktoren: Sie haben ein Interesse daran, dass die allgemeine Trainingsqualität gewährleistet ist.</w:t>
+            </w:r>
           </w:p>
         </w:tc>
       </w:tr>
@@ -2129,11 +2539,9 @@
       <w:pPr>
         <w:pStyle w:val="berschrift3"/>
       </w:pPr>
-      <w:bookmarkStart w:id="7" w:name="_Toc163986095"/>
-      <w:r>
-        <w:t>Use Case 1</w:t>
-      </w:r>
-      <w:bookmarkEnd w:id="7"/>
+      <w:r>
+        <w:t>Choose Sport</w:t>
+      </w:r>
     </w:p>
     <w:p>
       <w:pPr>
@@ -2332,6 +2740,7 @@
               <w:jc w:val="right"/>
             </w:pPr>
             <w:r>
+              <w:lastRenderedPageBreak/>
               <w:t>4</w:t>
             </w:r>
           </w:p>
@@ -2495,7 +2904,6 @@
         <w:pStyle w:val="berschrift2"/>
       </w:pPr>
       <w:r>
-        <w:lastRenderedPageBreak/>
         <w:t>Klassen</w:t>
       </w:r>
     </w:p>
@@ -2753,7 +3161,7 @@
               <w:sz w:val="20"/>
               <w:szCs w:val="20"/>
             </w:rPr>
-            <w:t>7</w:t>
+            <w:t>6</w:t>
           </w:r>
           <w:r>
             <w:rPr>

</xml_diff>

<commit_message>
Dokument Stand 18.4.07 -> so an herrn lange mit Sitzungsprotokoll.
</commit_message>
<xml_diff>
--- a/TBE/doc/Systemanforderungen.docx
+++ b/TBE/doc/Systemanforderungen.docx
@@ -80,7 +80,7 @@
               <w:rPr>
                 <w:noProof/>
                 <w:color w:val="FFFFFF" w:themeColor="background1"/>
-                <w:lang w:val="de-DE" w:eastAsia="de-DE"/>
+                <w:lang w:eastAsia="de-CH"/>
               </w:rPr>
               <w:drawing>
                 <wp:inline distT="0" distB="0" distL="0" distR="0">
@@ -1400,7 +1400,7 @@
         <w:rPr>
           <w:noProof/>
         </w:rPr>
-        <w:instrText xml:space="preserve"> PAGEREF _Toc164584428 \h </w:instrText>
+        <w:instrText xml:space="preserve"> PAGEREF _Toc164667488 \h </w:instrText>
       </w:r>
       <w:r>
         <w:rPr>
@@ -1482,7 +1482,7 @@
         <w:rPr>
           <w:noProof/>
         </w:rPr>
-        <w:instrText xml:space="preserve"> PAGEREF _Toc164584429 \h </w:instrText>
+        <w:instrText xml:space="preserve"> PAGEREF _Toc164667489 \h </w:instrText>
       </w:r>
       <w:r>
         <w:rPr>
@@ -1566,7 +1566,7 @@
         <w:rPr>
           <w:noProof/>
         </w:rPr>
-        <w:instrText xml:space="preserve"> PAGEREF _Toc164584430 \h </w:instrText>
+        <w:instrText xml:space="preserve"> PAGEREF _Toc164667490 \h </w:instrText>
       </w:r>
       <w:r>
         <w:rPr>
@@ -1646,7 +1646,7 @@
         <w:rPr>
           <w:noProof/>
         </w:rPr>
-        <w:instrText xml:space="preserve"> PAGEREF _Toc164584431 \h </w:instrText>
+        <w:instrText xml:space="preserve"> PAGEREF _Toc164667491 \h </w:instrText>
       </w:r>
       <w:r>
         <w:rPr>
@@ -1685,13 +1685,12 @@
           <w:kern w:val="0"/>
           <w:sz w:val="22"/>
           <w:szCs w:val="22"/>
-          <w:lang w:val="en-US" w:eastAsia="de-CH"/>
-        </w:rPr>
-      </w:pPr>
-      <w:r>
-        <w:rPr>
-          <w:noProof/>
-          <w:lang w:val="en-US"/>
+          <w:lang w:eastAsia="de-CH"/>
+        </w:rPr>
+      </w:pPr>
+      <w:r>
+        <w:rPr>
+          <w:noProof/>
         </w:rPr>
         <w:t>3.1.1</w:t>
       </w:r>
@@ -1703,21 +1702,19 @@
           <w:kern w:val="0"/>
           <w:sz w:val="22"/>
           <w:szCs w:val="22"/>
-          <w:lang w:val="en-US" w:eastAsia="de-CH"/>
+          <w:lang w:eastAsia="de-CH"/>
         </w:rPr>
         <w:tab/>
       </w:r>
       <w:r>
         <w:rPr>
           <w:noProof/>
-          <w:lang w:val="en-US"/>
         </w:rPr>
         <w:t>Aktoren</w:t>
       </w:r>
       <w:r>
         <w:rPr>
           <w:noProof/>
-          <w:lang w:val="en-US"/>
         </w:rPr>
         <w:tab/>
       </w:r>
@@ -1730,9 +1727,8 @@
       <w:r>
         <w:rPr>
           <w:noProof/>
-          <w:lang w:val="en-US"/>
-        </w:rPr>
-        <w:instrText xml:space="preserve"> PAGEREF _Toc164584432 \h </w:instrText>
+        </w:rPr>
+        <w:instrText xml:space="preserve"> PAGEREF _Toc164667492 \h </w:instrText>
       </w:r>
       <w:r>
         <w:rPr>
@@ -1748,7 +1744,6 @@
       <w:r>
         <w:rPr>
           <w:noProof/>
-          <w:lang w:val="en-US"/>
         </w:rPr>
         <w:t>6</w:t>
       </w:r>
@@ -1772,13 +1767,12 @@
           <w:kern w:val="0"/>
           <w:sz w:val="22"/>
           <w:szCs w:val="22"/>
-          <w:lang w:val="en-US" w:eastAsia="de-CH"/>
-        </w:rPr>
-      </w:pPr>
-      <w:r>
-        <w:rPr>
-          <w:noProof/>
-          <w:lang w:val="en-US"/>
+          <w:lang w:eastAsia="de-CH"/>
+        </w:rPr>
+      </w:pPr>
+      <w:r>
+        <w:rPr>
+          <w:noProof/>
         </w:rPr>
         <w:t>3.1.2</w:t>
       </w:r>
@@ -1790,21 +1784,19 @@
           <w:kern w:val="0"/>
           <w:sz w:val="22"/>
           <w:szCs w:val="22"/>
-          <w:lang w:val="en-US" w:eastAsia="de-CH"/>
+          <w:lang w:eastAsia="de-CH"/>
         </w:rPr>
         <w:tab/>
       </w:r>
       <w:r>
         <w:rPr>
           <w:noProof/>
-          <w:lang w:val="en-US"/>
         </w:rPr>
         <w:t>Create Board</w:t>
       </w:r>
       <w:r>
         <w:rPr>
           <w:noProof/>
-          <w:lang w:val="en-US"/>
         </w:rPr>
         <w:tab/>
       </w:r>
@@ -1817,9 +1809,8 @@
       <w:r>
         <w:rPr>
           <w:noProof/>
-          <w:lang w:val="en-US"/>
-        </w:rPr>
-        <w:instrText xml:space="preserve"> PAGEREF _Toc164584433 \h </w:instrText>
+        </w:rPr>
+        <w:instrText xml:space="preserve"> PAGEREF _Toc164667493 \h </w:instrText>
       </w:r>
       <w:r>
         <w:rPr>
@@ -1835,7 +1826,6 @@
       <w:r>
         <w:rPr>
           <w:noProof/>
-          <w:lang w:val="en-US"/>
         </w:rPr>
         <w:t>7</w:t>
       </w:r>
@@ -1859,13 +1849,12 @@
           <w:kern w:val="0"/>
           <w:sz w:val="22"/>
           <w:szCs w:val="22"/>
-          <w:lang w:val="en-US" w:eastAsia="de-CH"/>
-        </w:rPr>
-      </w:pPr>
-      <w:r>
-        <w:rPr>
-          <w:noProof/>
-          <w:lang w:val="en-US"/>
+          <w:lang w:eastAsia="de-CH"/>
+        </w:rPr>
+      </w:pPr>
+      <w:r>
+        <w:rPr>
+          <w:noProof/>
         </w:rPr>
         <w:t>3.1.3</w:t>
       </w:r>
@@ -1877,21 +1866,19 @@
           <w:kern w:val="0"/>
           <w:sz w:val="22"/>
           <w:szCs w:val="22"/>
-          <w:lang w:val="en-US" w:eastAsia="de-CH"/>
+          <w:lang w:eastAsia="de-CH"/>
         </w:rPr>
         <w:tab/>
       </w:r>
       <w:r>
         <w:rPr>
           <w:noProof/>
-          <w:lang w:val="en-US"/>
         </w:rPr>
         <w:t>Clear Board</w:t>
       </w:r>
       <w:r>
         <w:rPr>
           <w:noProof/>
-          <w:lang w:val="en-US"/>
         </w:rPr>
         <w:tab/>
       </w:r>
@@ -1904,9 +1891,8 @@
       <w:r>
         <w:rPr>
           <w:noProof/>
-          <w:lang w:val="en-US"/>
-        </w:rPr>
-        <w:instrText xml:space="preserve"> PAGEREF _Toc164584434 \h </w:instrText>
+        </w:rPr>
+        <w:instrText xml:space="preserve"> PAGEREF _Toc164667494 \h </w:instrText>
       </w:r>
       <w:r>
         <w:rPr>
@@ -1922,7 +1908,6 @@
       <w:r>
         <w:rPr>
           <w:noProof/>
-          <w:lang w:val="en-US"/>
         </w:rPr>
         <w:t>8</w:t>
       </w:r>
@@ -1946,13 +1931,12 @@
           <w:kern w:val="0"/>
           <w:sz w:val="22"/>
           <w:szCs w:val="22"/>
-          <w:lang w:val="en-US" w:eastAsia="de-CH"/>
-        </w:rPr>
-      </w:pPr>
-      <w:r>
-        <w:rPr>
-          <w:noProof/>
-          <w:lang w:val="en-US"/>
+          <w:lang w:eastAsia="de-CH"/>
+        </w:rPr>
+      </w:pPr>
+      <w:r>
+        <w:rPr>
+          <w:noProof/>
         </w:rPr>
         <w:t>3.1.4</w:t>
       </w:r>
@@ -1964,21 +1948,19 @@
           <w:kern w:val="0"/>
           <w:sz w:val="22"/>
           <w:szCs w:val="22"/>
-          <w:lang w:val="en-US" w:eastAsia="de-CH"/>
+          <w:lang w:eastAsia="de-CH"/>
         </w:rPr>
         <w:tab/>
       </w:r>
       <w:r>
         <w:rPr>
           <w:noProof/>
-          <w:lang w:val="en-US"/>
-        </w:rPr>
-        <w:t>Save Board</w:t>
-      </w:r>
-      <w:r>
-        <w:rPr>
-          <w:noProof/>
-          <w:lang w:val="en-US"/>
+        </w:rPr>
+        <w:t>Save Board As</w:t>
+      </w:r>
+      <w:r>
+        <w:rPr>
+          <w:noProof/>
         </w:rPr>
         <w:tab/>
       </w:r>
@@ -1991,9 +1973,8 @@
       <w:r>
         <w:rPr>
           <w:noProof/>
-          <w:lang w:val="en-US"/>
-        </w:rPr>
-        <w:instrText xml:space="preserve"> PAGEREF _Toc164584435 \h </w:instrText>
+        </w:rPr>
+        <w:instrText xml:space="preserve"> PAGEREF _Toc164667495 \h </w:instrText>
       </w:r>
       <w:r>
         <w:rPr>
@@ -2009,7 +1990,6 @@
       <w:r>
         <w:rPr>
           <w:noProof/>
-          <w:lang w:val="en-US"/>
         </w:rPr>
         <w:t>9</w:t>
       </w:r>
@@ -2033,13 +2013,12 @@
           <w:kern w:val="0"/>
           <w:sz w:val="22"/>
           <w:szCs w:val="22"/>
-          <w:lang w:val="en-US" w:eastAsia="de-CH"/>
-        </w:rPr>
-      </w:pPr>
-      <w:r>
-        <w:rPr>
-          <w:noProof/>
-          <w:lang w:val="en-US"/>
+          <w:lang w:eastAsia="de-CH"/>
+        </w:rPr>
+      </w:pPr>
+      <w:r>
+        <w:rPr>
+          <w:noProof/>
         </w:rPr>
         <w:t>3.1.5</w:t>
       </w:r>
@@ -2051,21 +2030,19 @@
           <w:kern w:val="0"/>
           <w:sz w:val="22"/>
           <w:szCs w:val="22"/>
-          <w:lang w:val="en-US" w:eastAsia="de-CH"/>
+          <w:lang w:eastAsia="de-CH"/>
         </w:rPr>
         <w:tab/>
       </w:r>
       <w:r>
         <w:rPr>
           <w:noProof/>
-          <w:lang w:val="en-US"/>
-        </w:rPr>
-        <w:t>Load Board</w:t>
-      </w:r>
-      <w:r>
-        <w:rPr>
-          <w:noProof/>
-          <w:lang w:val="en-US"/>
+        </w:rPr>
+        <w:t>Save Board</w:t>
+      </w:r>
+      <w:r>
+        <w:rPr>
+          <w:noProof/>
         </w:rPr>
         <w:tab/>
       </w:r>
@@ -2078,9 +2055,8 @@
       <w:r>
         <w:rPr>
           <w:noProof/>
-          <w:lang w:val="en-US"/>
-        </w:rPr>
-        <w:instrText xml:space="preserve"> PAGEREF _Toc164584436 \h </w:instrText>
+        </w:rPr>
+        <w:instrText xml:space="preserve"> PAGEREF _Toc164667496 \h </w:instrText>
       </w:r>
       <w:r>
         <w:rPr>
@@ -2096,7 +2072,6 @@
       <w:r>
         <w:rPr>
           <w:noProof/>
-          <w:lang w:val="en-US"/>
         </w:rPr>
         <w:t>10</w:t>
       </w:r>
@@ -2120,13 +2095,12 @@
           <w:kern w:val="0"/>
           <w:sz w:val="22"/>
           <w:szCs w:val="22"/>
-          <w:lang w:val="en-US" w:eastAsia="de-CH"/>
-        </w:rPr>
-      </w:pPr>
-      <w:r>
-        <w:rPr>
-          <w:noProof/>
-          <w:lang w:val="en-US"/>
+          <w:lang w:eastAsia="de-CH"/>
+        </w:rPr>
+      </w:pPr>
+      <w:r>
+        <w:rPr>
+          <w:noProof/>
         </w:rPr>
         <w:t>3.1.6</w:t>
       </w:r>
@@ -2138,21 +2112,19 @@
           <w:kern w:val="0"/>
           <w:sz w:val="22"/>
           <w:szCs w:val="22"/>
-          <w:lang w:val="en-US" w:eastAsia="de-CH"/>
+          <w:lang w:eastAsia="de-CH"/>
         </w:rPr>
         <w:tab/>
       </w:r>
       <w:r>
         <w:rPr>
           <w:noProof/>
-          <w:lang w:val="en-US"/>
-        </w:rPr>
-        <w:t>Change Field</w:t>
-      </w:r>
-      <w:r>
-        <w:rPr>
-          <w:noProof/>
-          <w:lang w:val="en-US"/>
+        </w:rPr>
+        <w:t>Load Board</w:t>
+      </w:r>
+      <w:r>
+        <w:rPr>
+          <w:noProof/>
         </w:rPr>
         <w:tab/>
       </w:r>
@@ -2165,9 +2137,8 @@
       <w:r>
         <w:rPr>
           <w:noProof/>
-          <w:lang w:val="en-US"/>
-        </w:rPr>
-        <w:instrText xml:space="preserve"> PAGEREF _Toc164584437 \h </w:instrText>
+        </w:rPr>
+        <w:instrText xml:space="preserve"> PAGEREF _Toc164667497 \h </w:instrText>
       </w:r>
       <w:r>
         <w:rPr>
@@ -2183,7 +2154,6 @@
       <w:r>
         <w:rPr>
           <w:noProof/>
-          <w:lang w:val="en-US"/>
         </w:rPr>
         <w:t>11</w:t>
       </w:r>
@@ -2207,13 +2177,12 @@
           <w:kern w:val="0"/>
           <w:sz w:val="22"/>
           <w:szCs w:val="22"/>
-          <w:lang w:val="en-US" w:eastAsia="de-CH"/>
-        </w:rPr>
-      </w:pPr>
-      <w:r>
-        <w:rPr>
-          <w:noProof/>
-          <w:lang w:val="en-US"/>
+          <w:lang w:eastAsia="de-CH"/>
+        </w:rPr>
+      </w:pPr>
+      <w:r>
+        <w:rPr>
+          <w:noProof/>
         </w:rPr>
         <w:t>3.1.7</w:t>
       </w:r>
@@ -2225,21 +2194,19 @@
           <w:kern w:val="0"/>
           <w:sz w:val="22"/>
           <w:szCs w:val="22"/>
-          <w:lang w:val="en-US" w:eastAsia="de-CH"/>
+          <w:lang w:eastAsia="de-CH"/>
         </w:rPr>
         <w:tab/>
       </w:r>
       <w:r>
         <w:rPr>
           <w:noProof/>
-          <w:lang w:val="en-US"/>
-        </w:rPr>
-        <w:t>Draw Item</w:t>
-      </w:r>
-      <w:r>
-        <w:rPr>
-          <w:noProof/>
-          <w:lang w:val="en-US"/>
+        </w:rPr>
+        <w:t>Change Field</w:t>
+      </w:r>
+      <w:r>
+        <w:rPr>
+          <w:noProof/>
         </w:rPr>
         <w:tab/>
       </w:r>
@@ -2252,9 +2219,8 @@
       <w:r>
         <w:rPr>
           <w:noProof/>
-          <w:lang w:val="en-US"/>
-        </w:rPr>
-        <w:instrText xml:space="preserve"> PAGEREF _Toc164584438 \h </w:instrText>
+        </w:rPr>
+        <w:instrText xml:space="preserve"> PAGEREF _Toc164667498 \h </w:instrText>
       </w:r>
       <w:r>
         <w:rPr>
@@ -2270,7 +2236,6 @@
       <w:r>
         <w:rPr>
           <w:noProof/>
-          <w:lang w:val="en-US"/>
         </w:rPr>
         <w:t>12</w:t>
       </w:r>
@@ -2294,13 +2259,12 @@
           <w:kern w:val="0"/>
           <w:sz w:val="22"/>
           <w:szCs w:val="22"/>
-          <w:lang w:val="en-US" w:eastAsia="de-CH"/>
-        </w:rPr>
-      </w:pPr>
-      <w:r>
-        <w:rPr>
-          <w:noProof/>
-          <w:lang w:val="en-US"/>
+          <w:lang w:eastAsia="de-CH"/>
+        </w:rPr>
+      </w:pPr>
+      <w:r>
+        <w:rPr>
+          <w:noProof/>
         </w:rPr>
         <w:t>3.1.8</w:t>
       </w:r>
@@ -2312,21 +2276,19 @@
           <w:kern w:val="0"/>
           <w:sz w:val="22"/>
           <w:szCs w:val="22"/>
-          <w:lang w:val="en-US" w:eastAsia="de-CH"/>
+          <w:lang w:eastAsia="de-CH"/>
         </w:rPr>
         <w:tab/>
       </w:r>
       <w:r>
         <w:rPr>
           <w:noProof/>
-          <w:lang w:val="en-US"/>
-        </w:rPr>
-        <w:t>Delete Item</w:t>
-      </w:r>
-      <w:r>
-        <w:rPr>
-          <w:noProof/>
-          <w:lang w:val="en-US"/>
+        </w:rPr>
+        <w:t>Draw Item</w:t>
+      </w:r>
+      <w:r>
+        <w:rPr>
+          <w:noProof/>
         </w:rPr>
         <w:tab/>
       </w:r>
@@ -2339,9 +2301,8 @@
       <w:r>
         <w:rPr>
           <w:noProof/>
-          <w:lang w:val="en-US"/>
-        </w:rPr>
-        <w:instrText xml:space="preserve"> PAGEREF _Toc164584439 \h </w:instrText>
+        </w:rPr>
+        <w:instrText xml:space="preserve"> PAGEREF _Toc164667499 \h </w:instrText>
       </w:r>
       <w:r>
         <w:rPr>
@@ -2357,7 +2318,6 @@
       <w:r>
         <w:rPr>
           <w:noProof/>
-          <w:lang w:val="en-US"/>
         </w:rPr>
         <w:t>13</w:t>
       </w:r>
@@ -2381,13 +2341,12 @@
           <w:kern w:val="0"/>
           <w:sz w:val="22"/>
           <w:szCs w:val="22"/>
-          <w:lang w:val="en-US" w:eastAsia="de-CH"/>
-        </w:rPr>
-      </w:pPr>
-      <w:r>
-        <w:rPr>
-          <w:noProof/>
-          <w:lang w:val="en-US"/>
+          <w:lang w:eastAsia="de-CH"/>
+        </w:rPr>
+      </w:pPr>
+      <w:r>
+        <w:rPr>
+          <w:noProof/>
         </w:rPr>
         <w:t>3.1.9</w:t>
       </w:r>
@@ -2399,21 +2358,19 @@
           <w:kern w:val="0"/>
           <w:sz w:val="22"/>
           <w:szCs w:val="22"/>
-          <w:lang w:val="en-US" w:eastAsia="de-CH"/>
+          <w:lang w:eastAsia="de-CH"/>
         </w:rPr>
         <w:tab/>
       </w:r>
       <w:r>
         <w:rPr>
           <w:noProof/>
-          <w:lang w:val="en-US"/>
-        </w:rPr>
-        <w:t>Change Item</w:t>
-      </w:r>
-      <w:r>
-        <w:rPr>
-          <w:noProof/>
-          <w:lang w:val="en-US"/>
+        </w:rPr>
+        <w:t>Delete Item</w:t>
+      </w:r>
+      <w:r>
+        <w:rPr>
+          <w:noProof/>
         </w:rPr>
         <w:tab/>
       </w:r>
@@ -2426,9 +2383,8 @@
       <w:r>
         <w:rPr>
           <w:noProof/>
-          <w:lang w:val="en-US"/>
-        </w:rPr>
-        <w:instrText xml:space="preserve"> PAGEREF _Toc164584440 \h </w:instrText>
+        </w:rPr>
+        <w:instrText xml:space="preserve"> PAGEREF _Toc164667500 \h </w:instrText>
       </w:r>
       <w:r>
         <w:rPr>
@@ -2444,7 +2400,6 @@
       <w:r>
         <w:rPr>
           <w:noProof/>
-          <w:lang w:val="en-US"/>
         </w:rPr>
         <w:t>14</w:t>
       </w:r>
@@ -2493,7 +2448,7 @@
         <w:rPr>
           <w:noProof/>
         </w:rPr>
-        <w:t>Add Attributes</w:t>
+        <w:t>Change Item</w:t>
       </w:r>
       <w:r>
         <w:rPr>
@@ -2511,7 +2466,7 @@
         <w:rPr>
           <w:noProof/>
         </w:rPr>
-        <w:instrText xml:space="preserve"> PAGEREF _Toc164584441 \h </w:instrText>
+        <w:instrText xml:space="preserve"> PAGEREF _Toc164667501 \h </w:instrText>
       </w:r>
       <w:r>
         <w:rPr>
@@ -2539,12 +2494,13 @@
     </w:p>
     <w:p>
       <w:pPr>
-        <w:pStyle w:val="Verzeichnis2"/>
+        <w:pStyle w:val="Verzeichnis3"/>
         <w:tabs>
           <w:tab w:val="right" w:leader="dot" w:pos="9628"/>
         </w:tabs>
         <w:rPr>
           <w:rFonts w:asciiTheme="minorHAnsi" w:eastAsiaTheme="minorEastAsia" w:hAnsiTheme="minorHAnsi" w:cstheme="minorBidi"/>
+          <w:i w:val="0"/>
           <w:noProof/>
           <w:kern w:val="0"/>
           <w:sz w:val="22"/>
@@ -2556,11 +2512,12 @@
         <w:rPr>
           <w:noProof/>
         </w:rPr>
-        <w:t>3.2</w:t>
+        <w:t>3.1.11</w:t>
       </w:r>
       <w:r>
         <w:rPr>
           <w:rFonts w:asciiTheme="minorHAnsi" w:eastAsiaTheme="minorEastAsia" w:hAnsiTheme="minorHAnsi" w:cstheme="minorBidi"/>
+          <w:i w:val="0"/>
           <w:noProof/>
           <w:kern w:val="0"/>
           <w:sz w:val="22"/>
@@ -2573,7 +2530,7 @@
         <w:rPr>
           <w:noProof/>
         </w:rPr>
-        <w:t>Klassen</w:t>
+        <w:t>Add Attributes</w:t>
       </w:r>
       <w:r>
         <w:rPr>
@@ -2591,7 +2548,7 @@
         <w:rPr>
           <w:noProof/>
         </w:rPr>
-        <w:instrText xml:space="preserve"> PAGEREF _Toc164584442 \h </w:instrText>
+        <w:instrText xml:space="preserve"> PAGEREF _Toc164667502 \h </w:instrText>
       </w:r>
       <w:r>
         <w:rPr>
@@ -2635,7 +2592,7 @@
       <w:r>
         <w:br w:type="page"/>
       </w:r>
-      <w:bookmarkStart w:id="0" w:name="_Toc164584428"/>
+      <w:bookmarkStart w:id="0" w:name="_Toc164667488"/>
       <w:r>
         <w:lastRenderedPageBreak/>
         <w:t xml:space="preserve">Inhalt und </w:t>
@@ -2685,7 +2642,7 @@
         <w:pStyle w:val="berschrift1"/>
         <w:ind w:left="431" w:hanging="431"/>
       </w:pPr>
-      <w:bookmarkStart w:id="2" w:name="_Toc164584429"/>
+      <w:bookmarkStart w:id="2" w:name="_Toc164667489"/>
       <w:r>
         <w:lastRenderedPageBreak/>
         <w:t>Management-Übersicht</w:t>
@@ -2778,7 +2735,7 @@
           <w:szCs w:val="28"/>
         </w:rPr>
       </w:pPr>
-      <w:bookmarkStart w:id="4" w:name="_Toc164584430"/>
+      <w:bookmarkStart w:id="4" w:name="_Toc164667490"/>
       <w:bookmarkEnd w:id="3"/>
       <w:r>
         <w:lastRenderedPageBreak/>
@@ -2790,7 +2747,7 @@
       <w:pPr>
         <w:pStyle w:val="berschrift2"/>
       </w:pPr>
-      <w:bookmarkStart w:id="5" w:name="_Toc164584431"/>
+      <w:bookmarkStart w:id="5" w:name="_Toc164667491"/>
       <w:r>
         <w:t>Use Cases</w:t>
       </w:r>
@@ -2912,7 +2869,7 @@
               <w:pStyle w:val="KeinLeerraum"/>
             </w:pPr>
             <w:r>
-              <w:t>Save Board</w:t>
+              <w:t>Clear Board</w:t>
             </w:r>
           </w:p>
         </w:tc>
@@ -2950,7 +2907,13 @@
               <w:pStyle w:val="KeinLeerraum"/>
             </w:pPr>
             <w:r>
-              <w:t>Load Board</w:t>
+              <w:t>Save</w:t>
+            </w:r>
+            <w:r>
+              <w:t xml:space="preserve"> Board</w:t>
+            </w:r>
+            <w:r>
+              <w:t xml:space="preserve"> As</w:t>
             </w:r>
           </w:p>
         </w:tc>
@@ -2988,10 +2951,7 @@
               <w:pStyle w:val="KeinLeerraum"/>
             </w:pPr>
             <w:r>
-              <w:t>Clear</w:t>
-            </w:r>
-            <w:r>
-              <w:t xml:space="preserve"> Board</w:t>
+              <w:t>Save Board</w:t>
             </w:r>
           </w:p>
         </w:tc>
@@ -3029,7 +2989,7 @@
               <w:pStyle w:val="KeinLeerraum"/>
             </w:pPr>
             <w:r>
-              <w:t>Change Field</w:t>
+              <w:t>Load Board</w:t>
             </w:r>
           </w:p>
         </w:tc>
@@ -3067,7 +3027,7 @@
               <w:pStyle w:val="KeinLeerraum"/>
             </w:pPr>
             <w:r>
-              <w:t>Draw Item</w:t>
+              <w:t>Change Field</w:t>
             </w:r>
           </w:p>
         </w:tc>
@@ -3080,7 +3040,7 @@
               <w:pStyle w:val="KeinLeerraum"/>
             </w:pPr>
             <w:r>
-              <w:t>Trainer, Jugend und Sport</w:t>
+              <w:t>Trainer</w:t>
             </w:r>
           </w:p>
         </w:tc>
@@ -3105,7 +3065,7 @@
               <w:pStyle w:val="KeinLeerraum"/>
             </w:pPr>
             <w:r>
-              <w:t>Change Item</w:t>
+              <w:t>Draw Item</w:t>
             </w:r>
           </w:p>
         </w:tc>
@@ -3118,7 +3078,7 @@
               <w:pStyle w:val="KeinLeerraum"/>
             </w:pPr>
             <w:r>
-              <w:t>Trainer</w:t>
+              <w:t>Trainer, Jugend und Sport</w:t>
             </w:r>
           </w:p>
         </w:tc>
@@ -3143,7 +3103,10 @@
               <w:pStyle w:val="KeinLeerraum"/>
             </w:pPr>
             <w:r>
-              <w:t>Delete item</w:t>
+              <w:t>Delete</w:t>
+            </w:r>
+            <w:r>
+              <w:t xml:space="preserve"> Item</w:t>
             </w:r>
           </w:p>
         </w:tc>
@@ -3181,6 +3144,47 @@
               <w:pStyle w:val="KeinLeerraum"/>
             </w:pPr>
             <w:r>
+              <w:t>Change I</w:t>
+            </w:r>
+            <w:r>
+              <w:t>tem</w:t>
+            </w:r>
+          </w:p>
+        </w:tc>
+        <w:tc>
+          <w:tcPr>
+            <w:tcW w:w="2302" w:type="pct"/>
+          </w:tcPr>
+          <w:p>
+            <w:pPr>
+              <w:pStyle w:val="KeinLeerraum"/>
+            </w:pPr>
+            <w:r>
+              <w:t>Trainer</w:t>
+            </w:r>
+          </w:p>
+        </w:tc>
+        <w:tc>
+          <w:tcPr>
+            <w:tcW w:w="773" w:type="pct"/>
+          </w:tcPr>
+          <w:p>
+            <w:pPr>
+              <w:pStyle w:val="KeinLeerraum"/>
+            </w:pPr>
+          </w:p>
+        </w:tc>
+      </w:tr>
+      <w:tr>
+        <w:tc>
+          <w:tcPr>
+            <w:tcW w:w="1925" w:type="pct"/>
+          </w:tcPr>
+          <w:p>
+            <w:pPr>
+              <w:pStyle w:val="KeinLeerraum"/>
+            </w:pPr>
+            <w:r>
               <w:t>Add Attributes</w:t>
             </w:r>
           </w:p>
@@ -3212,16 +3216,9 @@
     </w:tbl>
     <w:p>
       <w:pPr>
-        <w:rPr>
-          <w:lang w:eastAsia="de-CH"/>
-        </w:rPr>
-      </w:pPr>
-    </w:p>
-    <w:p>
-      <w:pPr>
         <w:pStyle w:val="berschrift3"/>
       </w:pPr>
-      <w:bookmarkStart w:id="6" w:name="_Toc164584432"/>
+      <w:bookmarkStart w:id="6" w:name="_Toc164667492"/>
       <w:r>
         <w:t>Aktoren</w:t>
       </w:r>
@@ -3378,7 +3375,7 @@
         <w:pageBreakBefore/>
         <w:spacing w:before="240"/>
       </w:pPr>
-      <w:bookmarkStart w:id="7" w:name="_Toc164584433"/>
+      <w:bookmarkStart w:id="7" w:name="_Toc164667493"/>
       <w:r>
         <w:lastRenderedPageBreak/>
         <w:t>Create Board</w:t>
@@ -3595,7 +3592,7 @@
         <w:pageBreakBefore/>
         <w:spacing w:before="240"/>
       </w:pPr>
-      <w:bookmarkStart w:id="8" w:name="_Toc164584434"/>
+      <w:bookmarkStart w:id="8" w:name="_Toc164667494"/>
       <w:r>
         <w:lastRenderedPageBreak/>
         <w:t>Clear Board</w:t>
@@ -3905,15 +3902,15 @@
         <w:pStyle w:val="berschrift3"/>
         <w:pageBreakBefore/>
       </w:pPr>
-      <w:bookmarkStart w:id="9" w:name="_Toc164584435"/>
+      <w:bookmarkStart w:id="9" w:name="_Toc164667495"/>
       <w:r>
         <w:lastRenderedPageBreak/>
         <w:t>Save Board</w:t>
       </w:r>
+      <w:r>
+        <w:t xml:space="preserve"> As</w:t>
+      </w:r>
       <w:bookmarkEnd w:id="9"/>
-      <w:r>
-        <w:t xml:space="preserve"> As</w:t>
-      </w:r>
     </w:p>
     <w:p>
       <w:pPr>
@@ -4256,11 +4253,12 @@
         <w:pStyle w:val="berschrift3"/>
         <w:pageBreakBefore/>
       </w:pPr>
-      <w:bookmarkStart w:id="10" w:name="_Toc164584436"/>
+      <w:bookmarkStart w:id="10" w:name="_Toc164667496"/>
       <w:r>
         <w:lastRenderedPageBreak/>
         <w:t>Save Board</w:t>
       </w:r>
+      <w:bookmarkEnd w:id="10"/>
     </w:p>
     <w:p>
       <w:pPr>
@@ -4455,11 +4453,12 @@
         <w:pStyle w:val="berschrift3"/>
         <w:pageBreakBefore/>
       </w:pPr>
+      <w:bookmarkStart w:id="11" w:name="_Toc164667497"/>
       <w:r>
         <w:lastRenderedPageBreak/>
         <w:t>Load Board</w:t>
       </w:r>
-      <w:bookmarkEnd w:id="10"/>
+      <w:bookmarkEnd w:id="11"/>
     </w:p>
     <w:p>
       <w:pPr>
@@ -4706,7 +4705,6 @@
       <w:pPr>
         <w:pStyle w:val="berschrift4"/>
       </w:pPr>
-      <w:bookmarkStart w:id="11" w:name="_Toc164584437"/>
       <w:r>
         <w:t>Alternative Abläufe</w:t>
       </w:r>
@@ -4721,11 +4719,12 @@
         <w:pStyle w:val="berschrift3"/>
         <w:pageBreakBefore/>
       </w:pPr>
+      <w:bookmarkStart w:id="12" w:name="_Toc164667498"/>
       <w:r>
         <w:lastRenderedPageBreak/>
         <w:t>Change Field</w:t>
       </w:r>
-      <w:bookmarkEnd w:id="11"/>
+      <w:bookmarkEnd w:id="12"/>
     </w:p>
     <w:p>
       <w:pPr>
@@ -4988,12 +4987,12 @@
         <w:pStyle w:val="berschrift3"/>
         <w:pageBreakBefore/>
       </w:pPr>
-      <w:bookmarkStart w:id="12" w:name="_Toc164584438"/>
+      <w:bookmarkStart w:id="13" w:name="_Toc164667499"/>
       <w:r>
         <w:lastRenderedPageBreak/>
         <w:t>Draw Item</w:t>
       </w:r>
-      <w:bookmarkEnd w:id="12"/>
+      <w:bookmarkEnd w:id="13"/>
     </w:p>
     <w:p>
       <w:pPr>
@@ -5228,25 +5227,40 @@
         <w:rPr>
           <w:lang w:eastAsia="fr-FR"/>
         </w:rPr>
-        <w:t>keine</w:t>
+        <w:t>K</w:t>
+      </w:r>
+      <w:r>
+        <w:rPr>
+          <w:lang w:eastAsia="fr-FR"/>
+        </w:rPr>
+        <w:t>eine</w:t>
+      </w:r>
+    </w:p>
+    <w:p>
+      <w:pPr>
+        <w:spacing w:before="0" w:after="0"/>
+        <w:jc w:val="left"/>
+        <w:rPr>
+          <w:lang w:eastAsia="fr-FR"/>
+        </w:rPr>
+      </w:pPr>
+      <w:r>
+        <w:rPr>
+          <w:lang w:eastAsia="fr-FR"/>
+        </w:rPr>
+        <w:br w:type="page"/>
       </w:r>
     </w:p>
     <w:p>
       <w:pPr>
         <w:pStyle w:val="berschrift3"/>
-        <w:pageBreakBefore/>
-        <w:numPr>
-          <w:ilvl w:val="0"/>
-          <w:numId w:val="0"/>
-        </w:numPr>
-        <w:ind w:left="720"/>
-      </w:pPr>
-      <w:bookmarkStart w:id="13" w:name="_Toc164584439"/>
+      </w:pPr>
+      <w:bookmarkStart w:id="14" w:name="_Toc164667500"/>
       <w:r>
         <w:lastRenderedPageBreak/>
         <w:t>Delete Item</w:t>
       </w:r>
-      <w:bookmarkEnd w:id="13"/>
+      <w:bookmarkEnd w:id="14"/>
     </w:p>
     <w:p>
       <w:pPr>
@@ -5487,12 +5501,12 @@
         <w:pStyle w:val="berschrift3"/>
         <w:pageBreakBefore/>
       </w:pPr>
-      <w:bookmarkStart w:id="14" w:name="_Toc164584440"/>
+      <w:bookmarkStart w:id="15" w:name="_Toc164667501"/>
       <w:r>
         <w:lastRenderedPageBreak/>
         <w:t>Change Item</w:t>
       </w:r>
-      <w:bookmarkEnd w:id="14"/>
+      <w:bookmarkEnd w:id="15"/>
     </w:p>
     <w:p>
       <w:pPr>
@@ -5715,12 +5729,12 @@
         <w:pStyle w:val="berschrift3"/>
         <w:pageBreakBefore/>
       </w:pPr>
-      <w:bookmarkStart w:id="15" w:name="_Toc164584441"/>
+      <w:bookmarkStart w:id="16" w:name="_Toc164667502"/>
       <w:r>
         <w:lastRenderedPageBreak/>
         <w:t>Add Attributes</w:t>
       </w:r>
-      <w:bookmarkEnd w:id="15"/>
+      <w:bookmarkEnd w:id="16"/>
     </w:p>
     <w:p>
       <w:pPr>
@@ -6084,7 +6098,7 @@
                 <w:noProof/>
                 <w:color w:val="auto"/>
               </w:rPr>
-              <w:t>Projektantrag.docx</w:t>
+              <w:t>Systemanforderungen.docx</w:t>
             </w:r>
           </w:fldSimple>
         </w:p>
@@ -6116,7 +6130,7 @@
               <w:noProof/>
               <w:color w:val="auto"/>
             </w:rPr>
-            <w:t>03.04.2007</w:t>
+            <w:t>18.04.2007</w:t>
           </w:r>
           <w:r>
             <w:fldChar w:fldCharType="end"/>
@@ -6178,7 +6192,7 @@
               <w:sz w:val="20"/>
               <w:szCs w:val="20"/>
             </w:rPr>
-            <w:t>16</w:t>
+            <w:t>6</w:t>
           </w:r>
           <w:r>
             <w:rPr>
@@ -6286,7 +6300,7 @@
           <w:r>
             <w:rPr>
               <w:noProof/>
-              <w:lang w:val="de-DE" w:eastAsia="de-DE"/>
+              <w:lang w:eastAsia="de-CH"/>
             </w:rPr>
             <w:drawing>
               <wp:inline distT="0" distB="0" distL="0" distR="0">

</xml_diff>

<commit_message>
klassendiagramm eingefügt und asoziationen aufgelistet
</commit_message>
<xml_diff>
--- a/TBE/doc/Systemanforderungen.docx
+++ b/TBE/doc/Systemanforderungen.docx
@@ -16066,6 +16066,54 @@
     </w:p>
     <w:p>
       <w:pPr>
+        <w:rPr>
+          <w:lang w:eastAsia="fr-FR"/>
+        </w:rPr>
+      </w:pPr>
+      <w:r>
+        <w:rPr>
+          <w:noProof/>
+          <w:lang w:eastAsia="de-CH"/>
+        </w:rPr>
+        <w:drawing>
+          <wp:inline distT="0" distB="0" distL="0" distR="0">
+            <wp:extent cx="6120130" cy="6274435"/>
+            <wp:effectExtent l="19050" t="0" r="0" b="0"/>
+            <wp:docPr id="5" name="Grafik 4" descr="classdiagram.jpg"/>
+            <wp:cNvGraphicFramePr>
+              <a:graphicFrameLocks xmlns:a="http://schemas.openxmlformats.org/drawingml/2006/main" noChangeAspect="1"/>
+            </wp:cNvGraphicFramePr>
+            <a:graphic xmlns:a="http://schemas.openxmlformats.org/drawingml/2006/main">
+              <a:graphicData uri="http://schemas.openxmlformats.org/drawingml/2006/picture">
+                <pic:pic xmlns:pic="http://schemas.openxmlformats.org/drawingml/2006/picture">
+                  <pic:nvPicPr>
+                    <pic:cNvPr id="0" name="classdiagram.jpg"/>
+                    <pic:cNvPicPr/>
+                  </pic:nvPicPr>
+                  <pic:blipFill>
+                    <a:blip r:embed="rId13"/>
+                    <a:stretch>
+                      <a:fillRect/>
+                    </a:stretch>
+                  </pic:blipFill>
+                  <pic:spPr>
+                    <a:xfrm>
+                      <a:off x="0" y="0"/>
+                      <a:ext cx="6120130" cy="6274435"/>
+                    </a:xfrm>
+                    <a:prstGeom prst="rect">
+                      <a:avLst/>
+                    </a:prstGeom>
+                  </pic:spPr>
+                </pic:pic>
+              </a:graphicData>
+            </a:graphic>
+          </wp:inline>
+        </w:drawing>
+      </w:r>
+    </w:p>
+    <w:p>
+      <w:pPr>
         <w:spacing w:before="0" w:after="0"/>
         <w:jc w:val="left"/>
         <w:rPr>
@@ -16551,7 +16599,13 @@
               </w:tabs>
             </w:pPr>
             <w:r>
-              <w:t>WelcomeView - View</w:t>
+              <w:t xml:space="preserve">WelcomeView </w:t>
+            </w:r>
+            <w:r>
+              <w:t>–</w:t>
+            </w:r>
+            <w:r>
+              <w:t xml:space="preserve"> View</w:t>
             </w:r>
           </w:p>
         </w:tc>
@@ -16582,7 +16636,13 @@
               <w:pStyle w:val="KeinLeerraum"/>
             </w:pPr>
             <w:r>
-              <w:t>WorkingView - View</w:t>
+              <w:t xml:space="preserve">WorkingView </w:t>
+            </w:r>
+            <w:r>
+              <w:t>–</w:t>
+            </w:r>
+            <w:r>
+              <w:t xml:space="preserve"> View</w:t>
             </w:r>
           </w:p>
         </w:tc>
@@ -16791,7 +16851,13 @@
               <w:pStyle w:val="KeinLeerraum"/>
             </w:pPr>
             <w:r>
-              <w:t>WelcomeView - View</w:t>
+              <w:t xml:space="preserve">WelcomeView </w:t>
+            </w:r>
+            <w:r>
+              <w:t>–</w:t>
+            </w:r>
+            <w:r>
+              <w:t xml:space="preserve"> View</w:t>
             </w:r>
           </w:p>
         </w:tc>
@@ -17137,9 +17203,25 @@
     </w:p>
     <w:p>
       <w:pPr>
+        <w:spacing w:before="0" w:after="0"/>
+        <w:jc w:val="left"/>
+        <w:rPr>
+          <w:lang w:eastAsia="fr-FR"/>
+        </w:rPr>
+      </w:pPr>
+      <w:r>
+        <w:rPr>
+          <w:lang w:eastAsia="fr-FR"/>
+        </w:rPr>
+        <w:br w:type="page"/>
+      </w:r>
+    </w:p>
+    <w:p>
+      <w:pPr>
         <w:pStyle w:val="berschrift3"/>
       </w:pPr>
       <w:r>
+        <w:lastRenderedPageBreak/>
         <w:t>ToolFactory</w:t>
       </w:r>
     </w:p>
@@ -17545,9 +17627,19 @@
     </w:p>
     <w:p>
       <w:pPr>
+        <w:spacing w:before="0" w:after="0"/>
+        <w:jc w:val="left"/>
+      </w:pPr>
+      <w:r>
+        <w:br w:type="page"/>
+      </w:r>
+    </w:p>
+    <w:p>
+      <w:pPr>
         <w:pStyle w:val="berschrift3"/>
       </w:pPr>
       <w:r>
+        <w:lastRenderedPageBreak/>
         <w:t>Tool</w:t>
       </w:r>
       <w:bookmarkEnd w:id="101"/>
@@ -17884,7 +17976,6 @@
         <w:pStyle w:val="berschrift4"/>
       </w:pPr>
       <w:r>
-        <w:lastRenderedPageBreak/>
         <w:t>Essentielle Attributte:</w:t>
       </w:r>
     </w:p>
@@ -18068,9 +18159,19 @@
     </w:p>
     <w:p>
       <w:pPr>
+        <w:spacing w:before="0" w:after="0"/>
+        <w:jc w:val="left"/>
+      </w:pPr>
+      <w:r>
+        <w:br w:type="page"/>
+      </w:r>
+    </w:p>
+    <w:p>
+      <w:pPr>
         <w:pStyle w:val="berschrift3"/>
       </w:pPr>
       <w:r>
+        <w:lastRenderedPageBreak/>
         <w:t>TextboxTool</w:t>
       </w:r>
       <w:bookmarkEnd w:id="103"/>
@@ -18512,6 +18613,21 @@
     </w:p>
     <w:p>
       <w:pPr>
+        <w:spacing w:before="0" w:after="0"/>
+        <w:jc w:val="left"/>
+        <w:rPr>
+          <w:lang w:eastAsia="fr-FR"/>
+        </w:rPr>
+      </w:pPr>
+      <w:r>
+        <w:rPr>
+          <w:lang w:eastAsia="fr-FR"/>
+        </w:rPr>
+        <w:br w:type="page"/>
+      </w:r>
+    </w:p>
+    <w:p>
+      <w:pPr>
         <w:pStyle w:val="berschrift3"/>
       </w:pPr>
       <w:bookmarkStart w:id="105" w:name="_Toc164758396"/>
@@ -18967,10 +19083,26 @@
     </w:p>
     <w:p>
       <w:pPr>
+        <w:spacing w:before="0" w:after="0"/>
+        <w:jc w:val="left"/>
+        <w:rPr>
+          <w:lang w:eastAsia="fr-FR"/>
+        </w:rPr>
+      </w:pPr>
+      <w:r>
+        <w:rPr>
+          <w:lang w:eastAsia="fr-FR"/>
+        </w:rPr>
+        <w:br w:type="page"/>
+      </w:r>
+    </w:p>
+    <w:p>
+      <w:pPr>
         <w:pStyle w:val="berschrift3"/>
       </w:pPr>
       <w:bookmarkStart w:id="107" w:name="_Toc164758395"/>
       <w:r>
+        <w:lastRenderedPageBreak/>
         <w:t>TextBoxItem</w:t>
       </w:r>
       <w:bookmarkEnd w:id="107"/>
@@ -19132,7 +19264,6 @@
               <w:pStyle w:val="KeinLeerraum"/>
             </w:pPr>
             <w:r>
-              <w:lastRenderedPageBreak/>
               <w:t>A12</w:t>
             </w:r>
           </w:p>
@@ -19528,9 +19659,25 @@
     </w:p>
     <w:p>
       <w:pPr>
+        <w:spacing w:before="0" w:after="0"/>
+        <w:jc w:val="left"/>
+        <w:rPr>
+          <w:lang w:eastAsia="fr-FR"/>
+        </w:rPr>
+      </w:pPr>
+      <w:r>
+        <w:rPr>
+          <w:lang w:eastAsia="fr-FR"/>
+        </w:rPr>
+        <w:br w:type="page"/>
+      </w:r>
+    </w:p>
+    <w:p>
+      <w:pPr>
         <w:pStyle w:val="berschrift3"/>
       </w:pPr>
       <w:r>
+        <w:lastRenderedPageBreak/>
         <w:t>CompositeItem</w:t>
       </w:r>
     </w:p>
@@ -19551,16 +19698,25 @@
     </w:p>
     <w:p>
       <w:pPr>
+        <w:spacing w:before="0" w:after="0"/>
+        <w:jc w:val="left"/>
         <w:rPr>
           <w:lang w:eastAsia="fr-FR"/>
         </w:rPr>
       </w:pPr>
+      <w:r>
+        <w:rPr>
+          <w:lang w:eastAsia="fr-FR"/>
+        </w:rPr>
+        <w:br w:type="page"/>
+      </w:r>
     </w:p>
     <w:p>
       <w:pPr>
         <w:pStyle w:val="berschrift3"/>
       </w:pPr>
       <w:r>
+        <w:lastRenderedPageBreak/>
         <w:t>DeleteCommand</w:t>
       </w:r>
     </w:p>
@@ -19581,16 +19737,25 @@
     </w:p>
     <w:p>
       <w:pPr>
+        <w:spacing w:before="0" w:after="0"/>
+        <w:jc w:val="left"/>
         <w:rPr>
           <w:lang w:eastAsia="fr-FR"/>
         </w:rPr>
       </w:pPr>
+      <w:r>
+        <w:rPr>
+          <w:lang w:eastAsia="fr-FR"/>
+        </w:rPr>
+        <w:br w:type="page"/>
+      </w:r>
     </w:p>
     <w:p>
       <w:pPr>
         <w:pStyle w:val="berschrift3"/>
       </w:pPr>
       <w:r>
+        <w:lastRenderedPageBreak/>
         <w:t>CutCommand</w:t>
       </w:r>
     </w:p>
@@ -19611,10 +19776,18 @@
     </w:p>
     <w:p>
       <w:pPr>
+        <w:spacing w:before="0" w:after="0"/>
+        <w:jc w:val="left"/>
         <w:rPr>
           <w:lang w:eastAsia="fr-FR"/>
         </w:rPr>
       </w:pPr>
+      <w:r>
+        <w:rPr>
+          <w:lang w:eastAsia="fr-FR"/>
+        </w:rPr>
+        <w:br w:type="page"/>
+      </w:r>
     </w:p>
     <w:p>
       <w:pPr>
@@ -19993,9 +20166,25 @@
     </w:p>
     <w:p>
       <w:pPr>
+        <w:spacing w:before="0" w:after="0"/>
+        <w:jc w:val="left"/>
+        <w:rPr>
+          <w:lang w:eastAsia="fr-FR"/>
+        </w:rPr>
+      </w:pPr>
+      <w:r>
+        <w:rPr>
+          <w:lang w:eastAsia="fr-FR"/>
+        </w:rPr>
+        <w:br w:type="page"/>
+      </w:r>
+    </w:p>
+    <w:p>
+      <w:pPr>
         <w:pStyle w:val="berschrift3"/>
       </w:pPr>
       <w:r>
+        <w:lastRenderedPageBreak/>
         <w:t>Invoker</w:t>
       </w:r>
     </w:p>
@@ -20353,6 +20542,21 @@
     </w:p>
     <w:p>
       <w:pPr>
+        <w:spacing w:before="0" w:after="0"/>
+        <w:jc w:val="left"/>
+        <w:rPr>
+          <w:lang w:eastAsia="fr-FR"/>
+        </w:rPr>
+      </w:pPr>
+      <w:r>
+        <w:rPr>
+          <w:lang w:eastAsia="fr-FR"/>
+        </w:rPr>
+        <w:br w:type="page"/>
+      </w:r>
+    </w:p>
+    <w:p>
+      <w:pPr>
         <w:pStyle w:val="berschrift3"/>
       </w:pPr>
       <w:bookmarkStart w:id="109" w:name="_Toc164758393"/>
@@ -21076,6 +21280,15 @@
         </w:rPr>
       </w:pPr>
       <w:r>
+        <w:rPr>
+          <w:rFonts w:cs="Arial"/>
+          <w:b/>
+          <w:bCs/>
+          <w:iCs/>
+          <w:kern w:val="28"/>
+          <w:szCs w:val="28"/>
+          <w:lang w:eastAsia="fr-FR"/>
+        </w:rPr>
         <w:br w:type="page"/>
       </w:r>
     </w:p>
@@ -21252,10 +21465,7 @@
               <w:pStyle w:val="KeinLeerraum"/>
             </w:pPr>
             <w:r>
-              <w:t xml:space="preserve">TBE – </w:t>
-            </w:r>
-            <w:r>
-              <w:t>CommandFactory</w:t>
+              <w:t>WelcomeView – View</w:t>
             </w:r>
           </w:p>
         </w:tc>
@@ -21303,7 +21513,7 @@
               <w:pStyle w:val="KeinLeerraum"/>
             </w:pPr>
             <w:r>
-              <w:t>View – ToolFactory</w:t>
+              <w:t>WorkingView – View</w:t>
             </w:r>
           </w:p>
         </w:tc>
@@ -21351,7 +21561,7 @@
               <w:pStyle w:val="KeinLeerraum"/>
             </w:pPr>
             <w:r>
-              <w:t>View – Board</w:t>
+              <w:t>WorkingView – ToolFactory</w:t>
             </w:r>
           </w:p>
         </w:tc>
@@ -21399,7 +21609,7 @@
               <w:pStyle w:val="KeinLeerraum"/>
             </w:pPr>
             <w:r>
-              <w:t xml:space="preserve">Board – Description </w:t>
+              <w:t>ToolFactory – ToolFactoryInterface</w:t>
             </w:r>
           </w:p>
         </w:tc>
@@ -21447,7 +21657,7 @@
               <w:pStyle w:val="KeinLeerraum"/>
             </w:pPr>
             <w:r>
-              <w:t xml:space="preserve">Board – Item </w:t>
+              <w:t>ToolFactory – Tool</w:t>
             </w:r>
           </w:p>
         </w:tc>
@@ -21495,7 +21705,7 @@
               <w:pStyle w:val="KeinLeerraum"/>
             </w:pPr>
             <w:r>
-              <w:t>Board – CommandHandler</w:t>
+              <w:t>ArrowTool – Tool</w:t>
             </w:r>
           </w:p>
         </w:tc>
@@ -21543,7 +21753,7 @@
               <w:pStyle w:val="KeinLeerraum"/>
             </w:pPr>
             <w:r>
-              <w:t>Board – Legend</w:t>
+              <w:t>ShapeTool – Tool</w:t>
             </w:r>
           </w:p>
         </w:tc>
@@ -21591,7 +21801,7 @@
               <w:pStyle w:val="KeinLeerraum"/>
             </w:pPr>
             <w:r>
-              <w:t>Description – Attribute</w:t>
+              <w:t>TextboxTool – Tool</w:t>
             </w:r>
           </w:p>
         </w:tc>
@@ -21639,7 +21849,7 @@
               <w:pStyle w:val="KeinLeerraum"/>
             </w:pPr>
             <w:r>
-              <w:t>Item – TextboxItem</w:t>
+              <w:t>ArrowTool – ArrowItem</w:t>
             </w:r>
           </w:p>
         </w:tc>
@@ -21687,7 +21897,7 @@
               <w:pStyle w:val="KeinLeerraum"/>
             </w:pPr>
             <w:r>
-              <w:t>Item – ArrowItem</w:t>
+              <w:t>ShapeTool – ShapeItem</w:t>
             </w:r>
           </w:p>
         </w:tc>
@@ -21735,7 +21945,7 @@
               <w:pStyle w:val="KeinLeerraum"/>
             </w:pPr>
             <w:r>
-              <w:t>Item – ShapeItem</w:t>
+              <w:t>TextboxTool – TextboxItem</w:t>
             </w:r>
           </w:p>
         </w:tc>
@@ -21783,7 +21993,7 @@
               <w:pStyle w:val="KeinLeerraum"/>
             </w:pPr>
             <w:r>
-              <w:t>Tool – ArrowTool</w:t>
+              <w:t>ArrowItem – Item</w:t>
             </w:r>
           </w:p>
         </w:tc>
@@ -21831,7 +22041,7 @@
               <w:pStyle w:val="KeinLeerraum"/>
             </w:pPr>
             <w:r>
-              <w:t>Tool – TextboxTool</w:t>
+              <w:t>ShapeItem – Item</w:t>
             </w:r>
           </w:p>
         </w:tc>
@@ -21877,9 +22087,33 @@
           <w:p>
             <w:pPr>
               <w:pStyle w:val="KeinLeerraum"/>
-            </w:pPr>
-            <w:r>
-              <w:t>Tool – ShapeTool</w:t>
+              <w:rPr>
+                <w:lang w:val="en-US"/>
+              </w:rPr>
+            </w:pPr>
+            <w:r>
+              <w:rPr>
+                <w:lang w:val="en-US"/>
+              </w:rPr>
+              <w:t>TextboxItem</w:t>
+            </w:r>
+            <w:r>
+              <w:rPr>
+                <w:lang w:val="en-US"/>
+              </w:rPr>
+              <w:t xml:space="preserve"> </w:t>
+            </w:r>
+            <w:r>
+              <w:rPr>
+                <w:lang w:val="en-US"/>
+              </w:rPr>
+              <w:t>–</w:t>
+            </w:r>
+            <w:r>
+              <w:rPr>
+                <w:lang w:val="en-US"/>
+              </w:rPr>
+              <w:t xml:space="preserve"> Item</w:t>
             </w:r>
           </w:p>
         </w:tc>
@@ -21890,6 +22124,9 @@
           <w:p>
             <w:pPr>
               <w:pStyle w:val="KeinLeerraum"/>
+              <w:rPr>
+                <w:lang w:val="en-US"/>
+              </w:rPr>
             </w:pPr>
           </w:p>
         </w:tc>
@@ -21900,6 +22137,9 @@
           <w:p>
             <w:pPr>
               <w:pStyle w:val="KeinLeerraum"/>
+              <w:rPr>
+                <w:lang w:val="en-US"/>
+              </w:rPr>
             </w:pPr>
           </w:p>
         </w:tc>
@@ -21912,8 +22152,14 @@
           <w:p>
             <w:pPr>
               <w:pStyle w:val="KeinLeerraum"/>
-            </w:pPr>
-            <w:r>
+              <w:rPr>
+                <w:lang w:val="en-US"/>
+              </w:rPr>
+            </w:pPr>
+            <w:r>
+              <w:rPr>
+                <w:lang w:val="en-US"/>
+              </w:rPr>
               <w:t>A16</w:t>
             </w:r>
           </w:p>
@@ -21925,9 +22171,15 @@
           <w:p>
             <w:pPr>
               <w:pStyle w:val="KeinLeerraum"/>
-            </w:pPr>
-            <w:r>
-              <w:t xml:space="preserve">ToolFactory – Tool </w:t>
+              <w:rPr>
+                <w:lang w:val="en-US"/>
+              </w:rPr>
+            </w:pPr>
+            <w:r>
+              <w:rPr>
+                <w:lang w:val="en-US"/>
+              </w:rPr>
+              <w:t>Item – Component</w:t>
             </w:r>
           </w:p>
         </w:tc>
@@ -21938,6 +22190,9 @@
           <w:p>
             <w:pPr>
               <w:pStyle w:val="KeinLeerraum"/>
+              <w:rPr>
+                <w:lang w:val="en-US"/>
+              </w:rPr>
             </w:pPr>
           </w:p>
         </w:tc>
@@ -21948,6 +22203,9 @@
           <w:p>
             <w:pPr>
               <w:pStyle w:val="KeinLeerraum"/>
+              <w:rPr>
+                <w:lang w:val="en-US"/>
+              </w:rPr>
             </w:pPr>
           </w:p>
         </w:tc>
@@ -21960,8 +22218,14 @@
           <w:p>
             <w:pPr>
               <w:pStyle w:val="KeinLeerraum"/>
-            </w:pPr>
-            <w:r>
+              <w:rPr>
+                <w:lang w:val="en-US"/>
+              </w:rPr>
+            </w:pPr>
+            <w:r>
+              <w:rPr>
+                <w:lang w:val="en-US"/>
+              </w:rPr>
               <w:t>A17</w:t>
             </w:r>
           </w:p>
@@ -21973,9 +22237,15 @@
           <w:p>
             <w:pPr>
               <w:pStyle w:val="KeinLeerraum"/>
-            </w:pPr>
-            <w:r>
-              <w:t>CommandFactory – Command</w:t>
+              <w:rPr>
+                <w:lang w:val="en-US"/>
+              </w:rPr>
+            </w:pPr>
+            <w:r>
+              <w:rPr>
+                <w:lang w:val="en-US"/>
+              </w:rPr>
+              <w:t>Component – CompositeItem</w:t>
             </w:r>
           </w:p>
         </w:tc>
@@ -21986,6 +22256,9 @@
           <w:p>
             <w:pPr>
               <w:pStyle w:val="KeinLeerraum"/>
+              <w:rPr>
+                <w:lang w:val="en-US"/>
+              </w:rPr>
             </w:pPr>
           </w:p>
         </w:tc>
@@ -21996,6 +22269,9 @@
           <w:p>
             <w:pPr>
               <w:pStyle w:val="KeinLeerraum"/>
+              <w:rPr>
+                <w:lang w:val="en-US"/>
+              </w:rPr>
             </w:pPr>
           </w:p>
         </w:tc>
@@ -22008,8 +22284,14 @@
           <w:p>
             <w:pPr>
               <w:pStyle w:val="KeinLeerraum"/>
-            </w:pPr>
-            <w:r>
+              <w:rPr>
+                <w:lang w:val="en-US"/>
+              </w:rPr>
+            </w:pPr>
+            <w:r>
+              <w:rPr>
+                <w:lang w:val="en-US"/>
+              </w:rPr>
               <w:t>A18</w:t>
             </w:r>
           </w:p>
@@ -22021,9 +22303,15 @@
           <w:p>
             <w:pPr>
               <w:pStyle w:val="KeinLeerraum"/>
-            </w:pPr>
-            <w:r>
-              <w:t>CommandHandler – Command</w:t>
+              <w:rPr>
+                <w:lang w:val="en-US"/>
+              </w:rPr>
+            </w:pPr>
+            <w:r>
+              <w:rPr>
+                <w:lang w:val="en-US"/>
+              </w:rPr>
+              <w:t>CompositeItem – Component</w:t>
             </w:r>
           </w:p>
         </w:tc>
@@ -22034,6 +22322,9 @@
           <w:p>
             <w:pPr>
               <w:pStyle w:val="KeinLeerraum"/>
+              <w:rPr>
+                <w:lang w:val="en-US"/>
+              </w:rPr>
             </w:pPr>
           </w:p>
         </w:tc>
@@ -22044,6 +22335,1081 @@
           <w:p>
             <w:pPr>
               <w:pStyle w:val="KeinLeerraum"/>
+              <w:rPr>
+                <w:lang w:val="en-US"/>
+              </w:rPr>
+            </w:pPr>
+          </w:p>
+        </w:tc>
+      </w:tr>
+      <w:tr>
+        <w:tc>
+          <w:tcPr>
+            <w:tcW w:w="680" w:type="pct"/>
+          </w:tcPr>
+          <w:p>
+            <w:pPr>
+              <w:pStyle w:val="KeinLeerraum"/>
+              <w:rPr>
+                <w:lang w:val="en-US"/>
+              </w:rPr>
+            </w:pPr>
+            <w:r>
+              <w:rPr>
+                <w:lang w:val="en-US"/>
+              </w:rPr>
+              <w:t>A19</w:t>
+            </w:r>
+          </w:p>
+        </w:tc>
+        <w:tc>
+          <w:tcPr>
+            <w:tcW w:w="1892" w:type="pct"/>
+          </w:tcPr>
+          <w:p>
+            <w:pPr>
+              <w:pStyle w:val="KeinLeerraum"/>
+              <w:rPr>
+                <w:lang w:val="en-US"/>
+              </w:rPr>
+            </w:pPr>
+            <w:r>
+              <w:rPr>
+                <w:lang w:val="en-US"/>
+              </w:rPr>
+              <w:t>Component - Delete</w:t>
+            </w:r>
+            <w:bookmarkStart w:id="114" w:name="OLE_LINK1"/>
+            <w:bookmarkStart w:id="115" w:name="OLE_LINK2"/>
+            <w:r>
+              <w:rPr>
+                <w:lang w:val="en-US"/>
+              </w:rPr>
+              <w:t>Command</w:t>
+            </w:r>
+            <w:bookmarkEnd w:id="114"/>
+            <w:bookmarkEnd w:id="115"/>
+          </w:p>
+        </w:tc>
+        <w:tc>
+          <w:tcPr>
+            <w:tcW w:w="1583" w:type="pct"/>
+          </w:tcPr>
+          <w:p>
+            <w:pPr>
+              <w:pStyle w:val="KeinLeerraum"/>
+              <w:rPr>
+                <w:lang w:val="en-US"/>
+              </w:rPr>
+            </w:pPr>
+          </w:p>
+        </w:tc>
+        <w:tc>
+          <w:tcPr>
+            <w:tcW w:w="845" w:type="pct"/>
+          </w:tcPr>
+          <w:p>
+            <w:pPr>
+              <w:pStyle w:val="KeinLeerraum"/>
+              <w:rPr>
+                <w:lang w:val="en-US"/>
+              </w:rPr>
+            </w:pPr>
+          </w:p>
+        </w:tc>
+      </w:tr>
+      <w:tr>
+        <w:tc>
+          <w:tcPr>
+            <w:tcW w:w="680" w:type="pct"/>
+          </w:tcPr>
+          <w:p>
+            <w:pPr>
+              <w:pStyle w:val="KeinLeerraum"/>
+              <w:rPr>
+                <w:lang w:val="en-US"/>
+              </w:rPr>
+            </w:pPr>
+            <w:r>
+              <w:rPr>
+                <w:lang w:val="en-US"/>
+              </w:rPr>
+              <w:t>A20</w:t>
+            </w:r>
+          </w:p>
+        </w:tc>
+        <w:tc>
+          <w:tcPr>
+            <w:tcW w:w="1892" w:type="pct"/>
+          </w:tcPr>
+          <w:p>
+            <w:pPr>
+              <w:pStyle w:val="KeinLeerraum"/>
+              <w:rPr>
+                <w:lang w:val="en-US"/>
+              </w:rPr>
+            </w:pPr>
+            <w:r>
+              <w:rPr>
+                <w:lang w:val="en-US"/>
+              </w:rPr>
+              <w:t>Component – CreateCommand</w:t>
+            </w:r>
+          </w:p>
+        </w:tc>
+        <w:tc>
+          <w:tcPr>
+            <w:tcW w:w="1583" w:type="pct"/>
+          </w:tcPr>
+          <w:p>
+            <w:pPr>
+              <w:pStyle w:val="KeinLeerraum"/>
+              <w:rPr>
+                <w:lang w:val="en-US"/>
+              </w:rPr>
+            </w:pPr>
+          </w:p>
+        </w:tc>
+        <w:tc>
+          <w:tcPr>
+            <w:tcW w:w="845" w:type="pct"/>
+          </w:tcPr>
+          <w:p>
+            <w:pPr>
+              <w:pStyle w:val="KeinLeerraum"/>
+              <w:rPr>
+                <w:lang w:val="en-US"/>
+              </w:rPr>
+            </w:pPr>
+          </w:p>
+        </w:tc>
+      </w:tr>
+      <w:tr>
+        <w:tc>
+          <w:tcPr>
+            <w:tcW w:w="680" w:type="pct"/>
+          </w:tcPr>
+          <w:p>
+            <w:pPr>
+              <w:pStyle w:val="KeinLeerraum"/>
+              <w:rPr>
+                <w:lang w:val="en-US"/>
+              </w:rPr>
+            </w:pPr>
+            <w:r>
+              <w:rPr>
+                <w:lang w:val="en-US"/>
+              </w:rPr>
+              <w:t>A21</w:t>
+            </w:r>
+          </w:p>
+        </w:tc>
+        <w:tc>
+          <w:tcPr>
+            <w:tcW w:w="1892" w:type="pct"/>
+          </w:tcPr>
+          <w:p>
+            <w:pPr>
+              <w:pStyle w:val="KeinLeerraum"/>
+              <w:rPr>
+                <w:lang w:val="en-US"/>
+              </w:rPr>
+            </w:pPr>
+            <w:r>
+              <w:rPr>
+                <w:lang w:val="en-US"/>
+              </w:rPr>
+              <w:t>Component –CutCommand</w:t>
+            </w:r>
+          </w:p>
+        </w:tc>
+        <w:tc>
+          <w:tcPr>
+            <w:tcW w:w="1583" w:type="pct"/>
+          </w:tcPr>
+          <w:p>
+            <w:pPr>
+              <w:pStyle w:val="KeinLeerraum"/>
+              <w:rPr>
+                <w:lang w:val="en-US"/>
+              </w:rPr>
+            </w:pPr>
+          </w:p>
+        </w:tc>
+        <w:tc>
+          <w:tcPr>
+            <w:tcW w:w="845" w:type="pct"/>
+          </w:tcPr>
+          <w:p>
+            <w:pPr>
+              <w:pStyle w:val="KeinLeerraum"/>
+              <w:rPr>
+                <w:lang w:val="en-US"/>
+              </w:rPr>
+            </w:pPr>
+          </w:p>
+        </w:tc>
+      </w:tr>
+      <w:tr>
+        <w:tc>
+          <w:tcPr>
+            <w:tcW w:w="680" w:type="pct"/>
+          </w:tcPr>
+          <w:p>
+            <w:pPr>
+              <w:pStyle w:val="KeinLeerraum"/>
+            </w:pPr>
+            <w:r>
+              <w:t>A22</w:t>
+            </w:r>
+          </w:p>
+        </w:tc>
+        <w:tc>
+          <w:tcPr>
+            <w:tcW w:w="1892" w:type="pct"/>
+          </w:tcPr>
+          <w:p>
+            <w:pPr>
+              <w:pStyle w:val="KeinLeerraum"/>
+            </w:pPr>
+            <w:r>
+              <w:rPr>
+                <w:lang w:val="en-US"/>
+              </w:rPr>
+              <w:t>Component –CopyCommand</w:t>
+            </w:r>
+          </w:p>
+        </w:tc>
+        <w:tc>
+          <w:tcPr>
+            <w:tcW w:w="1583" w:type="pct"/>
+          </w:tcPr>
+          <w:p>
+            <w:pPr>
+              <w:pStyle w:val="KeinLeerraum"/>
+            </w:pPr>
+          </w:p>
+        </w:tc>
+        <w:tc>
+          <w:tcPr>
+            <w:tcW w:w="845" w:type="pct"/>
+          </w:tcPr>
+          <w:p>
+            <w:pPr>
+              <w:pStyle w:val="KeinLeerraum"/>
+            </w:pPr>
+          </w:p>
+        </w:tc>
+      </w:tr>
+      <w:tr>
+        <w:tc>
+          <w:tcPr>
+            <w:tcW w:w="680" w:type="pct"/>
+          </w:tcPr>
+          <w:p>
+            <w:pPr>
+              <w:pStyle w:val="KeinLeerraum"/>
+            </w:pPr>
+            <w:r>
+              <w:t>A23</w:t>
+            </w:r>
+          </w:p>
+        </w:tc>
+        <w:tc>
+          <w:tcPr>
+            <w:tcW w:w="1892" w:type="pct"/>
+          </w:tcPr>
+          <w:p>
+            <w:pPr>
+              <w:pStyle w:val="KeinLeerraum"/>
+            </w:pPr>
+            <w:r>
+              <w:rPr>
+                <w:lang w:val="en-US"/>
+              </w:rPr>
+              <w:t>Component –MoveCommand</w:t>
+            </w:r>
+          </w:p>
+        </w:tc>
+        <w:tc>
+          <w:tcPr>
+            <w:tcW w:w="1583" w:type="pct"/>
+          </w:tcPr>
+          <w:p>
+            <w:pPr>
+              <w:pStyle w:val="KeinLeerraum"/>
+            </w:pPr>
+          </w:p>
+        </w:tc>
+        <w:tc>
+          <w:tcPr>
+            <w:tcW w:w="845" w:type="pct"/>
+          </w:tcPr>
+          <w:p>
+            <w:pPr>
+              <w:pStyle w:val="KeinLeerraum"/>
+            </w:pPr>
+          </w:p>
+        </w:tc>
+      </w:tr>
+      <w:tr>
+        <w:tc>
+          <w:tcPr>
+            <w:tcW w:w="680" w:type="pct"/>
+          </w:tcPr>
+          <w:p>
+            <w:pPr>
+              <w:pStyle w:val="KeinLeerraum"/>
+            </w:pPr>
+            <w:r>
+              <w:t>A25</w:t>
+            </w:r>
+          </w:p>
+        </w:tc>
+        <w:tc>
+          <w:tcPr>
+            <w:tcW w:w="1892" w:type="pct"/>
+          </w:tcPr>
+          <w:p>
+            <w:pPr>
+              <w:pStyle w:val="KeinLeerraum"/>
+            </w:pPr>
+            <w:r>
+              <w:t>Delete</w:t>
+            </w:r>
+            <w:r>
+              <w:rPr>
+                <w:lang w:val="en-US"/>
+              </w:rPr>
+              <w:t>Command – Command</w:t>
+            </w:r>
+          </w:p>
+        </w:tc>
+        <w:tc>
+          <w:tcPr>
+            <w:tcW w:w="1583" w:type="pct"/>
+          </w:tcPr>
+          <w:p>
+            <w:pPr>
+              <w:pStyle w:val="KeinLeerraum"/>
+            </w:pPr>
+          </w:p>
+        </w:tc>
+        <w:tc>
+          <w:tcPr>
+            <w:tcW w:w="845" w:type="pct"/>
+          </w:tcPr>
+          <w:p>
+            <w:pPr>
+              <w:pStyle w:val="KeinLeerraum"/>
+            </w:pPr>
+          </w:p>
+        </w:tc>
+      </w:tr>
+      <w:tr>
+        <w:tc>
+          <w:tcPr>
+            <w:tcW w:w="680" w:type="pct"/>
+          </w:tcPr>
+          <w:p>
+            <w:pPr>
+              <w:pStyle w:val="KeinLeerraum"/>
+            </w:pPr>
+            <w:r>
+              <w:t>A26</w:t>
+            </w:r>
+          </w:p>
+        </w:tc>
+        <w:tc>
+          <w:tcPr>
+            <w:tcW w:w="1892" w:type="pct"/>
+          </w:tcPr>
+          <w:p>
+            <w:pPr>
+              <w:pStyle w:val="KeinLeerraum"/>
+            </w:pPr>
+            <w:r>
+              <w:t>Create</w:t>
+            </w:r>
+            <w:r>
+              <w:rPr>
+                <w:lang w:val="en-US"/>
+              </w:rPr>
+              <w:t>Command – Command</w:t>
+            </w:r>
+          </w:p>
+        </w:tc>
+        <w:tc>
+          <w:tcPr>
+            <w:tcW w:w="1583" w:type="pct"/>
+          </w:tcPr>
+          <w:p>
+            <w:pPr>
+              <w:pStyle w:val="KeinLeerraum"/>
+            </w:pPr>
+          </w:p>
+        </w:tc>
+        <w:tc>
+          <w:tcPr>
+            <w:tcW w:w="845" w:type="pct"/>
+          </w:tcPr>
+          <w:p>
+            <w:pPr>
+              <w:pStyle w:val="KeinLeerraum"/>
+            </w:pPr>
+          </w:p>
+        </w:tc>
+      </w:tr>
+      <w:tr>
+        <w:tc>
+          <w:tcPr>
+            <w:tcW w:w="680" w:type="pct"/>
+          </w:tcPr>
+          <w:p>
+            <w:pPr>
+              <w:pStyle w:val="KeinLeerraum"/>
+            </w:pPr>
+            <w:r>
+              <w:t>A27</w:t>
+            </w:r>
+          </w:p>
+        </w:tc>
+        <w:tc>
+          <w:tcPr>
+            <w:tcW w:w="1892" w:type="pct"/>
+          </w:tcPr>
+          <w:p>
+            <w:pPr>
+              <w:pStyle w:val="KeinLeerraum"/>
+            </w:pPr>
+            <w:r>
+              <w:t>Cut</w:t>
+            </w:r>
+            <w:r>
+              <w:rPr>
+                <w:lang w:val="en-US"/>
+              </w:rPr>
+              <w:t>Command – Command</w:t>
+            </w:r>
+          </w:p>
+        </w:tc>
+        <w:tc>
+          <w:tcPr>
+            <w:tcW w:w="1583" w:type="pct"/>
+          </w:tcPr>
+          <w:p>
+            <w:pPr>
+              <w:pStyle w:val="KeinLeerraum"/>
+            </w:pPr>
+          </w:p>
+        </w:tc>
+        <w:tc>
+          <w:tcPr>
+            <w:tcW w:w="845" w:type="pct"/>
+          </w:tcPr>
+          <w:p>
+            <w:pPr>
+              <w:pStyle w:val="KeinLeerraum"/>
+            </w:pPr>
+          </w:p>
+        </w:tc>
+      </w:tr>
+      <w:tr>
+        <w:tc>
+          <w:tcPr>
+            <w:tcW w:w="680" w:type="pct"/>
+          </w:tcPr>
+          <w:p>
+            <w:pPr>
+              <w:pStyle w:val="KeinLeerraum"/>
+            </w:pPr>
+            <w:r>
+              <w:t>A28</w:t>
+            </w:r>
+          </w:p>
+        </w:tc>
+        <w:tc>
+          <w:tcPr>
+            <w:tcW w:w="1892" w:type="pct"/>
+          </w:tcPr>
+          <w:p>
+            <w:pPr>
+              <w:pStyle w:val="KeinLeerraum"/>
+            </w:pPr>
+            <w:r>
+              <w:t>Copy</w:t>
+            </w:r>
+            <w:r>
+              <w:rPr>
+                <w:lang w:val="en-US"/>
+              </w:rPr>
+              <w:t>Command – Command</w:t>
+            </w:r>
+          </w:p>
+        </w:tc>
+        <w:tc>
+          <w:tcPr>
+            <w:tcW w:w="1583" w:type="pct"/>
+          </w:tcPr>
+          <w:p>
+            <w:pPr>
+              <w:pStyle w:val="KeinLeerraum"/>
+            </w:pPr>
+          </w:p>
+        </w:tc>
+        <w:tc>
+          <w:tcPr>
+            <w:tcW w:w="845" w:type="pct"/>
+          </w:tcPr>
+          <w:p>
+            <w:pPr>
+              <w:pStyle w:val="KeinLeerraum"/>
+            </w:pPr>
+          </w:p>
+        </w:tc>
+      </w:tr>
+      <w:tr>
+        <w:tc>
+          <w:tcPr>
+            <w:tcW w:w="680" w:type="pct"/>
+          </w:tcPr>
+          <w:p>
+            <w:pPr>
+              <w:pStyle w:val="KeinLeerraum"/>
+            </w:pPr>
+            <w:r>
+              <w:t>A29</w:t>
+            </w:r>
+          </w:p>
+        </w:tc>
+        <w:tc>
+          <w:tcPr>
+            <w:tcW w:w="1892" w:type="pct"/>
+          </w:tcPr>
+          <w:p>
+            <w:pPr>
+              <w:pStyle w:val="KeinLeerraum"/>
+            </w:pPr>
+            <w:r>
+              <w:t>Move</w:t>
+            </w:r>
+            <w:r>
+              <w:rPr>
+                <w:lang w:val="en-US"/>
+              </w:rPr>
+              <w:t>Command – Command</w:t>
+            </w:r>
+          </w:p>
+        </w:tc>
+        <w:tc>
+          <w:tcPr>
+            <w:tcW w:w="1583" w:type="pct"/>
+          </w:tcPr>
+          <w:p>
+            <w:pPr>
+              <w:pStyle w:val="KeinLeerraum"/>
+            </w:pPr>
+          </w:p>
+        </w:tc>
+        <w:tc>
+          <w:tcPr>
+            <w:tcW w:w="845" w:type="pct"/>
+          </w:tcPr>
+          <w:p>
+            <w:pPr>
+              <w:pStyle w:val="KeinLeerraum"/>
+            </w:pPr>
+          </w:p>
+        </w:tc>
+      </w:tr>
+      <w:tr>
+        <w:tc>
+          <w:tcPr>
+            <w:tcW w:w="680" w:type="pct"/>
+          </w:tcPr>
+          <w:p>
+            <w:pPr>
+              <w:pStyle w:val="KeinLeerraum"/>
+            </w:pPr>
+            <w:r>
+              <w:t>A31</w:t>
+            </w:r>
+          </w:p>
+        </w:tc>
+        <w:tc>
+          <w:tcPr>
+            <w:tcW w:w="1892" w:type="pct"/>
+          </w:tcPr>
+          <w:p>
+            <w:pPr>
+              <w:pStyle w:val="KeinLeerraum"/>
+            </w:pPr>
+            <w:r>
+              <w:rPr>
+                <w:lang w:val="en-US"/>
+              </w:rPr>
+              <w:t>Command – Invoker</w:t>
+            </w:r>
+          </w:p>
+        </w:tc>
+        <w:tc>
+          <w:tcPr>
+            <w:tcW w:w="1583" w:type="pct"/>
+          </w:tcPr>
+          <w:p>
+            <w:pPr>
+              <w:pStyle w:val="KeinLeerraum"/>
+            </w:pPr>
+          </w:p>
+        </w:tc>
+        <w:tc>
+          <w:tcPr>
+            <w:tcW w:w="845" w:type="pct"/>
+          </w:tcPr>
+          <w:p>
+            <w:pPr>
+              <w:pStyle w:val="KeinLeerraum"/>
+            </w:pPr>
+          </w:p>
+        </w:tc>
+      </w:tr>
+      <w:tr>
+        <w:tc>
+          <w:tcPr>
+            <w:tcW w:w="680" w:type="pct"/>
+          </w:tcPr>
+          <w:p>
+            <w:pPr>
+              <w:pStyle w:val="KeinLeerraum"/>
+            </w:pPr>
+            <w:r>
+              <w:t>A32</w:t>
+            </w:r>
+          </w:p>
+        </w:tc>
+        <w:tc>
+          <w:tcPr>
+            <w:tcW w:w="1892" w:type="pct"/>
+          </w:tcPr>
+          <w:p>
+            <w:pPr>
+              <w:pStyle w:val="KeinLeerraum"/>
+            </w:pPr>
+            <w:r>
+              <w:rPr>
+                <w:lang w:val="en-US"/>
+              </w:rPr>
+              <w:t>Command – WorkingView</w:t>
+            </w:r>
+          </w:p>
+        </w:tc>
+        <w:tc>
+          <w:tcPr>
+            <w:tcW w:w="1583" w:type="pct"/>
+          </w:tcPr>
+          <w:p>
+            <w:pPr>
+              <w:pStyle w:val="KeinLeerraum"/>
+            </w:pPr>
+          </w:p>
+        </w:tc>
+        <w:tc>
+          <w:tcPr>
+            <w:tcW w:w="845" w:type="pct"/>
+          </w:tcPr>
+          <w:p>
+            <w:pPr>
+              <w:pStyle w:val="KeinLeerraum"/>
+            </w:pPr>
+          </w:p>
+        </w:tc>
+      </w:tr>
+      <w:tr>
+        <w:tc>
+          <w:tcPr>
+            <w:tcW w:w="680" w:type="pct"/>
+          </w:tcPr>
+          <w:p>
+            <w:pPr>
+              <w:pStyle w:val="KeinLeerraum"/>
+            </w:pPr>
+            <w:r>
+              <w:t>A33</w:t>
+            </w:r>
+          </w:p>
+        </w:tc>
+        <w:tc>
+          <w:tcPr>
+            <w:tcW w:w="1892" w:type="pct"/>
+          </w:tcPr>
+          <w:p>
+            <w:pPr>
+              <w:pStyle w:val="KeinLeerraum"/>
+            </w:pPr>
+            <w:r>
+              <w:t>Invoker – WorkingView</w:t>
+            </w:r>
+          </w:p>
+        </w:tc>
+        <w:tc>
+          <w:tcPr>
+            <w:tcW w:w="1583" w:type="pct"/>
+          </w:tcPr>
+          <w:p>
+            <w:pPr>
+              <w:pStyle w:val="KeinLeerraum"/>
+            </w:pPr>
+          </w:p>
+        </w:tc>
+        <w:tc>
+          <w:tcPr>
+            <w:tcW w:w="845" w:type="pct"/>
+          </w:tcPr>
+          <w:p>
+            <w:pPr>
+              <w:pStyle w:val="KeinLeerraum"/>
+            </w:pPr>
+          </w:p>
+        </w:tc>
+      </w:tr>
+      <w:tr>
+        <w:tc>
+          <w:tcPr>
+            <w:tcW w:w="680" w:type="pct"/>
+          </w:tcPr>
+          <w:p>
+            <w:pPr>
+              <w:pStyle w:val="KeinLeerraum"/>
+            </w:pPr>
+            <w:r>
+              <w:t>A34</w:t>
+            </w:r>
+          </w:p>
+        </w:tc>
+        <w:tc>
+          <w:tcPr>
+            <w:tcW w:w="1892" w:type="pct"/>
+          </w:tcPr>
+          <w:p>
+            <w:pPr>
+              <w:pStyle w:val="KeinLeerraum"/>
+            </w:pPr>
+            <w:r>
+              <w:t>WorkingView – Tool</w:t>
+            </w:r>
+          </w:p>
+        </w:tc>
+        <w:tc>
+          <w:tcPr>
+            <w:tcW w:w="1583" w:type="pct"/>
+          </w:tcPr>
+          <w:p>
+            <w:pPr>
+              <w:pStyle w:val="KeinLeerraum"/>
+            </w:pPr>
+          </w:p>
+        </w:tc>
+        <w:tc>
+          <w:tcPr>
+            <w:tcW w:w="845" w:type="pct"/>
+          </w:tcPr>
+          <w:p>
+            <w:pPr>
+              <w:pStyle w:val="KeinLeerraum"/>
+            </w:pPr>
+          </w:p>
+        </w:tc>
+      </w:tr>
+      <w:tr>
+        <w:tc>
+          <w:tcPr>
+            <w:tcW w:w="680" w:type="pct"/>
+          </w:tcPr>
+          <w:p>
+            <w:pPr>
+              <w:pStyle w:val="KeinLeerraum"/>
+            </w:pPr>
+            <w:r>
+              <w:t>A35</w:t>
+            </w:r>
+          </w:p>
+        </w:tc>
+        <w:tc>
+          <w:tcPr>
+            <w:tcW w:w="1892" w:type="pct"/>
+          </w:tcPr>
+          <w:p>
+            <w:pPr>
+              <w:pStyle w:val="KeinLeerraum"/>
+            </w:pPr>
+            <w:r>
+              <w:t>Item – Board</w:t>
+            </w:r>
+          </w:p>
+        </w:tc>
+        <w:tc>
+          <w:tcPr>
+            <w:tcW w:w="1583" w:type="pct"/>
+          </w:tcPr>
+          <w:p>
+            <w:pPr>
+              <w:pStyle w:val="KeinLeerraum"/>
+            </w:pPr>
+          </w:p>
+        </w:tc>
+        <w:tc>
+          <w:tcPr>
+            <w:tcW w:w="845" w:type="pct"/>
+          </w:tcPr>
+          <w:p>
+            <w:pPr>
+              <w:pStyle w:val="KeinLeerraum"/>
+            </w:pPr>
+          </w:p>
+        </w:tc>
+      </w:tr>
+      <w:tr>
+        <w:tc>
+          <w:tcPr>
+            <w:tcW w:w="680" w:type="pct"/>
+          </w:tcPr>
+          <w:p>
+            <w:pPr>
+              <w:pStyle w:val="KeinLeerraum"/>
+            </w:pPr>
+            <w:r>
+              <w:t>A36</w:t>
+            </w:r>
+          </w:p>
+        </w:tc>
+        <w:tc>
+          <w:tcPr>
+            <w:tcW w:w="1892" w:type="pct"/>
+          </w:tcPr>
+          <w:p>
+            <w:pPr>
+              <w:pStyle w:val="KeinLeerraum"/>
+            </w:pPr>
+            <w:r>
+              <w:t>Item – Legend</w:t>
+            </w:r>
+          </w:p>
+        </w:tc>
+        <w:tc>
+          <w:tcPr>
+            <w:tcW w:w="1583" w:type="pct"/>
+          </w:tcPr>
+          <w:p>
+            <w:pPr>
+              <w:pStyle w:val="KeinLeerraum"/>
+            </w:pPr>
+          </w:p>
+        </w:tc>
+        <w:tc>
+          <w:tcPr>
+            <w:tcW w:w="845" w:type="pct"/>
+          </w:tcPr>
+          <w:p>
+            <w:pPr>
+              <w:pStyle w:val="KeinLeerraum"/>
+            </w:pPr>
+          </w:p>
+        </w:tc>
+      </w:tr>
+      <w:tr>
+        <w:tc>
+          <w:tcPr>
+            <w:tcW w:w="680" w:type="pct"/>
+          </w:tcPr>
+          <w:p>
+            <w:pPr>
+              <w:pStyle w:val="KeinLeerraum"/>
+            </w:pPr>
+            <w:r>
+              <w:t>A37</w:t>
+            </w:r>
+          </w:p>
+        </w:tc>
+        <w:tc>
+          <w:tcPr>
+            <w:tcW w:w="1892" w:type="pct"/>
+          </w:tcPr>
+          <w:p>
+            <w:pPr>
+              <w:pStyle w:val="KeinLeerraum"/>
+            </w:pPr>
+            <w:r>
+              <w:t>Legend – Board</w:t>
+            </w:r>
+          </w:p>
+        </w:tc>
+        <w:tc>
+          <w:tcPr>
+            <w:tcW w:w="1583" w:type="pct"/>
+          </w:tcPr>
+          <w:p>
+            <w:pPr>
+              <w:pStyle w:val="KeinLeerraum"/>
+            </w:pPr>
+          </w:p>
+        </w:tc>
+        <w:tc>
+          <w:tcPr>
+            <w:tcW w:w="845" w:type="pct"/>
+          </w:tcPr>
+          <w:p>
+            <w:pPr>
+              <w:pStyle w:val="KeinLeerraum"/>
+            </w:pPr>
+          </w:p>
+        </w:tc>
+      </w:tr>
+      <w:tr>
+        <w:tc>
+          <w:tcPr>
+            <w:tcW w:w="680" w:type="pct"/>
+          </w:tcPr>
+          <w:p>
+            <w:pPr>
+              <w:pStyle w:val="KeinLeerraum"/>
+            </w:pPr>
+            <w:r>
+              <w:t>A38</w:t>
+            </w:r>
+          </w:p>
+        </w:tc>
+        <w:tc>
+          <w:tcPr>
+            <w:tcW w:w="1892" w:type="pct"/>
+          </w:tcPr>
+          <w:p>
+            <w:pPr>
+              <w:pStyle w:val="KeinLeerraum"/>
+            </w:pPr>
+            <w:r>
+              <w:t>WorkingView – Board</w:t>
+            </w:r>
+          </w:p>
+        </w:tc>
+        <w:tc>
+          <w:tcPr>
+            <w:tcW w:w="1583" w:type="pct"/>
+          </w:tcPr>
+          <w:p>
+            <w:pPr>
+              <w:pStyle w:val="KeinLeerraum"/>
+            </w:pPr>
+          </w:p>
+        </w:tc>
+        <w:tc>
+          <w:tcPr>
+            <w:tcW w:w="845" w:type="pct"/>
+          </w:tcPr>
+          <w:p>
+            <w:pPr>
+              <w:pStyle w:val="KeinLeerraum"/>
+            </w:pPr>
+          </w:p>
+        </w:tc>
+      </w:tr>
+      <w:tr>
+        <w:tc>
+          <w:tcPr>
+            <w:tcW w:w="680" w:type="pct"/>
+          </w:tcPr>
+          <w:p>
+            <w:pPr>
+              <w:pStyle w:val="KeinLeerraum"/>
+            </w:pPr>
+            <w:r>
+              <w:t>A39</w:t>
+            </w:r>
+          </w:p>
+        </w:tc>
+        <w:tc>
+          <w:tcPr>
+            <w:tcW w:w="1892" w:type="pct"/>
+          </w:tcPr>
+          <w:p>
+            <w:pPr>
+              <w:pStyle w:val="KeinLeerraum"/>
+            </w:pPr>
+            <w:r>
+              <w:t>Board – Description</w:t>
+            </w:r>
+          </w:p>
+        </w:tc>
+        <w:tc>
+          <w:tcPr>
+            <w:tcW w:w="1583" w:type="pct"/>
+          </w:tcPr>
+          <w:p>
+            <w:pPr>
+              <w:pStyle w:val="KeinLeerraum"/>
+            </w:pPr>
+          </w:p>
+        </w:tc>
+        <w:tc>
+          <w:tcPr>
+            <w:tcW w:w="845" w:type="pct"/>
+          </w:tcPr>
+          <w:p>
+            <w:pPr>
+              <w:pStyle w:val="KeinLeerraum"/>
+            </w:pPr>
+          </w:p>
+        </w:tc>
+      </w:tr>
+      <w:tr>
+        <w:tc>
+          <w:tcPr>
+            <w:tcW w:w="680" w:type="pct"/>
+          </w:tcPr>
+          <w:p>
+            <w:pPr>
+              <w:pStyle w:val="KeinLeerraum"/>
+            </w:pPr>
+            <w:r>
+              <w:t>A40</w:t>
+            </w:r>
+          </w:p>
+        </w:tc>
+        <w:tc>
+          <w:tcPr>
+            <w:tcW w:w="1892" w:type="pct"/>
+          </w:tcPr>
+          <w:p>
+            <w:pPr>
+              <w:pStyle w:val="KeinLeerraum"/>
+            </w:pPr>
+            <w:r>
+              <w:t xml:space="preserve">Description </w:t>
+            </w:r>
+            <w:r>
+              <w:t>–</w:t>
+            </w:r>
+            <w:r>
+              <w:t xml:space="preserve"> Attributes</w:t>
+            </w:r>
+          </w:p>
+        </w:tc>
+        <w:tc>
+          <w:tcPr>
+            <w:tcW w:w="1583" w:type="pct"/>
+          </w:tcPr>
+          <w:p>
+            <w:pPr>
+              <w:pStyle w:val="KeinLeerraum"/>
+            </w:pPr>
+          </w:p>
+        </w:tc>
+        <w:tc>
+          <w:tcPr>
+            <w:tcW w:w="845" w:type="pct"/>
+          </w:tcPr>
+          <w:p>
+            <w:pPr>
+              <w:pStyle w:val="KeinLeerraum"/>
             </w:pPr>
           </w:p>
         </w:tc>
@@ -22060,11 +23426,12 @@
       <w:pPr>
         <w:pStyle w:val="berschrift3"/>
       </w:pPr>
-      <w:bookmarkStart w:id="114" w:name="_Toc164758408"/>
-      <w:r>
+      <w:bookmarkStart w:id="116" w:name="_Toc164758408"/>
+      <w:r>
+        <w:lastRenderedPageBreak/>
         <w:t>Beschreibungen</w:t>
       </w:r>
-      <w:bookmarkEnd w:id="114"/>
+      <w:bookmarkEnd w:id="116"/>
     </w:p>
     <w:p>
       <w:pPr>
@@ -22072,7 +23439,6 @@
         <w:jc w:val="left"/>
         <w:rPr>
           <w:rFonts w:cs="Arial"/>
-          <w:b/>
           <w:bCs/>
           <w:kern w:val="32"/>
           <w:sz w:val="24"/>
@@ -22080,30 +23446,125 @@
           <w:lang w:eastAsia="fr-FR"/>
         </w:rPr>
       </w:pPr>
-      <w:r>
-        <w:br w:type="page"/>
-      </w:r>
+    </w:p>
+    <w:p>
+      <w:pPr>
+        <w:spacing w:before="0" w:after="0"/>
+        <w:jc w:val="left"/>
+        <w:rPr>
+          <w:rFonts w:cs="Arial"/>
+          <w:bCs/>
+          <w:kern w:val="32"/>
+          <w:sz w:val="24"/>
+          <w:szCs w:val="32"/>
+          <w:lang w:eastAsia="fr-FR"/>
+        </w:rPr>
+      </w:pPr>
+    </w:p>
+    <w:p>
+      <w:pPr>
+        <w:spacing w:before="0" w:after="0"/>
+        <w:jc w:val="left"/>
+        <w:rPr>
+          <w:rFonts w:cs="Arial"/>
+          <w:bCs/>
+          <w:kern w:val="32"/>
+          <w:sz w:val="24"/>
+          <w:szCs w:val="32"/>
+          <w:lang w:eastAsia="fr-FR"/>
+        </w:rPr>
+      </w:pPr>
+    </w:p>
+    <w:p>
+      <w:pPr>
+        <w:spacing w:before="0" w:after="0"/>
+        <w:jc w:val="left"/>
+        <w:rPr>
+          <w:rFonts w:cs="Arial"/>
+          <w:bCs/>
+          <w:kern w:val="32"/>
+          <w:sz w:val="24"/>
+          <w:szCs w:val="32"/>
+          <w:lang w:eastAsia="fr-FR"/>
+        </w:rPr>
+      </w:pPr>
+    </w:p>
+    <w:p>
+      <w:pPr>
+        <w:spacing w:before="0" w:after="0"/>
+        <w:jc w:val="left"/>
+        <w:rPr>
+          <w:rFonts w:cs="Arial"/>
+          <w:bCs/>
+          <w:kern w:val="32"/>
+          <w:sz w:val="24"/>
+          <w:szCs w:val="32"/>
+          <w:lang w:eastAsia="fr-FR"/>
+        </w:rPr>
+      </w:pPr>
+    </w:p>
+    <w:p>
+      <w:pPr>
+        <w:spacing w:before="0" w:after="0"/>
+        <w:jc w:val="left"/>
+        <w:rPr>
+          <w:rFonts w:cs="Arial"/>
+          <w:bCs/>
+          <w:kern w:val="32"/>
+          <w:sz w:val="24"/>
+          <w:szCs w:val="32"/>
+          <w:lang w:eastAsia="fr-FR"/>
+        </w:rPr>
+      </w:pPr>
+    </w:p>
+    <w:p>
+      <w:pPr>
+        <w:spacing w:before="0" w:after="0"/>
+        <w:jc w:val="left"/>
+        <w:rPr>
+          <w:rFonts w:cs="Arial"/>
+          <w:bCs/>
+          <w:kern w:val="32"/>
+          <w:sz w:val="24"/>
+          <w:szCs w:val="32"/>
+          <w:lang w:eastAsia="fr-FR"/>
+        </w:rPr>
+      </w:pPr>
+    </w:p>
+    <w:p>
+      <w:pPr>
+        <w:spacing w:before="0" w:after="0"/>
+        <w:jc w:val="left"/>
+        <w:rPr>
+          <w:rFonts w:cs="Arial"/>
+          <w:bCs/>
+          <w:kern w:val="32"/>
+          <w:sz w:val="24"/>
+          <w:szCs w:val="32"/>
+          <w:lang w:eastAsia="fr-FR"/>
+        </w:rPr>
+      </w:pPr>
     </w:p>
     <w:p>
       <w:pPr>
         <w:pStyle w:val="berschrift1"/>
       </w:pPr>
-      <w:bookmarkStart w:id="115" w:name="_Toc164758409"/>
+      <w:bookmarkStart w:id="117" w:name="_Toc164758409"/>
       <w:r>
         <w:lastRenderedPageBreak/>
         <w:t>Designstudie</w:t>
       </w:r>
-      <w:bookmarkEnd w:id="115"/>
+      <w:bookmarkEnd w:id="117"/>
     </w:p>
     <w:p>
       <w:pPr>
         <w:pStyle w:val="berschrift2"/>
       </w:pPr>
-      <w:bookmarkStart w:id="116" w:name="_Toc164758410"/>
+      <w:bookmarkStart w:id="118" w:name="_Toc164758410"/>
       <w:r>
         <w:t>Overview</w:t>
       </w:r>
-      <w:bookmarkEnd w:id="116"/>
+      <w:bookmarkEnd w:id="118"/>
     </w:p>
     <w:p>
       <w:pPr>
@@ -22137,7 +23598,7 @@
                     </pic:cNvPicPr>
                   </pic:nvPicPr>
                   <pic:blipFill>
-                    <a:blip r:embed="rId13"/>
+                    <a:blip r:embed="rId14"/>
                     <a:srcRect/>
                     <a:stretch>
                       <a:fillRect/>
@@ -22198,12 +23659,12 @@
       <w:pPr>
         <w:pStyle w:val="berschrift2"/>
       </w:pPr>
-      <w:bookmarkStart w:id="117" w:name="_Toc164758411"/>
+      <w:bookmarkStart w:id="119" w:name="_Toc164758411"/>
       <w:r>
         <w:lastRenderedPageBreak/>
         <w:t>Menubar</w:t>
       </w:r>
-      <w:bookmarkEnd w:id="117"/>
+      <w:bookmarkEnd w:id="119"/>
       <w:r>
         <w:t xml:space="preserve"> </w:t>
       </w:r>
@@ -22225,11 +23686,11 @@
       <w:pPr>
         <w:pStyle w:val="berschrift2"/>
       </w:pPr>
-      <w:bookmarkStart w:id="118" w:name="_Toc164758412"/>
+      <w:bookmarkStart w:id="120" w:name="_Toc164758412"/>
       <w:r>
         <w:t>Toolbar</w:t>
       </w:r>
-      <w:bookmarkEnd w:id="118"/>
+      <w:bookmarkEnd w:id="120"/>
       <w:r>
         <w:t xml:space="preserve"> </w:t>
       </w:r>
@@ -22251,11 +23712,11 @@
       <w:pPr>
         <w:pStyle w:val="berschrift2"/>
       </w:pPr>
-      <w:bookmarkStart w:id="119" w:name="_Toc164758413"/>
+      <w:bookmarkStart w:id="121" w:name="_Toc164758413"/>
       <w:r>
         <w:t>Board</w:t>
       </w:r>
-      <w:bookmarkEnd w:id="119"/>
+      <w:bookmarkEnd w:id="121"/>
       <w:r>
         <w:t xml:space="preserve"> </w:t>
       </w:r>
@@ -22301,11 +23762,11 @@
       <w:pPr>
         <w:pStyle w:val="berschrift2"/>
       </w:pPr>
-      <w:bookmarkStart w:id="120" w:name="_Toc164758414"/>
+      <w:bookmarkStart w:id="122" w:name="_Toc164758414"/>
       <w:r>
         <w:t>Legende</w:t>
       </w:r>
-      <w:bookmarkEnd w:id="120"/>
+      <w:bookmarkEnd w:id="122"/>
       <w:r>
         <w:t xml:space="preserve"> </w:t>
       </w:r>
@@ -22327,11 +23788,11 @@
       <w:pPr>
         <w:pStyle w:val="berschrift2"/>
       </w:pPr>
-      <w:bookmarkStart w:id="121" w:name="_Toc164758415"/>
+      <w:bookmarkStart w:id="123" w:name="_Toc164758415"/>
       <w:r>
         <w:t>Sidebar</w:t>
       </w:r>
-      <w:bookmarkEnd w:id="121"/>
+      <w:bookmarkEnd w:id="123"/>
       <w:r>
         <w:t xml:space="preserve"> </w:t>
       </w:r>
@@ -22350,8 +23811,8 @@
       </w:r>
     </w:p>
     <w:sectPr>
-      <w:headerReference w:type="default" r:id="rId14"/>
-      <w:footerReference w:type="default" r:id="rId15"/>
+      <w:headerReference w:type="default" r:id="rId15"/>
+      <w:footerReference w:type="default" r:id="rId16"/>
       <w:pgSz w:w="11906" w:h="16838" w:code="9"/>
       <w:pgMar w:top="1134" w:right="1134" w:bottom="1134" w:left="1134" w:header="851" w:footer="851" w:gutter="0"/>
       <w:cols w:space="708"/>
@@ -22589,7 +24050,7 @@
               <w:sz w:val="20"/>
               <w:szCs w:val="20"/>
             </w:rPr>
-            <w:t>42</w:t>
+            <w:t>34</w:t>
           </w:r>
           <w:r>
             <w:rPr>
@@ -22616,7 +24077,7 @@
                 <w:sz w:val="20"/>
                 <w:szCs w:val="20"/>
               </w:rPr>
-              <w:t>45</w:t>
+              <w:t>51</w:t>
             </w:r>
           </w:fldSimple>
         </w:p>

</xml_diff>

<commit_message>
domainmodel und beschreibung aktualisiert
</commit_message>
<xml_diff>
--- a/TBE/doc/Systemanforderungen.docx
+++ b/TBE/doc/Systemanforderungen.docx
@@ -8065,6 +8065,62 @@
           <w:lang w:eastAsia="fr-FR"/>
         </w:rPr>
       </w:pPr>
+      <w:r>
+        <w:rPr>
+          <w:noProof/>
+          <w:lang w:eastAsia="de-CH"/>
+        </w:rPr>
+        <w:drawing>
+          <wp:inline distT="0" distB="0" distL="0" distR="0">
+            <wp:extent cx="5629275" cy="5838825"/>
+            <wp:effectExtent l="19050" t="0" r="9525" b="0"/>
+            <wp:docPr id="7" name="Grafik 6" descr="domainmodel.jpg"/>
+            <wp:cNvGraphicFramePr>
+              <a:graphicFrameLocks xmlns:a="http://schemas.openxmlformats.org/drawingml/2006/main" noChangeAspect="1"/>
+            </wp:cNvGraphicFramePr>
+            <a:graphic xmlns:a="http://schemas.openxmlformats.org/drawingml/2006/main">
+              <a:graphicData uri="http://schemas.openxmlformats.org/drawingml/2006/picture">
+                <pic:pic xmlns:pic="http://schemas.openxmlformats.org/drawingml/2006/picture">
+                  <pic:nvPicPr>
+                    <pic:cNvPr id="0" name="domainmodel.jpg"/>
+                    <pic:cNvPicPr/>
+                  </pic:nvPicPr>
+                  <pic:blipFill>
+                    <a:blip r:embed="rId13"/>
+                    <a:stretch>
+                      <a:fillRect/>
+                    </a:stretch>
+                  </pic:blipFill>
+                  <pic:spPr>
+                    <a:xfrm>
+                      <a:off x="0" y="0"/>
+                      <a:ext cx="5629275" cy="5838825"/>
+                    </a:xfrm>
+                    <a:prstGeom prst="rect">
+                      <a:avLst/>
+                    </a:prstGeom>
+                  </pic:spPr>
+                </pic:pic>
+              </a:graphicData>
+            </a:graphic>
+          </wp:inline>
+        </w:drawing>
+      </w:r>
+    </w:p>
+    <w:p>
+      <w:pPr>
+        <w:spacing w:before="0" w:after="0"/>
+        <w:jc w:val="left"/>
+        <w:rPr>
+          <w:lang w:eastAsia="fr-FR"/>
+        </w:rPr>
+      </w:pPr>
+      <w:r>
+        <w:rPr>
+          <w:lang w:eastAsia="fr-FR"/>
+        </w:rPr>
+        <w:br w:type="page"/>
+      </w:r>
     </w:p>
     <w:p>
       <w:pPr>
@@ -8076,6 +8132,7 @@
       </w:pPr>
       <w:bookmarkStart w:id="6" w:name="_Toc164758344"/>
       <w:r>
+        <w:lastRenderedPageBreak/>
         <w:t>Objects</w:t>
       </w:r>
       <w:bookmarkEnd w:id="6"/>
@@ -8204,22 +8261,46 @@
     <w:p>
       <w:pPr>
         <w:pStyle w:val="berschrift3"/>
-      </w:pPr>
-      <w:r>
-        <w:t>LegendItem</w:t>
-      </w:r>
-    </w:p>
-    <w:p>
-      <w:pPr>
-        <w:rPr>
-          <w:lang w:eastAsia="fr-FR"/>
-        </w:rPr>
-      </w:pPr>
-      <w:r>
-        <w:rPr>
-          <w:lang w:eastAsia="fr-FR"/>
-        </w:rPr>
-        <w:t>Jeder Eintrag in einer Tabelle besteht aus dem Symbol und der sportartspezifischen Bedeutung.</w:t>
+        <w:numPr>
+          <w:ilvl w:val="2"/>
+          <w:numId w:val="1"/>
+        </w:numPr>
+      </w:pPr>
+      <w:bookmarkStart w:id="11" w:name="_Toc164758349"/>
+      <w:r>
+        <w:t>Legend</w:t>
+      </w:r>
+      <w:bookmarkEnd w:id="11"/>
+    </w:p>
+    <w:p>
+      <w:pPr>
+        <w:rPr>
+          <w:lang w:eastAsia="fr-FR"/>
+        </w:rPr>
+      </w:pPr>
+      <w:r>
+        <w:rPr>
+          <w:lang w:eastAsia="fr-FR"/>
+        </w:rPr>
+        <w:t>Alle Items, welche au</w:t>
+      </w:r>
+      <w:r>
+        <w:rPr>
+          <w:lang w:eastAsia="fr-FR"/>
+        </w:rPr>
+        <w:t>f einem Board vorkommen, werden mit einem Symbol und de</w:t>
+      </w:r>
+      <w:r>
+        <w:rPr>
+          <w:lang w:eastAsia="fr-FR"/>
+        </w:rPr>
+        <w:t xml:space="preserve">r sportartspezifischen Bedeutung </w:t>
+      </w:r>
+      <w:r>
+        <w:rPr>
+          <w:lang w:eastAsia="fr-FR"/>
+        </w:rPr>
+        <w:t>in einer Legende aufgeführt.</w:t>
       </w:r>
     </w:p>
     <w:p>
@@ -8230,29 +8311,126 @@
           <w:numId w:val="1"/>
         </w:numPr>
       </w:pPr>
-      <w:bookmarkStart w:id="11" w:name="_Toc164758349"/>
-      <w:r>
-        <w:t>Legend</w:t>
-      </w:r>
-      <w:bookmarkEnd w:id="11"/>
-    </w:p>
-    <w:p>
-      <w:pPr>
-        <w:rPr>
-          <w:lang w:eastAsia="fr-FR"/>
-        </w:rPr>
-      </w:pPr>
-      <w:r>
-        <w:rPr>
-          <w:lang w:eastAsia="fr-FR"/>
-        </w:rPr>
-        <w:t xml:space="preserve">Alle Items, welche auf einem Board vorkommen, werden </w:t>
-      </w:r>
-      <w:r>
-        <w:rPr>
-          <w:lang w:eastAsia="fr-FR"/>
-        </w:rPr>
-        <w:t>als LegendItem in einer Legende aufgeführt.</w:t>
+      <w:bookmarkStart w:id="12" w:name="_Toc164758350"/>
+      <w:r>
+        <w:t>Item</w:t>
+      </w:r>
+      <w:bookmarkEnd w:id="12"/>
+    </w:p>
+    <w:p>
+      <w:pPr>
+        <w:rPr>
+          <w:lang w:eastAsia="fr-FR"/>
+        </w:rPr>
+      </w:pPr>
+      <w:r>
+        <w:rPr>
+          <w:lang w:eastAsia="fr-FR"/>
+        </w:rPr>
+        <w:t xml:space="preserve">Jedes Symbol, Textfeld und jeder Pfeil </w:t>
+      </w:r>
+      <w:r>
+        <w:rPr>
+          <w:lang w:eastAsia="fr-FR"/>
+        </w:rPr>
+        <w:t>ist ein</w:t>
+      </w:r>
+      <w:r>
+        <w:rPr>
+          <w:lang w:eastAsia="fr-FR"/>
+        </w:rPr>
+        <w:t xml:space="preserve"> Item. Jedes Item wird durch das Tool erstellt und bearbeitet.</w:t>
+      </w:r>
+    </w:p>
+    <w:p>
+      <w:pPr>
+        <w:pStyle w:val="berschrift3"/>
+      </w:pPr>
+      <w:r>
+        <w:t>ArrowItem</w:t>
+      </w:r>
+    </w:p>
+    <w:p>
+      <w:pPr>
+        <w:rPr>
+          <w:lang w:eastAsia="fr-FR"/>
+        </w:rPr>
+      </w:pPr>
+      <w:r>
+        <w:rPr>
+          <w:lang w:eastAsia="fr-FR"/>
+        </w:rPr>
+        <w:t>Alle Pfeile</w:t>
+      </w:r>
+      <w:bookmarkStart w:id="13" w:name="OLE_LINK3"/>
+      <w:bookmarkStart w:id="14" w:name="OLE_LINK4"/>
+      <w:r>
+        <w:rPr>
+          <w:lang w:eastAsia="fr-FR"/>
+        </w:rPr>
+        <w:t xml:space="preserve"> auf dem Board </w:t>
+      </w:r>
+      <w:bookmarkEnd w:id="13"/>
+      <w:bookmarkEnd w:id="14"/>
+      <w:r>
+        <w:rPr>
+          <w:lang w:eastAsia="fr-FR"/>
+        </w:rPr>
+        <w:t>sind ArrowItems.</w:t>
+      </w:r>
+    </w:p>
+    <w:p>
+      <w:pPr>
+        <w:pStyle w:val="berschrift3"/>
+      </w:pPr>
+      <w:r>
+        <w:t>ShapeItem</w:t>
+      </w:r>
+    </w:p>
+    <w:p>
+      <w:pPr>
+        <w:rPr>
+          <w:lang w:eastAsia="fr-FR"/>
+        </w:rPr>
+      </w:pPr>
+      <w:r>
+        <w:rPr>
+          <w:lang w:eastAsia="fr-FR"/>
+        </w:rPr>
+        <w:t>Alle Symbole (Bilder) auf dem Board sind ShapeItems</w:t>
+      </w:r>
+      <w:r>
+        <w:rPr>
+          <w:lang w:eastAsia="fr-FR"/>
+        </w:rPr>
+        <w:t>.</w:t>
+      </w:r>
+    </w:p>
+    <w:p>
+      <w:pPr>
+        <w:pStyle w:val="berschrift3"/>
+      </w:pPr>
+      <w:r>
+        <w:t>TextboxItem</w:t>
+      </w:r>
+    </w:p>
+    <w:p>
+      <w:pPr>
+        <w:rPr>
+          <w:lang w:eastAsia="fr-FR"/>
+        </w:rPr>
+      </w:pPr>
+      <w:r>
+        <w:rPr>
+          <w:lang w:eastAsia="fr-FR"/>
+        </w:rPr>
+        <w:t>Alle Texte auf dem Board sind TextboxItems</w:t>
+      </w:r>
+      <w:r>
+        <w:rPr>
+          <w:lang w:eastAsia="fr-FR"/>
+        </w:rPr>
+        <w:t>.</w:t>
       </w:r>
     </w:p>
     <w:p>
@@ -8263,36 +8441,123 @@
           <w:numId w:val="1"/>
         </w:numPr>
       </w:pPr>
-      <w:bookmarkStart w:id="12" w:name="_Toc164758350"/>
-      <w:r>
-        <w:t>Item</w:t>
-      </w:r>
-      <w:bookmarkEnd w:id="12"/>
-    </w:p>
-    <w:p>
-      <w:pPr>
-        <w:rPr>
-          <w:lang w:eastAsia="fr-FR"/>
-        </w:rPr>
-      </w:pPr>
-      <w:r>
-        <w:rPr>
-          <w:lang w:eastAsia="fr-FR"/>
-        </w:rPr>
-        <w:t xml:space="preserve">Jedes Symbol, Textfeld und jeder Pfeil </w:t>
-      </w:r>
-      <w:r>
-        <w:rPr>
-          <w:lang w:eastAsia="fr-FR"/>
-        </w:rPr>
-        <w:t>ist ein</w:t>
-      </w:r>
-      <w:r>
-        <w:rPr>
-          <w:lang w:eastAsia="fr-FR"/>
-        </w:rPr>
-        <w:t xml:space="preserve"> Item. Jedes Item wird durch das Tool erstellt und bearbeitet.</w:t>
-      </w:r>
+      <w:bookmarkStart w:id="15" w:name="_Toc164758351"/>
+      <w:r>
+        <w:t>Tool</w:t>
+      </w:r>
+      <w:bookmarkEnd w:id="15"/>
+    </w:p>
+    <w:p>
+      <w:pPr>
+        <w:rPr>
+          <w:lang w:eastAsia="fr-FR"/>
+        </w:rPr>
+      </w:pPr>
+      <w:r>
+        <w:rPr>
+          <w:lang w:eastAsia="fr-FR"/>
+        </w:rPr>
+        <w:t>Ein Tool definiert die Eigenschaften und Funktionen eines Items.</w:t>
+      </w:r>
+    </w:p>
+    <w:p>
+      <w:pPr>
+        <w:pStyle w:val="berschrift3"/>
+      </w:pPr>
+      <w:r>
+        <w:t>ArrowTool</w:t>
+      </w:r>
+    </w:p>
+    <w:p>
+      <w:pPr>
+        <w:rPr>
+          <w:lang w:eastAsia="fr-FR"/>
+        </w:rPr>
+      </w:pPr>
+      <w:r>
+        <w:rPr>
+          <w:lang w:eastAsia="fr-FR"/>
+        </w:rPr>
+        <w:t>Mit diesem Tool können dem Board ArrowItems hinzugefügt werden.</w:t>
+      </w:r>
+    </w:p>
+    <w:p>
+      <w:pPr>
+        <w:pStyle w:val="berschrift3"/>
+      </w:pPr>
+      <w:r>
+        <w:lastRenderedPageBreak/>
+        <w:t>ShapeTool</w:t>
+      </w:r>
+    </w:p>
+    <w:p>
+      <w:pPr>
+        <w:rPr>
+          <w:lang w:eastAsia="fr-FR"/>
+        </w:rPr>
+      </w:pPr>
+      <w:r>
+        <w:rPr>
+          <w:lang w:eastAsia="fr-FR"/>
+        </w:rPr>
+        <w:t>Mit diesem Tool können dem Board ShapeItems hinzugefügt werden.</w:t>
+      </w:r>
+    </w:p>
+    <w:p>
+      <w:pPr>
+        <w:pStyle w:val="berschrift3"/>
+      </w:pPr>
+      <w:r>
+        <w:t>TextboxTool</w:t>
+      </w:r>
+    </w:p>
+    <w:p>
+      <w:pPr>
+        <w:rPr>
+          <w:lang w:eastAsia="fr-FR"/>
+        </w:rPr>
+      </w:pPr>
+      <w:r>
+        <w:rPr>
+          <w:lang w:eastAsia="fr-FR"/>
+        </w:rPr>
+        <w:t>Mit diesem Tool können dem Board TextboxItems hinzugefügt werden.</w:t>
+      </w:r>
+    </w:p>
+    <w:p>
+      <w:pPr>
+        <w:pStyle w:val="berschrift3"/>
+      </w:pPr>
+      <w:r>
+        <w:t>Command</w:t>
+      </w:r>
+    </w:p>
+    <w:p>
+      <w:pPr>
+        <w:rPr>
+          <w:lang w:eastAsia="fr-FR"/>
+        </w:rPr>
+      </w:pPr>
+      <w:r>
+        <w:rPr>
+          <w:lang w:eastAsia="fr-FR"/>
+        </w:rPr>
+        <w:t>In einem Command werden die Aktionen, welche in der View getätigt werden, gespeichert. So können sie auch rückgängig gemacht und wiederholt werden.</w:t>
+      </w:r>
+    </w:p>
+    <w:p>
+      <w:pPr>
+        <w:pStyle w:val="berschrift2"/>
+        <w:numPr>
+          <w:ilvl w:val="1"/>
+          <w:numId w:val="1"/>
+        </w:numPr>
+      </w:pPr>
+      <w:bookmarkStart w:id="16" w:name="_Toc164758352"/>
+      <w:r>
+        <w:t>Associations</w:t>
+      </w:r>
+      <w:bookmarkEnd w:id="16"/>
     </w:p>
     <w:p>
       <w:pPr>
@@ -8302,39 +8567,26 @@
           <w:numId w:val="1"/>
         </w:numPr>
       </w:pPr>
-      <w:bookmarkStart w:id="13" w:name="_Toc164758351"/>
-      <w:r>
-        <w:t>Tool</w:t>
-      </w:r>
-      <w:bookmarkEnd w:id="13"/>
-    </w:p>
-    <w:p>
-      <w:pPr>
-        <w:rPr>
-          <w:lang w:eastAsia="fr-FR"/>
-        </w:rPr>
-      </w:pPr>
-      <w:r>
-        <w:rPr>
-          <w:lang w:eastAsia="fr-FR"/>
-        </w:rPr>
-        <w:t>Ein Tool definiert die Eigenschaften und Funktionen eines Items.</w:t>
-      </w:r>
-    </w:p>
-    <w:p>
-      <w:pPr>
-        <w:pStyle w:val="berschrift2"/>
+      <w:bookmarkStart w:id="17" w:name="_Toc164758353"/>
+      <w:r>
+        <w:t xml:space="preserve">TBE – </w:t>
+      </w:r>
+      <w:bookmarkEnd w:id="17"/>
+      <w:r>
+        <w:t>View</w:t>
+      </w:r>
+    </w:p>
+    <w:p>
+      <w:pPr>
+        <w:pStyle w:val="berschrift3"/>
         <w:numPr>
-          <w:ilvl w:val="1"/>
-          <w:numId w:val="1"/>
+          <w:ilvl w:val="0"/>
+          <w:numId w:val="0"/>
         </w:numPr>
       </w:pPr>
-      <w:bookmarkStart w:id="14" w:name="_Toc164758352"/>
-      <w:r>
-        <w:lastRenderedPageBreak/>
-        <w:t>Associations</w:t>
-      </w:r>
-      <w:bookmarkEnd w:id="14"/>
+      <w:r>
+        <w:t>Jeder Editor besteht aus einer View, es können nicht mehrere Views geöffnet werden. Eine View kann nur zu einem Editor gehören.</w:t>
+      </w:r>
     </w:p>
     <w:p>
       <w:pPr>
@@ -8344,25 +8596,39 @@
           <w:numId w:val="1"/>
         </w:numPr>
       </w:pPr>
-      <w:bookmarkStart w:id="15" w:name="_Toc164758353"/>
-      <w:r>
-        <w:t xml:space="preserve">TBE – </w:t>
-      </w:r>
-      <w:bookmarkEnd w:id="15"/>
-      <w:r>
-        <w:t>View</w:t>
-      </w:r>
-    </w:p>
-    <w:p>
-      <w:pPr>
-        <w:pStyle w:val="berschrift3"/>
-        <w:numPr>
-          <w:ilvl w:val="0"/>
-          <w:numId w:val="0"/>
-        </w:numPr>
-      </w:pPr>
-      <w:r>
-        <w:t>Jeder Editor besteht aus einer View, es können nicht mehrere Views geöffnet werden. Eine View kann nur zu einem Editor gehören.</w:t>
+      <w:r>
+        <w:t>View – Board</w:t>
+      </w:r>
+    </w:p>
+    <w:p>
+      <w:pPr>
+        <w:rPr>
+          <w:lang w:eastAsia="fr-FR"/>
+        </w:rPr>
+      </w:pPr>
+      <w:r>
+        <w:rPr>
+          <w:lang w:eastAsia="fr-FR"/>
+        </w:rPr>
+        <w:t xml:space="preserve">Jede View </w:t>
+      </w:r>
+      <w:r>
+        <w:rPr>
+          <w:lang w:eastAsia="fr-FR"/>
+        </w:rPr>
+        <w:t>kann genau ein Board darstellen. Jedes Board kann in genau eine</w:t>
+      </w:r>
+      <w:r>
+        <w:rPr>
+          <w:lang w:eastAsia="fr-FR"/>
+        </w:rPr>
+        <w:t>r View</w:t>
+      </w:r>
+      <w:r>
+        <w:rPr>
+          <w:lang w:eastAsia="fr-FR"/>
+        </w:rPr>
+        <w:t xml:space="preserve"> geöffnet sein.</w:t>
       </w:r>
     </w:p>
     <w:p>
@@ -8373,39 +8639,23 @@
           <w:numId w:val="1"/>
         </w:numPr>
       </w:pPr>
-      <w:r>
-        <w:t>View – Board</w:t>
-      </w:r>
-    </w:p>
-    <w:p>
-      <w:pPr>
-        <w:rPr>
-          <w:lang w:eastAsia="fr-FR"/>
-        </w:rPr>
-      </w:pPr>
-      <w:r>
-        <w:rPr>
-          <w:lang w:eastAsia="fr-FR"/>
-        </w:rPr>
-        <w:t xml:space="preserve">Jede View </w:t>
-      </w:r>
-      <w:r>
-        <w:rPr>
-          <w:lang w:eastAsia="fr-FR"/>
-        </w:rPr>
-        <w:t>kann genau ein Board darstellen. Jedes Board kann in genau eine</w:t>
-      </w:r>
-      <w:r>
-        <w:rPr>
-          <w:lang w:eastAsia="fr-FR"/>
-        </w:rPr>
-        <w:t>r View</w:t>
-      </w:r>
-      <w:r>
-        <w:rPr>
-          <w:lang w:eastAsia="fr-FR"/>
-        </w:rPr>
-        <w:t xml:space="preserve"> geöffnet sein.</w:t>
+      <w:bookmarkStart w:id="18" w:name="_Toc164758354"/>
+      <w:r>
+        <w:t>Board – Description</w:t>
+      </w:r>
+      <w:bookmarkEnd w:id="18"/>
+    </w:p>
+    <w:p>
+      <w:pPr>
+        <w:rPr>
+          <w:lang w:eastAsia="fr-FR"/>
+        </w:rPr>
+      </w:pPr>
+      <w:r>
+        <w:rPr>
+          <w:lang w:eastAsia="fr-FR"/>
+        </w:rPr>
+        <w:t>Zu jedem Board gehört genau eine Description, jede Description gehört zu genau einem Board.</w:t>
       </w:r>
     </w:p>
     <w:p>
@@ -8416,23 +8666,36 @@
           <w:numId w:val="1"/>
         </w:numPr>
       </w:pPr>
-      <w:bookmarkStart w:id="16" w:name="_Toc164758354"/>
-      <w:r>
-        <w:t>Board – Description</w:t>
-      </w:r>
-      <w:bookmarkEnd w:id="16"/>
-    </w:p>
-    <w:p>
-      <w:pPr>
-        <w:rPr>
-          <w:lang w:eastAsia="fr-FR"/>
-        </w:rPr>
-      </w:pPr>
-      <w:r>
-        <w:rPr>
-          <w:lang w:eastAsia="fr-FR"/>
-        </w:rPr>
-        <w:t>Zu jedem Board gehört genau eine Description, jede Description gehört zu genau einem Board.</w:t>
+      <w:bookmarkStart w:id="19" w:name="_Toc164758355"/>
+      <w:r>
+        <w:t>Description – Attributes</w:t>
+      </w:r>
+      <w:bookmarkEnd w:id="19"/>
+    </w:p>
+    <w:p>
+      <w:pPr>
+        <w:rPr>
+          <w:lang w:eastAsia="fr-FR"/>
+        </w:rPr>
+      </w:pPr>
+      <w:r>
+        <w:rPr>
+          <w:lang w:eastAsia="fr-FR"/>
+        </w:rPr>
+        <w:t xml:space="preserve">Eine Description kann mehrere Attribute enthalten oder auch gar keines. </w:t>
+      </w:r>
+    </w:p>
+    <w:p>
+      <w:pPr>
+        <w:rPr>
+          <w:lang w:eastAsia="fr-FR"/>
+        </w:rPr>
+      </w:pPr>
+      <w:r>
+        <w:rPr>
+          <w:lang w:eastAsia="fr-FR"/>
+        </w:rPr>
+        <w:t>Ein Attribut gehört immer zu einer Description.</w:t>
       </w:r>
     </w:p>
     <w:p>
@@ -8443,36 +8706,65 @@
           <w:numId w:val="1"/>
         </w:numPr>
       </w:pPr>
-      <w:bookmarkStart w:id="17" w:name="_Toc164758355"/>
-      <w:r>
-        <w:t>Description – Attributes</w:t>
-      </w:r>
-      <w:bookmarkEnd w:id="17"/>
-    </w:p>
-    <w:p>
-      <w:pPr>
-        <w:rPr>
-          <w:lang w:eastAsia="fr-FR"/>
-        </w:rPr>
-      </w:pPr>
-      <w:r>
-        <w:rPr>
-          <w:lang w:eastAsia="fr-FR"/>
-        </w:rPr>
-        <w:t xml:space="preserve">Eine Description kann mehrere Attribute enthalten oder auch gar keines. </w:t>
-      </w:r>
-    </w:p>
-    <w:p>
-      <w:pPr>
-        <w:rPr>
-          <w:lang w:eastAsia="fr-FR"/>
-        </w:rPr>
-      </w:pPr>
-      <w:r>
-        <w:rPr>
-          <w:lang w:eastAsia="fr-FR"/>
-        </w:rPr>
-        <w:t>Ein Attribut gehört immer zu einer Description.</w:t>
+      <w:bookmarkStart w:id="20" w:name="_Toc164758356"/>
+      <w:r>
+        <w:t>Board</w:t>
+      </w:r>
+      <w:r>
+        <w:t xml:space="preserve"> – Legend</w:t>
+      </w:r>
+      <w:bookmarkEnd w:id="20"/>
+    </w:p>
+    <w:p>
+      <w:pPr>
+        <w:rPr>
+          <w:lang w:eastAsia="fr-FR"/>
+        </w:rPr>
+      </w:pPr>
+      <w:r>
+        <w:rPr>
+          <w:lang w:eastAsia="fr-FR"/>
+        </w:rPr>
+        <w:t xml:space="preserve">Jedes Board </w:t>
+      </w:r>
+      <w:r>
+        <w:rPr>
+          <w:lang w:eastAsia="fr-FR"/>
+        </w:rPr>
+        <w:t>hat genau eine Legen</w:t>
+      </w:r>
+      <w:r>
+        <w:rPr>
+          <w:lang w:eastAsia="fr-FR"/>
+        </w:rPr>
+        <w:t>de. Jede Legende gehört zu einem Board</w:t>
+      </w:r>
+      <w:r>
+        <w:rPr>
+          <w:lang w:eastAsia="fr-FR"/>
+        </w:rPr>
+        <w:t>.</w:t>
+      </w:r>
+    </w:p>
+    <w:p>
+      <w:pPr>
+        <w:pStyle w:val="berschrift3"/>
+      </w:pPr>
+      <w:r>
+        <w:t>Legend – Item</w:t>
+      </w:r>
+    </w:p>
+    <w:p>
+      <w:pPr>
+        <w:rPr>
+          <w:lang w:eastAsia="fr-FR"/>
+        </w:rPr>
+      </w:pPr>
+      <w:r>
+        <w:rPr>
+          <w:lang w:eastAsia="fr-FR"/>
+        </w:rPr>
+        <w:t>Jedes Item kommt in der Legende maximal einmal vor. Eine Legende hat mehrere Items.</w:t>
       </w:r>
     </w:p>
     <w:p>
@@ -8483,77 +8775,59 @@
           <w:numId w:val="1"/>
         </w:numPr>
       </w:pPr>
-      <w:bookmarkStart w:id="18" w:name="_Toc164758356"/>
-      <w:r>
-        <w:t>Description – Legend</w:t>
-      </w:r>
-      <w:bookmarkEnd w:id="18"/>
-    </w:p>
-    <w:p>
-      <w:pPr>
-        <w:rPr>
-          <w:lang w:eastAsia="fr-FR"/>
-        </w:rPr>
-      </w:pPr>
-      <w:r>
-        <w:rPr>
-          <w:lang w:eastAsia="fr-FR"/>
-        </w:rPr>
-        <w:t>Jede Description hat genau eine Legende. Jede Legende gehört zu einer Description.</w:t>
+      <w:bookmarkStart w:id="21" w:name="_Toc164758357"/>
+      <w:r>
+        <w:t>Board – Item</w:t>
+      </w:r>
+      <w:bookmarkEnd w:id="21"/>
+    </w:p>
+    <w:p>
+      <w:pPr>
+        <w:rPr>
+          <w:lang w:eastAsia="fr-FR"/>
+        </w:rPr>
+      </w:pPr>
+      <w:r>
+        <w:rPr>
+          <w:lang w:eastAsia="fr-FR"/>
+        </w:rPr>
+        <w:t>Jedes Board kann mehrere Items enthalten. Ein Item gehört immer zu einem Board.</w:t>
       </w:r>
     </w:p>
     <w:p>
       <w:pPr>
         <w:pStyle w:val="berschrift3"/>
-        <w:numPr>
-          <w:ilvl w:val="2"/>
-          <w:numId w:val="1"/>
-        </w:numPr>
-      </w:pPr>
-      <w:bookmarkStart w:id="19" w:name="_Toc164758357"/>
-      <w:r>
-        <w:t>Board – Item</w:t>
-      </w:r>
-      <w:bookmarkEnd w:id="19"/>
-    </w:p>
-    <w:p>
-      <w:pPr>
-        <w:rPr>
-          <w:lang w:eastAsia="fr-FR"/>
-        </w:rPr>
-      </w:pPr>
-      <w:r>
-        <w:rPr>
-          <w:lang w:eastAsia="fr-FR"/>
-        </w:rPr>
-        <w:t>Jedes Board kann mehrere Items enthalten. Ein Item gehört immer zu einem Board.</w:t>
-      </w:r>
-    </w:p>
-    <w:p>
-      <w:pPr>
-        <w:pStyle w:val="berschrift3"/>
-        <w:numPr>
-          <w:ilvl w:val="2"/>
-          <w:numId w:val="1"/>
-        </w:numPr>
-      </w:pPr>
-      <w:bookmarkStart w:id="20" w:name="_Toc164758358"/>
-      <w:r>
-        <w:t>TBE – Tool</w:t>
-      </w:r>
-      <w:bookmarkEnd w:id="20"/>
-    </w:p>
-    <w:p>
-      <w:pPr>
-        <w:rPr>
-          <w:lang w:eastAsia="fr-FR"/>
-        </w:rPr>
-      </w:pPr>
-      <w:r>
-        <w:rPr>
-          <w:lang w:eastAsia="fr-FR"/>
-        </w:rPr>
-        <w:t>Jeder Editor hat mehrere Tools, ein Tool gehört zu genau einem Editor.</w:t>
+      </w:pPr>
+      <w:r>
+        <w:t>View – Tool</w:t>
+      </w:r>
+    </w:p>
+    <w:p>
+      <w:pPr>
+        <w:rPr>
+          <w:lang w:eastAsia="fr-FR"/>
+        </w:rPr>
+      </w:pPr>
+      <w:r>
+        <w:rPr>
+          <w:lang w:eastAsia="fr-FR"/>
+        </w:rPr>
+        <w:t>Eine View hat mehrere Tools, jedes Tool gehört zu einer View.</w:t>
+      </w:r>
+    </w:p>
+    <w:p>
+      <w:pPr>
+        <w:spacing w:before="0" w:after="0"/>
+        <w:jc w:val="left"/>
+        <w:rPr>
+          <w:lang w:eastAsia="fr-FR"/>
+        </w:rPr>
+      </w:pPr>
+      <w:r>
+        <w:rPr>
+          <w:lang w:eastAsia="fr-FR"/>
+        </w:rPr>
+        <w:br w:type="page"/>
       </w:r>
     </w:p>
     <w:p>
@@ -8566,21 +8840,22 @@
           <w:szCs w:val="28"/>
         </w:rPr>
       </w:pPr>
-      <w:bookmarkStart w:id="21" w:name="_Toc164758359"/>
-      <w:r>
+      <w:bookmarkStart w:id="22" w:name="_Toc164758359"/>
+      <w:r>
+        <w:lastRenderedPageBreak/>
         <w:t>Detailanforderungen</w:t>
       </w:r>
-      <w:bookmarkEnd w:id="21"/>
+      <w:bookmarkEnd w:id="22"/>
     </w:p>
     <w:p>
       <w:pPr>
         <w:pStyle w:val="berschrift2"/>
       </w:pPr>
-      <w:bookmarkStart w:id="22" w:name="_Toc164758360"/>
+      <w:bookmarkStart w:id="23" w:name="_Toc164758360"/>
       <w:r>
         <w:t>Use Cases</w:t>
       </w:r>
-      <w:bookmarkEnd w:id="22"/>
+      <w:bookmarkEnd w:id="23"/>
     </w:p>
     <w:p>
       <w:pPr>
@@ -9248,7 +9523,6 @@
               <w:pStyle w:val="KeinLeerraum"/>
             </w:pPr>
             <w:r>
-              <w:lastRenderedPageBreak/>
               <w:t>Delete Attribute</w:t>
             </w:r>
           </w:p>
@@ -9882,11 +10156,11 @@
       <w:pPr>
         <w:pStyle w:val="berschrift3"/>
       </w:pPr>
-      <w:bookmarkStart w:id="23" w:name="_Toc164758361"/>
+      <w:bookmarkStart w:id="24" w:name="_Toc164758361"/>
       <w:r>
         <w:t>Aktoren</w:t>
       </w:r>
-      <w:bookmarkEnd w:id="23"/>
+      <w:bookmarkEnd w:id="24"/>
     </w:p>
     <w:p>
       <w:pPr>
@@ -9981,16 +10255,16 @@
         </w:numPr>
         <w:spacing w:before="240"/>
       </w:pPr>
-      <w:bookmarkStart w:id="24" w:name="_Toc164752606"/>
-      <w:bookmarkStart w:id="25" w:name="_Ref164758032"/>
-      <w:bookmarkStart w:id="26" w:name="_Toc164758362"/>
+      <w:bookmarkStart w:id="25" w:name="_Toc164752606"/>
+      <w:bookmarkStart w:id="26" w:name="_Ref164758032"/>
+      <w:bookmarkStart w:id="27" w:name="_Toc164758362"/>
       <w:r>
         <w:lastRenderedPageBreak/>
         <w:t>Create Board</w:t>
       </w:r>
-      <w:bookmarkEnd w:id="24"/>
       <w:bookmarkEnd w:id="25"/>
       <w:bookmarkEnd w:id="26"/>
+      <w:bookmarkEnd w:id="27"/>
     </w:p>
     <w:p>
       <w:pPr>
@@ -10188,16 +10462,16 @@
         </w:numPr>
         <w:spacing w:before="240"/>
       </w:pPr>
-      <w:bookmarkStart w:id="27" w:name="_Toc164752607"/>
-      <w:bookmarkStart w:id="28" w:name="_Ref164758038"/>
-      <w:bookmarkStart w:id="29" w:name="_Toc164758363"/>
+      <w:bookmarkStart w:id="28" w:name="_Toc164752607"/>
+      <w:bookmarkStart w:id="29" w:name="_Ref164758038"/>
+      <w:bookmarkStart w:id="30" w:name="_Toc164758363"/>
       <w:r>
         <w:lastRenderedPageBreak/>
         <w:t>Clear Board</w:t>
       </w:r>
-      <w:bookmarkEnd w:id="27"/>
       <w:bookmarkEnd w:id="28"/>
       <w:bookmarkEnd w:id="29"/>
+      <w:bookmarkEnd w:id="30"/>
     </w:p>
     <w:p>
       <w:pPr>
@@ -10491,18 +10765,18 @@
           <w:numId w:val="1"/>
         </w:numPr>
       </w:pPr>
-      <w:bookmarkStart w:id="30" w:name="_Toc164752608"/>
-      <w:bookmarkStart w:id="31" w:name="_Ref164758043"/>
-      <w:bookmarkStart w:id="32" w:name="_Toc164758364"/>
-      <w:bookmarkStart w:id="33" w:name="_Ref165191778"/>
+      <w:bookmarkStart w:id="31" w:name="_Toc164752608"/>
+      <w:bookmarkStart w:id="32" w:name="_Ref164758043"/>
+      <w:bookmarkStart w:id="33" w:name="_Toc164758364"/>
+      <w:bookmarkStart w:id="34" w:name="_Ref165191778"/>
       <w:r>
         <w:lastRenderedPageBreak/>
         <w:t>Save Board As</w:t>
       </w:r>
-      <w:bookmarkEnd w:id="30"/>
       <w:bookmarkEnd w:id="31"/>
       <w:bookmarkEnd w:id="32"/>
       <w:bookmarkEnd w:id="33"/>
+      <w:bookmarkEnd w:id="34"/>
     </w:p>
     <w:p>
       <w:pPr>
@@ -10801,16 +11075,16 @@
           <w:numId w:val="1"/>
         </w:numPr>
       </w:pPr>
-      <w:bookmarkStart w:id="34" w:name="_Toc164752609"/>
-      <w:bookmarkStart w:id="35" w:name="_Ref164758047"/>
-      <w:bookmarkStart w:id="36" w:name="_Toc164758365"/>
+      <w:bookmarkStart w:id="35" w:name="_Toc164752609"/>
+      <w:bookmarkStart w:id="36" w:name="_Ref164758047"/>
+      <w:bookmarkStart w:id="37" w:name="_Toc164758365"/>
       <w:r>
         <w:lastRenderedPageBreak/>
         <w:t>Save Board</w:t>
       </w:r>
-      <w:bookmarkEnd w:id="34"/>
       <w:bookmarkEnd w:id="35"/>
       <w:bookmarkEnd w:id="36"/>
+      <w:bookmarkEnd w:id="37"/>
     </w:p>
     <w:p>
       <w:pPr>
@@ -11010,9 +11284,9 @@
               <w:pStyle w:val="KeinLeerraum"/>
               <w:jc w:val="right"/>
             </w:pPr>
-            <w:bookmarkStart w:id="37" w:name="_Toc164752610"/>
-            <w:bookmarkStart w:id="38" w:name="_Ref164758054"/>
-            <w:bookmarkStart w:id="39" w:name="_Toc164758366"/>
+            <w:bookmarkStart w:id="38" w:name="_Toc164752610"/>
+            <w:bookmarkStart w:id="39" w:name="_Ref164758054"/>
+            <w:bookmarkStart w:id="40" w:name="_Toc164758366"/>
             <w:r>
               <w:t>Schritt #</w:t>
             </w:r>
@@ -11107,9 +11381,9 @@
         <w:lastRenderedPageBreak/>
         <w:t>Load Board</w:t>
       </w:r>
-      <w:bookmarkEnd w:id="37"/>
       <w:bookmarkEnd w:id="38"/>
       <w:bookmarkEnd w:id="39"/>
+      <w:bookmarkEnd w:id="40"/>
     </w:p>
     <w:p>
       <w:pPr>
@@ -11335,16 +11609,16 @@
           <w:numId w:val="1"/>
         </w:numPr>
       </w:pPr>
-      <w:bookmarkStart w:id="40" w:name="_Toc164752611"/>
-      <w:bookmarkStart w:id="41" w:name="_Ref164758058"/>
-      <w:bookmarkStart w:id="42" w:name="_Toc164758367"/>
+      <w:bookmarkStart w:id="41" w:name="_Toc164752611"/>
+      <w:bookmarkStart w:id="42" w:name="_Ref164758058"/>
+      <w:bookmarkStart w:id="43" w:name="_Toc164758367"/>
       <w:r>
         <w:lastRenderedPageBreak/>
         <w:t>Change Field</w:t>
       </w:r>
-      <w:bookmarkEnd w:id="40"/>
       <w:bookmarkEnd w:id="41"/>
       <w:bookmarkEnd w:id="42"/>
+      <w:bookmarkEnd w:id="43"/>
     </w:p>
     <w:p>
       <w:pPr>
@@ -11572,16 +11846,16 @@
           <w:numId w:val="1"/>
         </w:numPr>
       </w:pPr>
-      <w:bookmarkStart w:id="43" w:name="_Toc164752612"/>
-      <w:bookmarkStart w:id="44" w:name="_Ref164758062"/>
-      <w:bookmarkStart w:id="45" w:name="_Toc164758368"/>
+      <w:bookmarkStart w:id="44" w:name="_Toc164752612"/>
+      <w:bookmarkStart w:id="45" w:name="_Ref164758062"/>
+      <w:bookmarkStart w:id="46" w:name="_Toc164758368"/>
       <w:r>
         <w:lastRenderedPageBreak/>
         <w:t>Draw Item</w:t>
       </w:r>
-      <w:bookmarkEnd w:id="43"/>
       <w:bookmarkEnd w:id="44"/>
       <w:bookmarkEnd w:id="45"/>
+      <w:bookmarkEnd w:id="46"/>
     </w:p>
     <w:p>
       <w:pPr>
@@ -11822,16 +12096,16 @@
           <w:numId w:val="1"/>
         </w:numPr>
       </w:pPr>
-      <w:bookmarkStart w:id="46" w:name="_Toc164752613"/>
-      <w:bookmarkStart w:id="47" w:name="_Ref164758066"/>
-      <w:bookmarkStart w:id="48" w:name="_Toc164758369"/>
+      <w:bookmarkStart w:id="47" w:name="_Toc164752613"/>
+      <w:bookmarkStart w:id="48" w:name="_Ref164758066"/>
+      <w:bookmarkStart w:id="49" w:name="_Toc164758369"/>
       <w:r>
         <w:lastRenderedPageBreak/>
         <w:t>Delete Item</w:t>
       </w:r>
-      <w:bookmarkEnd w:id="46"/>
       <w:bookmarkEnd w:id="47"/>
       <w:bookmarkEnd w:id="48"/>
+      <w:bookmarkEnd w:id="49"/>
     </w:p>
     <w:p>
       <w:pPr>
@@ -12058,16 +12332,16 @@
           <w:numId w:val="1"/>
         </w:numPr>
       </w:pPr>
-      <w:bookmarkStart w:id="49" w:name="_Toc164752614"/>
-      <w:bookmarkStart w:id="50" w:name="_Ref164758077"/>
-      <w:bookmarkStart w:id="51" w:name="_Toc164758370"/>
+      <w:bookmarkStart w:id="50" w:name="_Toc164752614"/>
+      <w:bookmarkStart w:id="51" w:name="_Ref164758077"/>
+      <w:bookmarkStart w:id="52" w:name="_Toc164758370"/>
       <w:r>
         <w:lastRenderedPageBreak/>
         <w:t>Resize Arrow</w:t>
       </w:r>
-      <w:bookmarkEnd w:id="49"/>
       <w:bookmarkEnd w:id="50"/>
       <w:bookmarkEnd w:id="51"/>
+      <w:bookmarkEnd w:id="52"/>
     </w:p>
     <w:p>
       <w:pPr>
@@ -12333,16 +12607,16 @@
           <w:numId w:val="1"/>
         </w:numPr>
       </w:pPr>
-      <w:bookmarkStart w:id="52" w:name="_Toc164752615"/>
-      <w:bookmarkStart w:id="53" w:name="_Ref164758081"/>
-      <w:bookmarkStart w:id="54" w:name="_Toc164758371"/>
+      <w:bookmarkStart w:id="53" w:name="_Toc164752615"/>
+      <w:bookmarkStart w:id="54" w:name="_Ref164758081"/>
+      <w:bookmarkStart w:id="55" w:name="_Toc164758371"/>
       <w:r>
         <w:lastRenderedPageBreak/>
         <w:t>Add Attribute</w:t>
       </w:r>
-      <w:bookmarkEnd w:id="52"/>
       <w:bookmarkEnd w:id="53"/>
       <w:bookmarkEnd w:id="54"/>
+      <w:bookmarkEnd w:id="55"/>
     </w:p>
     <w:p>
       <w:pPr>
@@ -12546,16 +12820,16 @@
           <w:numId w:val="1"/>
         </w:numPr>
       </w:pPr>
-      <w:bookmarkStart w:id="55" w:name="_Toc164752616"/>
-      <w:bookmarkStart w:id="56" w:name="_Ref164758173"/>
-      <w:bookmarkStart w:id="57" w:name="_Toc164758372"/>
+      <w:bookmarkStart w:id="56" w:name="_Toc164752616"/>
+      <w:bookmarkStart w:id="57" w:name="_Ref164758173"/>
+      <w:bookmarkStart w:id="58" w:name="_Toc164758372"/>
       <w:r>
         <w:lastRenderedPageBreak/>
         <w:t>Print Board</w:t>
       </w:r>
-      <w:bookmarkEnd w:id="55"/>
       <w:bookmarkEnd w:id="56"/>
       <w:bookmarkEnd w:id="57"/>
+      <w:bookmarkEnd w:id="58"/>
     </w:p>
     <w:p>
       <w:pPr>
@@ -12783,16 +13057,16 @@
         </w:numPr>
         <w:spacing w:before="240"/>
       </w:pPr>
-      <w:bookmarkStart w:id="58" w:name="_Toc164752617"/>
-      <w:bookmarkStart w:id="59" w:name="_Ref164758179"/>
-      <w:bookmarkStart w:id="60" w:name="_Toc164758373"/>
+      <w:bookmarkStart w:id="59" w:name="_Toc164752617"/>
+      <w:bookmarkStart w:id="60" w:name="_Ref164758179"/>
+      <w:bookmarkStart w:id="61" w:name="_Toc164758373"/>
       <w:r>
         <w:lastRenderedPageBreak/>
         <w:t>Undo</w:t>
       </w:r>
-      <w:bookmarkEnd w:id="58"/>
       <w:bookmarkEnd w:id="59"/>
       <w:bookmarkEnd w:id="60"/>
+      <w:bookmarkEnd w:id="61"/>
     </w:p>
     <w:p>
       <w:pPr>
@@ -12992,16 +13266,16 @@
         </w:numPr>
         <w:spacing w:before="240"/>
       </w:pPr>
-      <w:bookmarkStart w:id="61" w:name="_Toc164752618"/>
-      <w:bookmarkStart w:id="62" w:name="_Ref164758183"/>
-      <w:bookmarkStart w:id="63" w:name="_Toc164758374"/>
+      <w:bookmarkStart w:id="62" w:name="_Toc164752618"/>
+      <w:bookmarkStart w:id="63" w:name="_Ref164758183"/>
+      <w:bookmarkStart w:id="64" w:name="_Toc164758374"/>
       <w:r>
         <w:lastRenderedPageBreak/>
         <w:t>Redo</w:t>
       </w:r>
-      <w:bookmarkEnd w:id="61"/>
       <w:bookmarkEnd w:id="62"/>
       <w:bookmarkEnd w:id="63"/>
+      <w:bookmarkEnd w:id="64"/>
     </w:p>
     <w:p>
       <w:pPr>
@@ -13201,16 +13475,16 @@
         </w:numPr>
         <w:spacing w:before="240"/>
       </w:pPr>
-      <w:bookmarkStart w:id="64" w:name="_Toc164752619"/>
-      <w:bookmarkStart w:id="65" w:name="_Ref164758187"/>
-      <w:bookmarkStart w:id="66" w:name="_Toc164758375"/>
+      <w:bookmarkStart w:id="65" w:name="_Toc164752619"/>
+      <w:bookmarkStart w:id="66" w:name="_Ref164758187"/>
+      <w:bookmarkStart w:id="67" w:name="_Toc164758375"/>
       <w:r>
         <w:lastRenderedPageBreak/>
         <w:t>Cut Item</w:t>
       </w:r>
-      <w:bookmarkEnd w:id="64"/>
       <w:bookmarkEnd w:id="65"/>
       <w:bookmarkEnd w:id="66"/>
+      <w:bookmarkEnd w:id="67"/>
     </w:p>
     <w:p>
       <w:pPr>
@@ -13448,16 +13722,16 @@
         </w:numPr>
         <w:spacing w:before="240"/>
       </w:pPr>
-      <w:bookmarkStart w:id="67" w:name="_Toc164752620"/>
-      <w:bookmarkStart w:id="68" w:name="_Ref164758192"/>
-      <w:bookmarkStart w:id="69" w:name="_Toc164758376"/>
+      <w:bookmarkStart w:id="68" w:name="_Toc164752620"/>
+      <w:bookmarkStart w:id="69" w:name="_Ref164758192"/>
+      <w:bookmarkStart w:id="70" w:name="_Toc164758376"/>
       <w:r>
         <w:lastRenderedPageBreak/>
         <w:t>Paste Item</w:t>
       </w:r>
-      <w:bookmarkEnd w:id="67"/>
       <w:bookmarkEnd w:id="68"/>
       <w:bookmarkEnd w:id="69"/>
+      <w:bookmarkEnd w:id="70"/>
     </w:p>
     <w:p>
       <w:pPr>
@@ -13686,16 +13960,16 @@
         </w:numPr>
         <w:spacing w:before="240"/>
       </w:pPr>
-      <w:bookmarkStart w:id="70" w:name="_Toc164752621"/>
-      <w:bookmarkStart w:id="71" w:name="_Ref164758196"/>
-      <w:bookmarkStart w:id="72" w:name="_Toc164758377"/>
+      <w:bookmarkStart w:id="71" w:name="_Toc164752621"/>
+      <w:bookmarkStart w:id="72" w:name="_Ref164758196"/>
+      <w:bookmarkStart w:id="73" w:name="_Toc164758377"/>
       <w:r>
         <w:lastRenderedPageBreak/>
         <w:t>Edit Textbox</w:t>
       </w:r>
-      <w:bookmarkEnd w:id="70"/>
       <w:bookmarkEnd w:id="71"/>
       <w:bookmarkEnd w:id="72"/>
+      <w:bookmarkEnd w:id="73"/>
     </w:p>
     <w:p>
       <w:pPr>
@@ -13983,16 +14257,16 @@
         </w:numPr>
         <w:spacing w:before="240"/>
       </w:pPr>
-      <w:bookmarkStart w:id="73" w:name="_Toc164752622"/>
-      <w:bookmarkStart w:id="74" w:name="_Ref164758200"/>
-      <w:bookmarkStart w:id="75" w:name="_Toc164758378"/>
+      <w:bookmarkStart w:id="74" w:name="_Toc164752622"/>
+      <w:bookmarkStart w:id="75" w:name="_Ref164758200"/>
+      <w:bookmarkStart w:id="76" w:name="_Toc164758378"/>
       <w:r>
         <w:lastRenderedPageBreak/>
         <w:t>Exchange Board</w:t>
       </w:r>
-      <w:bookmarkEnd w:id="73"/>
       <w:bookmarkEnd w:id="74"/>
       <w:bookmarkEnd w:id="75"/>
+      <w:bookmarkEnd w:id="76"/>
     </w:p>
     <w:p>
       <w:pPr>
@@ -14221,16 +14495,16 @@
         </w:numPr>
         <w:spacing w:before="240"/>
       </w:pPr>
-      <w:bookmarkStart w:id="76" w:name="_Toc164752623"/>
-      <w:bookmarkStart w:id="77" w:name="_Ref164758204"/>
-      <w:bookmarkStart w:id="78" w:name="_Toc164758379"/>
+      <w:bookmarkStart w:id="77" w:name="_Toc164752623"/>
+      <w:bookmarkStart w:id="78" w:name="_Ref164758204"/>
+      <w:bookmarkStart w:id="79" w:name="_Toc164758379"/>
       <w:r>
         <w:lastRenderedPageBreak/>
         <w:t>Export Board</w:t>
       </w:r>
-      <w:bookmarkEnd w:id="76"/>
       <w:bookmarkEnd w:id="77"/>
       <w:bookmarkEnd w:id="78"/>
+      <w:bookmarkEnd w:id="79"/>
     </w:p>
     <w:p>
       <w:pPr>
@@ -14525,16 +14799,16 @@
         </w:numPr>
         <w:spacing w:before="240"/>
       </w:pPr>
-      <w:bookmarkStart w:id="79" w:name="_Toc164752624"/>
-      <w:bookmarkStart w:id="80" w:name="_Ref164758208"/>
-      <w:bookmarkStart w:id="81" w:name="_Toc164758380"/>
+      <w:bookmarkStart w:id="80" w:name="_Toc164752624"/>
+      <w:bookmarkStart w:id="81" w:name="_Ref164758208"/>
+      <w:bookmarkStart w:id="82" w:name="_Toc164758380"/>
       <w:r>
         <w:lastRenderedPageBreak/>
         <w:t>Import Sport</w:t>
       </w:r>
-      <w:bookmarkEnd w:id="79"/>
       <w:bookmarkEnd w:id="80"/>
       <w:bookmarkEnd w:id="81"/>
+      <w:bookmarkEnd w:id="82"/>
     </w:p>
     <w:p>
       <w:pPr>
@@ -14763,16 +15037,16 @@
         </w:numPr>
         <w:spacing w:before="240"/>
       </w:pPr>
-      <w:bookmarkStart w:id="82" w:name="_Toc164752625"/>
-      <w:bookmarkStart w:id="83" w:name="_Ref164758330"/>
-      <w:bookmarkStart w:id="84" w:name="_Toc164758381"/>
+      <w:bookmarkStart w:id="83" w:name="_Toc164752625"/>
+      <w:bookmarkStart w:id="84" w:name="_Ref164758330"/>
+      <w:bookmarkStart w:id="85" w:name="_Toc164758381"/>
       <w:r>
         <w:lastRenderedPageBreak/>
         <w:t>Remove Sport</w:t>
       </w:r>
-      <w:bookmarkEnd w:id="82"/>
       <w:bookmarkEnd w:id="83"/>
       <w:bookmarkEnd w:id="84"/>
+      <w:bookmarkEnd w:id="85"/>
     </w:p>
     <w:p>
       <w:pPr>
@@ -15089,16 +15363,16 @@
         </w:numPr>
         <w:spacing w:before="240"/>
       </w:pPr>
-      <w:bookmarkStart w:id="85" w:name="_Toc164752626"/>
-      <w:bookmarkStart w:id="86" w:name="_Ref164758159"/>
-      <w:bookmarkStart w:id="87" w:name="_Toc164758382"/>
+      <w:bookmarkStart w:id="86" w:name="_Toc164752626"/>
+      <w:bookmarkStart w:id="87" w:name="_Ref164758159"/>
+      <w:bookmarkStart w:id="88" w:name="_Toc164758382"/>
       <w:r>
         <w:lastRenderedPageBreak/>
         <w:t>Edit Attribute</w:t>
       </w:r>
-      <w:bookmarkEnd w:id="85"/>
       <w:bookmarkEnd w:id="86"/>
       <w:bookmarkEnd w:id="87"/>
+      <w:bookmarkEnd w:id="88"/>
     </w:p>
     <w:p>
       <w:pPr>
@@ -15472,16 +15746,16 @@
         </w:numPr>
         <w:spacing w:before="240"/>
       </w:pPr>
-      <w:bookmarkStart w:id="88" w:name="_Toc164752627"/>
-      <w:bookmarkStart w:id="89" w:name="_Ref164758089"/>
-      <w:bookmarkStart w:id="90" w:name="_Toc164758383"/>
+      <w:bookmarkStart w:id="89" w:name="_Toc164752627"/>
+      <w:bookmarkStart w:id="90" w:name="_Ref164758089"/>
+      <w:bookmarkStart w:id="91" w:name="_Toc164758383"/>
       <w:r>
         <w:lastRenderedPageBreak/>
         <w:t>Move Item</w:t>
       </w:r>
-      <w:bookmarkEnd w:id="88"/>
       <w:bookmarkEnd w:id="89"/>
       <w:bookmarkEnd w:id="90"/>
+      <w:bookmarkEnd w:id="91"/>
     </w:p>
     <w:p>
       <w:pPr>
@@ -15782,18 +16056,18 @@
         </w:numPr>
         <w:spacing w:before="240"/>
       </w:pPr>
-      <w:bookmarkStart w:id="91" w:name="_Toc164752628"/>
-      <w:bookmarkStart w:id="92" w:name="_Ref164758093"/>
-      <w:bookmarkStart w:id="93" w:name="_Ref164758135"/>
-      <w:bookmarkStart w:id="94" w:name="_Toc164758384"/>
+      <w:bookmarkStart w:id="92" w:name="_Toc164752628"/>
+      <w:bookmarkStart w:id="93" w:name="_Ref164758093"/>
+      <w:bookmarkStart w:id="94" w:name="_Ref164758135"/>
+      <w:bookmarkStart w:id="95" w:name="_Toc164758384"/>
       <w:r>
         <w:lastRenderedPageBreak/>
         <w:t>Delete Attribute</w:t>
       </w:r>
-      <w:bookmarkEnd w:id="91"/>
       <w:bookmarkEnd w:id="92"/>
       <w:bookmarkEnd w:id="93"/>
       <w:bookmarkEnd w:id="94"/>
+      <w:bookmarkEnd w:id="95"/>
     </w:p>
     <w:p>
       <w:pPr>
@@ -16016,22 +16290,22 @@
       <w:pPr>
         <w:pStyle w:val="berschrift1"/>
       </w:pPr>
-      <w:bookmarkStart w:id="95" w:name="_Toc164758385"/>
+      <w:bookmarkStart w:id="96" w:name="_Toc164758385"/>
       <w:r>
         <w:lastRenderedPageBreak/>
         <w:t>Framework</w:t>
       </w:r>
-      <w:bookmarkEnd w:id="95"/>
+      <w:bookmarkEnd w:id="96"/>
     </w:p>
     <w:p>
       <w:pPr>
         <w:pStyle w:val="berschrift2"/>
       </w:pPr>
-      <w:bookmarkStart w:id="96" w:name="_Toc164758386"/>
+      <w:bookmarkStart w:id="97" w:name="_Toc164758386"/>
       <w:r>
         <w:t>Overview</w:t>
       </w:r>
-      <w:bookmarkEnd w:id="96"/>
+      <w:bookmarkEnd w:id="97"/>
     </w:p>
     <w:p>
       <w:pPr>
@@ -16091,7 +16365,7 @@
                     <pic:cNvPicPr/>
                   </pic:nvPicPr>
                   <pic:blipFill>
-                    <a:blip r:embed="rId13"/>
+                    <a:blip r:embed="rId14"/>
                     <a:stretch>
                       <a:fillRect/>
                     </a:stretch>
@@ -16134,22 +16408,22 @@
       <w:pPr>
         <w:pStyle w:val="berschrift2"/>
       </w:pPr>
-      <w:bookmarkStart w:id="97" w:name="_Toc164758387"/>
+      <w:bookmarkStart w:id="98" w:name="_Toc164758387"/>
       <w:r>
         <w:lastRenderedPageBreak/>
         <w:t>Klassen</w:t>
       </w:r>
-      <w:bookmarkEnd w:id="97"/>
+      <w:bookmarkEnd w:id="98"/>
     </w:p>
     <w:p>
       <w:pPr>
         <w:pStyle w:val="berschrift3"/>
       </w:pPr>
-      <w:bookmarkStart w:id="98" w:name="_Toc164758388"/>
+      <w:bookmarkStart w:id="99" w:name="_Toc164758388"/>
       <w:r>
         <w:t>TBE</w:t>
       </w:r>
-      <w:bookmarkEnd w:id="98"/>
+      <w:bookmarkEnd w:id="99"/>
     </w:p>
     <w:p>
       <w:pPr>
@@ -16365,11 +16639,11 @@
       <w:pPr>
         <w:pStyle w:val="berschrift3"/>
       </w:pPr>
-      <w:bookmarkStart w:id="99" w:name="_Toc164758389"/>
+      <w:bookmarkStart w:id="100" w:name="_Toc164758389"/>
       <w:r>
         <w:t>View</w:t>
       </w:r>
-      <w:bookmarkEnd w:id="99"/>
+      <w:bookmarkEnd w:id="100"/>
     </w:p>
     <w:p>
       <w:pPr>
@@ -16675,7 +16949,7 @@
       <w:pPr>
         <w:pStyle w:val="berschrift3"/>
       </w:pPr>
-      <w:bookmarkStart w:id="100" w:name="_Toc164758390"/>
+      <w:bookmarkStart w:id="101" w:name="_Toc164758390"/>
       <w:r>
         <w:lastRenderedPageBreak/>
         <w:t>WelcomeView</w:t>
@@ -17623,7 +17897,7 @@
       </w:tr>
     </w:tbl>
     <w:p>
-      <w:bookmarkStart w:id="101" w:name="_Toc164758398"/>
+      <w:bookmarkStart w:id="102" w:name="_Toc164758398"/>
     </w:p>
     <w:p>
       <w:pPr>
@@ -17642,7 +17916,7 @@
         <w:lastRenderedPageBreak/>
         <w:t>Tool</w:t>
       </w:r>
-      <w:bookmarkEnd w:id="101"/>
+      <w:bookmarkEnd w:id="102"/>
     </w:p>
     <w:p>
       <w:pPr>
@@ -17933,7 +18207,7 @@
       </w:tr>
     </w:tbl>
     <w:p>
-      <w:bookmarkStart w:id="102" w:name="_Toc164758399"/>
+      <w:bookmarkStart w:id="103" w:name="_Toc164758399"/>
     </w:p>
     <w:p>
       <w:pPr>
@@ -17942,7 +18216,7 @@
       <w:r>
         <w:t>ArrowTool</w:t>
       </w:r>
-      <w:bookmarkEnd w:id="102"/>
+      <w:bookmarkEnd w:id="103"/>
     </w:p>
     <w:p>
       <w:pPr>
@@ -18155,7 +18429,7 @@
       </w:tr>
     </w:tbl>
     <w:p>
-      <w:bookmarkStart w:id="103" w:name="_Toc164758400"/>
+      <w:bookmarkStart w:id="104" w:name="_Toc164758400"/>
     </w:p>
     <w:p>
       <w:pPr>
@@ -18174,7 +18448,7 @@
         <w:lastRenderedPageBreak/>
         <w:t>TextboxTool</w:t>
       </w:r>
-      <w:bookmarkEnd w:id="103"/>
+      <w:bookmarkEnd w:id="104"/>
     </w:p>
     <w:p>
       <w:pPr>
@@ -18391,11 +18665,11 @@
       <w:pPr>
         <w:pStyle w:val="berschrift3"/>
       </w:pPr>
-      <w:bookmarkStart w:id="104" w:name="_Toc164758401"/>
+      <w:bookmarkStart w:id="105" w:name="_Toc164758401"/>
       <w:r>
         <w:t>ShapeTool</w:t>
       </w:r>
-      <w:bookmarkEnd w:id="104"/>
+      <w:bookmarkEnd w:id="105"/>
     </w:p>
     <w:p>
       <w:pPr>
@@ -18630,12 +18904,12 @@
       <w:pPr>
         <w:pStyle w:val="berschrift3"/>
       </w:pPr>
-      <w:bookmarkStart w:id="105" w:name="_Toc164758396"/>
+      <w:bookmarkStart w:id="106" w:name="_Toc164758396"/>
       <w:r>
         <w:lastRenderedPageBreak/>
         <w:t>Arrow</w:t>
       </w:r>
-      <w:bookmarkEnd w:id="105"/>
+      <w:bookmarkEnd w:id="106"/>
       <w:r>
         <w:t>Item</w:t>
       </w:r>
@@ -18864,11 +19138,11 @@
       <w:pPr>
         <w:pStyle w:val="berschrift3"/>
       </w:pPr>
-      <w:bookmarkStart w:id="106" w:name="_Toc164758397"/>
+      <w:bookmarkStart w:id="107" w:name="_Toc164758397"/>
       <w:r>
         <w:t>ShapeItem</w:t>
       </w:r>
-      <w:bookmarkEnd w:id="106"/>
+      <w:bookmarkEnd w:id="107"/>
     </w:p>
     <w:p>
       <w:pPr>
@@ -19100,12 +19374,12 @@
       <w:pPr>
         <w:pStyle w:val="berschrift3"/>
       </w:pPr>
-      <w:bookmarkStart w:id="107" w:name="_Toc164758395"/>
+      <w:bookmarkStart w:id="108" w:name="_Toc164758395"/>
       <w:r>
         <w:lastRenderedPageBreak/>
         <w:t>TextBoxItem</w:t>
       </w:r>
-      <w:bookmarkEnd w:id="107"/>
+      <w:bookmarkEnd w:id="108"/>
     </w:p>
     <w:p>
       <w:pPr>
@@ -19322,11 +19596,11 @@
       <w:pPr>
         <w:pStyle w:val="berschrift3"/>
       </w:pPr>
-      <w:bookmarkStart w:id="108" w:name="_Toc164758394"/>
+      <w:bookmarkStart w:id="109" w:name="_Toc164758394"/>
       <w:r>
         <w:t>Item</w:t>
       </w:r>
-      <w:bookmarkEnd w:id="108"/>
+      <w:bookmarkEnd w:id="109"/>
     </w:p>
     <w:p>
       <w:pPr>
@@ -20202,7 +20476,7 @@
       <w:r>
         <w:t>Board</w:t>
       </w:r>
-      <w:bookmarkEnd w:id="100"/>
+      <w:bookmarkEnd w:id="101"/>
     </w:p>
     <w:p>
       <w:pPr>
@@ -20559,12 +20833,12 @@
       <w:pPr>
         <w:pStyle w:val="berschrift3"/>
       </w:pPr>
-      <w:bookmarkStart w:id="109" w:name="_Toc164758393"/>
+      <w:bookmarkStart w:id="110" w:name="_Toc164758393"/>
       <w:r>
         <w:lastRenderedPageBreak/>
         <w:t>Legend</w:t>
       </w:r>
-      <w:bookmarkEnd w:id="109"/>
+      <w:bookmarkEnd w:id="110"/>
     </w:p>
     <w:p>
       <w:pPr>
@@ -20787,11 +21061,11 @@
       <w:pPr>
         <w:pStyle w:val="berschrift3"/>
       </w:pPr>
-      <w:bookmarkStart w:id="110" w:name="_Toc164758391"/>
+      <w:bookmarkStart w:id="111" w:name="_Toc164758391"/>
       <w:r>
         <w:t>Description</w:t>
       </w:r>
-      <w:bookmarkEnd w:id="110"/>
+      <w:bookmarkEnd w:id="111"/>
     </w:p>
     <w:p>
       <w:pPr>
@@ -21029,12 +21303,12 @@
       <w:pPr>
         <w:pStyle w:val="berschrift3"/>
       </w:pPr>
-      <w:bookmarkStart w:id="111" w:name="_Toc164758392"/>
+      <w:bookmarkStart w:id="112" w:name="_Toc164758392"/>
       <w:r>
         <w:lastRenderedPageBreak/>
         <w:t>Attribute</w:t>
       </w:r>
-      <w:bookmarkEnd w:id="111"/>
+      <w:bookmarkEnd w:id="112"/>
       <w:r>
         <w:t>s</w:t>
       </w:r>
@@ -21296,22 +21570,22 @@
       <w:pPr>
         <w:pStyle w:val="berschrift2"/>
       </w:pPr>
-      <w:bookmarkStart w:id="112" w:name="_Toc164758406"/>
+      <w:bookmarkStart w:id="113" w:name="_Toc164758406"/>
       <w:r>
         <w:lastRenderedPageBreak/>
         <w:t>Assoziationen</w:t>
       </w:r>
-      <w:bookmarkEnd w:id="112"/>
+      <w:bookmarkEnd w:id="113"/>
     </w:p>
     <w:p>
       <w:pPr>
         <w:pStyle w:val="berschrift3"/>
       </w:pPr>
-      <w:bookmarkStart w:id="113" w:name="_Toc164758407"/>
+      <w:bookmarkStart w:id="114" w:name="_Toc164758407"/>
       <w:r>
         <w:t>Overview</w:t>
       </w:r>
-      <w:bookmarkEnd w:id="113"/>
+      <w:bookmarkEnd w:id="114"/>
     </w:p>
     <w:tbl>
       <w:tblPr>
@@ -22379,16 +22653,16 @@
               </w:rPr>
               <w:t>Component - Delete</w:t>
             </w:r>
-            <w:bookmarkStart w:id="114" w:name="OLE_LINK1"/>
-            <w:bookmarkStart w:id="115" w:name="OLE_LINK2"/>
+            <w:bookmarkStart w:id="115" w:name="OLE_LINK1"/>
+            <w:bookmarkStart w:id="116" w:name="OLE_LINK2"/>
             <w:r>
               <w:rPr>
                 <w:lang w:val="en-US"/>
               </w:rPr>
               <w:t>Command</w:t>
             </w:r>
-            <w:bookmarkEnd w:id="114"/>
             <w:bookmarkEnd w:id="115"/>
+            <w:bookmarkEnd w:id="116"/>
           </w:p>
         </w:tc>
         <w:tc>
@@ -23426,12 +23700,12 @@
       <w:pPr>
         <w:pStyle w:val="berschrift3"/>
       </w:pPr>
-      <w:bookmarkStart w:id="116" w:name="_Toc164758408"/>
+      <w:bookmarkStart w:id="117" w:name="_Toc164758408"/>
       <w:r>
         <w:lastRenderedPageBreak/>
         <w:t>Beschreibungen</w:t>
       </w:r>
-      <w:bookmarkEnd w:id="116"/>
+      <w:bookmarkEnd w:id="117"/>
     </w:p>
     <w:p>
       <w:pPr>
@@ -23549,22 +23823,22 @@
       <w:pPr>
         <w:pStyle w:val="berschrift1"/>
       </w:pPr>
-      <w:bookmarkStart w:id="117" w:name="_Toc164758409"/>
+      <w:bookmarkStart w:id="118" w:name="_Toc164758409"/>
       <w:r>
         <w:lastRenderedPageBreak/>
         <w:t>Designstudie</w:t>
       </w:r>
-      <w:bookmarkEnd w:id="117"/>
+      <w:bookmarkEnd w:id="118"/>
     </w:p>
     <w:p>
       <w:pPr>
         <w:pStyle w:val="berschrift2"/>
       </w:pPr>
-      <w:bookmarkStart w:id="118" w:name="_Toc164758410"/>
+      <w:bookmarkStart w:id="119" w:name="_Toc164758410"/>
       <w:r>
         <w:t>Overview</w:t>
       </w:r>
-      <w:bookmarkEnd w:id="118"/>
+      <w:bookmarkEnd w:id="119"/>
     </w:p>
     <w:p>
       <w:pPr>
@@ -23598,7 +23872,7 @@
                     </pic:cNvPicPr>
                   </pic:nvPicPr>
                   <pic:blipFill>
-                    <a:blip r:embed="rId14"/>
+                    <a:blip r:embed="rId15"/>
                     <a:srcRect/>
                     <a:stretch>
                       <a:fillRect/>
@@ -23659,12 +23933,12 @@
       <w:pPr>
         <w:pStyle w:val="berschrift2"/>
       </w:pPr>
-      <w:bookmarkStart w:id="119" w:name="_Toc164758411"/>
+      <w:bookmarkStart w:id="120" w:name="_Toc164758411"/>
       <w:r>
         <w:lastRenderedPageBreak/>
         <w:t>Menubar</w:t>
       </w:r>
-      <w:bookmarkEnd w:id="119"/>
+      <w:bookmarkEnd w:id="120"/>
       <w:r>
         <w:t xml:space="preserve"> </w:t>
       </w:r>
@@ -23686,11 +23960,11 @@
       <w:pPr>
         <w:pStyle w:val="berschrift2"/>
       </w:pPr>
-      <w:bookmarkStart w:id="120" w:name="_Toc164758412"/>
+      <w:bookmarkStart w:id="121" w:name="_Toc164758412"/>
       <w:r>
         <w:t>Toolbar</w:t>
       </w:r>
-      <w:bookmarkEnd w:id="120"/>
+      <w:bookmarkEnd w:id="121"/>
       <w:r>
         <w:t xml:space="preserve"> </w:t>
       </w:r>
@@ -23712,11 +23986,11 @@
       <w:pPr>
         <w:pStyle w:val="berschrift2"/>
       </w:pPr>
-      <w:bookmarkStart w:id="121" w:name="_Toc164758413"/>
+      <w:bookmarkStart w:id="122" w:name="_Toc164758413"/>
       <w:r>
         <w:t>Board</w:t>
       </w:r>
-      <w:bookmarkEnd w:id="121"/>
+      <w:bookmarkEnd w:id="122"/>
       <w:r>
         <w:t xml:space="preserve"> </w:t>
       </w:r>
@@ -23762,11 +24036,11 @@
       <w:pPr>
         <w:pStyle w:val="berschrift2"/>
       </w:pPr>
-      <w:bookmarkStart w:id="122" w:name="_Toc164758414"/>
+      <w:bookmarkStart w:id="123" w:name="_Toc164758414"/>
       <w:r>
         <w:t>Legende</w:t>
       </w:r>
-      <w:bookmarkEnd w:id="122"/>
+      <w:bookmarkEnd w:id="123"/>
       <w:r>
         <w:t xml:space="preserve"> </w:t>
       </w:r>
@@ -23788,11 +24062,11 @@
       <w:pPr>
         <w:pStyle w:val="berschrift2"/>
       </w:pPr>
-      <w:bookmarkStart w:id="123" w:name="_Toc164758415"/>
+      <w:bookmarkStart w:id="124" w:name="_Toc164758415"/>
       <w:r>
         <w:t>Sidebar</w:t>
       </w:r>
-      <w:bookmarkEnd w:id="123"/>
+      <w:bookmarkEnd w:id="124"/>
       <w:r>
         <w:t xml:space="preserve"> </w:t>
       </w:r>
@@ -23811,8 +24085,8 @@
       </w:r>
     </w:p>
     <w:sectPr>
-      <w:headerReference w:type="default" r:id="rId15"/>
-      <w:footerReference w:type="default" r:id="rId16"/>
+      <w:headerReference w:type="default" r:id="rId16"/>
+      <w:footerReference w:type="default" r:id="rId17"/>
       <w:pgSz w:w="11906" w:h="16838" w:code="9"/>
       <w:pgMar w:top="1134" w:right="1134" w:bottom="1134" w:left="1134" w:header="851" w:footer="851" w:gutter="0"/>
       <w:cols w:space="708"/>
@@ -24050,7 +24324,7 @@
               <w:sz w:val="20"/>
               <w:szCs w:val="20"/>
             </w:rPr>
-            <w:t>34</w:t>
+            <w:t>52</w:t>
           </w:r>
           <w:r>
             <w:rPr>
@@ -24077,7 +24351,7 @@
                 <w:sz w:val="20"/>
                 <w:szCs w:val="20"/>
               </w:rPr>
-              <w:t>51</w:t>
+              <w:t>52</w:t>
             </w:r>
           </w:fldSimple>
         </w:p>

</xml_diff>

<commit_message>
visualisierungen für jeden use case ergänzt
</commit_message>
<xml_diff>
--- a/TBE/doc/Systemanforderungen.docx
+++ b/TBE/doc/Systemanforderungen.docx
@@ -8289,10 +8289,10 @@
             <v:path o:extrusionok="f" gradientshapeok="t" o:connecttype="rect"/>
             <o:lock v:ext="edit" aspectratio="t"/>
           </v:shapetype>
-          <v:shape id="_x0000_i1025" type="#_x0000_t75" style="width:481.75pt;height:498.7pt" o:ole="">
+          <v:shape id="_x0000_i1025" type="#_x0000_t75" style="width:482.3pt;height:498.1pt" o:ole="">
             <v:imagedata r:id="rId13" o:title=""/>
           </v:shape>
-          <o:OLEObject Type="Embed" ProgID="Visio.Drawing.11" ShapeID="_x0000_i1025" DrawAspect="Content" ObjectID="_1240301212" r:id="rId14"/>
+          <o:OLEObject Type="Embed" ProgID="Visio.Drawing.11" ShapeID="_x0000_i1025" DrawAspect="Content" ObjectID="_1240302570" r:id="rId14"/>
         </w:object>
       </w:r>
     </w:p>
@@ -10954,7 +10954,13 @@
               <w:pStyle w:val="KeinLeerraum"/>
             </w:pPr>
             <w:r>
-              <w:t>Der Trainer wählt die entsprechende Sportart oder ein leeres Spielfeld. Danach bestätigt er mittels entsprechendem</w:t>
+              <w:t xml:space="preserve">Der Trainer wählt die </w:t>
+            </w:r>
+            <w:r>
+              <w:t>entsprechende Sportart</w:t>
+            </w:r>
+            <w:r>
+              <w:t>. Danach bestätigt er mittels entsprechendem</w:t>
             </w:r>
             <w:r>
               <w:t xml:space="preserve"> </w:t>
@@ -11171,8 +11177,8 @@
         </w:rPr>
         <w:drawing>
           <wp:inline distT="0" distB="0" distL="0" distR="0">
-            <wp:extent cx="5760566" cy="3702685"/>
-            <wp:effectExtent l="19050" t="19050" r="11584" b="12065"/>
+            <wp:extent cx="5729104" cy="3702685"/>
+            <wp:effectExtent l="19050" t="19050" r="23996" b="12065"/>
             <wp:docPr id="11" name="Grafik 4" descr="welcomeview.jpg"/>
             <wp:cNvGraphicFramePr>
               <a:graphicFrameLocks xmlns:a="http://schemas.openxmlformats.org/drawingml/2006/main" noChangeAspect="1"/>
@@ -11193,7 +11199,7 @@
                   <pic:spPr>
                     <a:xfrm>
                       <a:off x="0" y="0"/>
-                      <a:ext cx="5760566" cy="3702685"/>
+                      <a:ext cx="5729104" cy="3702685"/>
                     </a:xfrm>
                     <a:prstGeom prst="rect">
                       <a:avLst/>
@@ -11588,7 +11594,7 @@
         </w:rPr>
         <w:drawing>
           <wp:inline distT="0" distB="0" distL="0" distR="0">
-            <wp:extent cx="5248275" cy="1609725"/>
+            <wp:extent cx="5248275" cy="1453183"/>
             <wp:effectExtent l="19050" t="0" r="9525" b="0"/>
             <wp:docPr id="12" name="Grafik 1" descr="menu.jpg"/>
             <wp:cNvGraphicFramePr>
@@ -11610,7 +11616,7 @@
                   <pic:spPr>
                     <a:xfrm>
                       <a:off x="0" y="0"/>
-                      <a:ext cx="5248275" cy="1609725"/>
+                      <a:ext cx="5248275" cy="1453183"/>
                     </a:xfrm>
                     <a:prstGeom prst="rect">
                       <a:avLst/>
@@ -12062,6 +12068,61 @@
         <w:pStyle w:val="berschrift4"/>
       </w:pPr>
       <w:r>
+        <w:lastRenderedPageBreak/>
+        <w:t>Visualisierung</w:t>
+      </w:r>
+    </w:p>
+    <w:p>
+      <w:pPr>
+        <w:pStyle w:val="berschrift4"/>
+      </w:pPr>
+      <w:r>
+        <w:rPr>
+          <w:noProof/>
+          <w:lang w:eastAsia="de-CH"/>
+        </w:rPr>
+        <w:drawing>
+          <wp:inline distT="0" distB="0" distL="0" distR="0">
+            <wp:extent cx="4162425" cy="4105275"/>
+            <wp:effectExtent l="19050" t="0" r="9525" b="0"/>
+            <wp:docPr id="7" name="Grafik 6" descr="4.2.4-Save-Board-As.jpg"/>
+            <wp:cNvGraphicFramePr>
+              <a:graphicFrameLocks xmlns:a="http://schemas.openxmlformats.org/drawingml/2006/main" noChangeAspect="1"/>
+            </wp:cNvGraphicFramePr>
+            <a:graphic xmlns:a="http://schemas.openxmlformats.org/drawingml/2006/main">
+              <a:graphicData uri="http://schemas.openxmlformats.org/drawingml/2006/picture">
+                <pic:pic xmlns:pic="http://schemas.openxmlformats.org/drawingml/2006/picture">
+                  <pic:nvPicPr>
+                    <pic:cNvPr id="0" name="4.2.4-Save-Board-As.jpg"/>
+                    <pic:cNvPicPr/>
+                  </pic:nvPicPr>
+                  <pic:blipFill>
+                    <a:blip r:embed="rId20"/>
+                    <a:stretch>
+                      <a:fillRect/>
+                    </a:stretch>
+                  </pic:blipFill>
+                  <pic:spPr>
+                    <a:xfrm>
+                      <a:off x="0" y="0"/>
+                      <a:ext cx="4162425" cy="4105275"/>
+                    </a:xfrm>
+                    <a:prstGeom prst="rect">
+                      <a:avLst/>
+                    </a:prstGeom>
+                  </pic:spPr>
+                </pic:pic>
+              </a:graphicData>
+            </a:graphic>
+          </wp:inline>
+        </w:drawing>
+      </w:r>
+    </w:p>
+    <w:p>
+      <w:pPr>
+        <w:pStyle w:val="berschrift4"/>
+      </w:pPr>
+      <w:r>
         <w:t>Sequenzdiagramm</w:t>
       </w:r>
     </w:p>
@@ -12087,7 +12148,7 @@
                     <pic:cNvPicPr/>
                   </pic:nvPicPr>
                   <pic:blipFill>
-                    <a:blip r:embed="rId20"/>
+                    <a:blip r:embed="rId21"/>
                     <a:stretch>
                       <a:fillRect/>
                     </a:stretch>
@@ -12423,6 +12484,63 @@
         <w:pStyle w:val="berschrift4"/>
       </w:pPr>
       <w:r>
+        <w:t>Visualisierung</w:t>
+      </w:r>
+    </w:p>
+    <w:p>
+      <w:pPr>
+        <w:rPr>
+          <w:lang w:eastAsia="fr-FR"/>
+        </w:rPr>
+      </w:pPr>
+      <w:r>
+        <w:rPr>
+          <w:noProof/>
+          <w:lang w:eastAsia="de-CH"/>
+        </w:rPr>
+        <w:drawing>
+          <wp:inline distT="0" distB="0" distL="0" distR="0">
+            <wp:extent cx="4162425" cy="1152525"/>
+            <wp:effectExtent l="19050" t="0" r="9525" b="0"/>
+            <wp:docPr id="38" name="Grafik 37" descr="4.2.5-Save-Board.jpg"/>
+            <wp:cNvGraphicFramePr>
+              <a:graphicFrameLocks xmlns:a="http://schemas.openxmlformats.org/drawingml/2006/main" noChangeAspect="1"/>
+            </wp:cNvGraphicFramePr>
+            <a:graphic xmlns:a="http://schemas.openxmlformats.org/drawingml/2006/main">
+              <a:graphicData uri="http://schemas.openxmlformats.org/drawingml/2006/picture">
+                <pic:pic xmlns:pic="http://schemas.openxmlformats.org/drawingml/2006/picture">
+                  <pic:nvPicPr>
+                    <pic:cNvPr id="0" name="4.2.5-Save-Board.jpg"/>
+                    <pic:cNvPicPr/>
+                  </pic:nvPicPr>
+                  <pic:blipFill>
+                    <a:blip r:embed="rId22"/>
+                    <a:stretch>
+                      <a:fillRect/>
+                    </a:stretch>
+                  </pic:blipFill>
+                  <pic:spPr>
+                    <a:xfrm>
+                      <a:off x="0" y="0"/>
+                      <a:ext cx="4162425" cy="1152525"/>
+                    </a:xfrm>
+                    <a:prstGeom prst="rect">
+                      <a:avLst/>
+                    </a:prstGeom>
+                  </pic:spPr>
+                </pic:pic>
+              </a:graphicData>
+            </a:graphic>
+          </wp:inline>
+        </w:drawing>
+      </w:r>
+    </w:p>
+    <w:p>
+      <w:pPr>
+        <w:pStyle w:val="berschrift4"/>
+      </w:pPr>
+      <w:r>
+        <w:lastRenderedPageBreak/>
         <w:t>Sequenzdiagramm</w:t>
       </w:r>
     </w:p>
@@ -12448,7 +12566,7 @@
                     <pic:cNvPicPr/>
                   </pic:nvPicPr>
                   <pic:blipFill>
-                    <a:blip r:embed="rId21"/>
+                    <a:blip r:embed="rId23"/>
                     <a:stretch>
                       <a:fillRect/>
                     </a:stretch>
@@ -12995,6 +13113,7 @@
       </w:pPr>
       <w:bookmarkStart w:id="35" w:name="_Ref165357003"/>
       <w:r>
+        <w:lastRenderedPageBreak/>
         <w:t>Visualisierung</w:t>
       </w:r>
     </w:p>
@@ -13010,18 +13129,10 @@
           <w:lang w:eastAsia="de-CH"/>
         </w:rPr>
         <w:drawing>
-          <wp:anchor distT="0" distB="0" distL="114300" distR="114300" simplePos="0" relativeHeight="251658240" behindDoc="0" locked="0" layoutInCell="1" allowOverlap="1">
-            <wp:simplePos x="742950" y="6610350"/>
-            <wp:positionH relativeFrom="column">
-              <wp:align>left</wp:align>
-            </wp:positionH>
-            <wp:positionV relativeFrom="paragraph">
-              <wp:align>top</wp:align>
-            </wp:positionV>
-            <wp:extent cx="4229100" cy="2857500"/>
+          <wp:inline distT="0" distB="0" distL="0" distR="0">
+            <wp:extent cx="6120130" cy="4161155"/>
             <wp:effectExtent l="19050" t="0" r="0" b="0"/>
-            <wp:wrapSquare wrapText="bothSides"/>
-            <wp:docPr id="13" name="Grafik 3" descr="shareview.jpg"/>
+            <wp:docPr id="39" name="Grafik 38" descr="4.2.6-Load-Board.jpg"/>
             <wp:cNvGraphicFramePr>
               <a:graphicFrameLocks xmlns:a="http://schemas.openxmlformats.org/drawingml/2006/main" noChangeAspect="1"/>
             </wp:cNvGraphicFramePr>
@@ -13029,11 +13140,11 @@
               <a:graphicData uri="http://schemas.openxmlformats.org/drawingml/2006/picture">
                 <pic:pic xmlns:pic="http://schemas.openxmlformats.org/drawingml/2006/picture">
                   <pic:nvPicPr>
-                    <pic:cNvPr id="0" name="shareview.jpg"/>
+                    <pic:cNvPr id="0" name="4.2.6-Load-Board.jpg"/>
                     <pic:cNvPicPr/>
                   </pic:nvPicPr>
                   <pic:blipFill>
-                    <a:blip r:embed="rId22"/>
+                    <a:blip r:embed="rId24"/>
                     <a:stretch>
                       <a:fillRect/>
                     </a:stretch>
@@ -13041,7 +13152,7 @@
                   <pic:spPr>
                     <a:xfrm>
                       <a:off x="0" y="0"/>
-                      <a:ext cx="4229100" cy="2857500"/>
+                      <a:ext cx="6120130" cy="4161155"/>
                     </a:xfrm>
                     <a:prstGeom prst="rect">
                       <a:avLst/>
@@ -13050,22 +13161,15 @@
                 </pic:pic>
               </a:graphicData>
             </a:graphic>
-          </wp:anchor>
+          </wp:inline>
         </w:drawing>
       </w:r>
-      <w:r>
-        <w:rPr>
-          <w:lang w:eastAsia="fr-FR"/>
-        </w:rPr>
-        <w:br w:type="textWrapping" w:clear="all"/>
-      </w:r>
     </w:p>
     <w:p>
       <w:pPr>
         <w:pStyle w:val="berschrift4"/>
       </w:pPr>
       <w:r>
-        <w:lastRenderedPageBreak/>
         <w:t>Sequenzdiagramm</w:t>
       </w:r>
     </w:p>
@@ -13096,7 +13200,7 @@
                     <pic:cNvPicPr/>
                   </pic:nvPicPr>
                   <pic:blipFill>
-                    <a:blip r:embed="rId23"/>
+                    <a:blip r:embed="rId25"/>
                     <a:stretch>
                       <a:fillRect/>
                     </a:stretch>
@@ -13340,6 +13444,62 @@
         <w:pStyle w:val="berschrift4"/>
       </w:pPr>
       <w:r>
+        <w:t>Visualisierung</w:t>
+      </w:r>
+    </w:p>
+    <w:p>
+      <w:pPr>
+        <w:rPr>
+          <w:lang w:eastAsia="fr-FR"/>
+        </w:rPr>
+      </w:pPr>
+      <w:r>
+        <w:rPr>
+          <w:noProof/>
+          <w:lang w:eastAsia="de-CH"/>
+        </w:rPr>
+        <w:drawing>
+          <wp:inline distT="0" distB="0" distL="0" distR="0">
+            <wp:extent cx="4162425" cy="1133475"/>
+            <wp:effectExtent l="19050" t="0" r="9525" b="0"/>
+            <wp:docPr id="40" name="Grafik 39" descr="4.2.7-Change-Field.jpg"/>
+            <wp:cNvGraphicFramePr>
+              <a:graphicFrameLocks xmlns:a="http://schemas.openxmlformats.org/drawingml/2006/main" noChangeAspect="1"/>
+            </wp:cNvGraphicFramePr>
+            <a:graphic xmlns:a="http://schemas.openxmlformats.org/drawingml/2006/main">
+              <a:graphicData uri="http://schemas.openxmlformats.org/drawingml/2006/picture">
+                <pic:pic xmlns:pic="http://schemas.openxmlformats.org/drawingml/2006/picture">
+                  <pic:nvPicPr>
+                    <pic:cNvPr id="0" name="4.2.7-Change-Field.jpg"/>
+                    <pic:cNvPicPr/>
+                  </pic:nvPicPr>
+                  <pic:blipFill>
+                    <a:blip r:embed="rId26"/>
+                    <a:stretch>
+                      <a:fillRect/>
+                    </a:stretch>
+                  </pic:blipFill>
+                  <pic:spPr>
+                    <a:xfrm>
+                      <a:off x="0" y="0"/>
+                      <a:ext cx="4162425" cy="1133475"/>
+                    </a:xfrm>
+                    <a:prstGeom prst="rect">
+                      <a:avLst/>
+                    </a:prstGeom>
+                  </pic:spPr>
+                </pic:pic>
+              </a:graphicData>
+            </a:graphic>
+          </wp:inline>
+        </w:drawing>
+      </w:r>
+    </w:p>
+    <w:p>
+      <w:pPr>
+        <w:pStyle w:val="berschrift4"/>
+      </w:pPr>
+      <w:r>
         <w:t>Sequenzdiagramm</w:t>
       </w:r>
     </w:p>
@@ -13370,7 +13530,7 @@
                     <pic:cNvPicPr/>
                   </pic:nvPicPr>
                   <pic:blipFill>
-                    <a:blip r:embed="rId24"/>
+                    <a:blip r:embed="rId27"/>
                     <a:stretch>
                       <a:fillRect/>
                     </a:stretch>
@@ -13632,6 +13792,63 @@
         <w:pStyle w:val="berschrift4"/>
       </w:pPr>
       <w:r>
+        <w:t>Visualisierung</w:t>
+      </w:r>
+    </w:p>
+    <w:p>
+      <w:pPr>
+        <w:rPr>
+          <w:lang w:eastAsia="fr-FR"/>
+        </w:rPr>
+      </w:pPr>
+      <w:r>
+        <w:rPr>
+          <w:noProof/>
+          <w:lang w:eastAsia="de-CH"/>
+        </w:rPr>
+        <w:drawing>
+          <wp:inline distT="0" distB="0" distL="0" distR="0">
+            <wp:extent cx="4467225" cy="2533650"/>
+            <wp:effectExtent l="19050" t="0" r="9525" b="0"/>
+            <wp:docPr id="41" name="Grafik 40" descr="4.2.8-Draw-Item.jpg"/>
+            <wp:cNvGraphicFramePr>
+              <a:graphicFrameLocks xmlns:a="http://schemas.openxmlformats.org/drawingml/2006/main" noChangeAspect="1"/>
+            </wp:cNvGraphicFramePr>
+            <a:graphic xmlns:a="http://schemas.openxmlformats.org/drawingml/2006/main">
+              <a:graphicData uri="http://schemas.openxmlformats.org/drawingml/2006/picture">
+                <pic:pic xmlns:pic="http://schemas.openxmlformats.org/drawingml/2006/picture">
+                  <pic:nvPicPr>
+                    <pic:cNvPr id="0" name="4.2.8-Draw-Item.jpg"/>
+                    <pic:cNvPicPr/>
+                  </pic:nvPicPr>
+                  <pic:blipFill>
+                    <a:blip r:embed="rId28"/>
+                    <a:stretch>
+                      <a:fillRect/>
+                    </a:stretch>
+                  </pic:blipFill>
+                  <pic:spPr>
+                    <a:xfrm>
+                      <a:off x="0" y="0"/>
+                      <a:ext cx="4467225" cy="2533650"/>
+                    </a:xfrm>
+                    <a:prstGeom prst="rect">
+                      <a:avLst/>
+                    </a:prstGeom>
+                  </pic:spPr>
+                </pic:pic>
+              </a:graphicData>
+            </a:graphic>
+          </wp:inline>
+        </w:drawing>
+      </w:r>
+    </w:p>
+    <w:p>
+      <w:pPr>
+        <w:pStyle w:val="berschrift4"/>
+      </w:pPr>
+      <w:r>
+        <w:lastRenderedPageBreak/>
         <w:t>Sequenzdiagramm</w:t>
       </w:r>
     </w:p>
@@ -13662,7 +13879,7 @@
                     <pic:cNvPicPr/>
                   </pic:nvPicPr>
                   <pic:blipFill>
-                    <a:blip r:embed="rId25"/>
+                    <a:blip r:embed="rId29"/>
                     <a:stretch>
                       <a:fillRect/>
                     </a:stretch>
@@ -13947,6 +14164,63 @@
         <w:pStyle w:val="berschrift4"/>
       </w:pPr>
       <w:r>
+        <w:t>Visualisierung</w:t>
+      </w:r>
+    </w:p>
+    <w:p>
+      <w:pPr>
+        <w:rPr>
+          <w:lang w:eastAsia="fr-FR"/>
+        </w:rPr>
+      </w:pPr>
+      <w:r>
+        <w:rPr>
+          <w:noProof/>
+          <w:lang w:eastAsia="de-CH"/>
+        </w:rPr>
+        <w:drawing>
+          <wp:inline distT="0" distB="0" distL="0" distR="0">
+            <wp:extent cx="4143375" cy="1123950"/>
+            <wp:effectExtent l="19050" t="0" r="9525" b="0"/>
+            <wp:docPr id="42" name="Grafik 41" descr="4.2.9-Delete-Item.jpg"/>
+            <wp:cNvGraphicFramePr>
+              <a:graphicFrameLocks xmlns:a="http://schemas.openxmlformats.org/drawingml/2006/main" noChangeAspect="1"/>
+            </wp:cNvGraphicFramePr>
+            <a:graphic xmlns:a="http://schemas.openxmlformats.org/drawingml/2006/main">
+              <a:graphicData uri="http://schemas.openxmlformats.org/drawingml/2006/picture">
+                <pic:pic xmlns:pic="http://schemas.openxmlformats.org/drawingml/2006/picture">
+                  <pic:nvPicPr>
+                    <pic:cNvPr id="0" name="4.2.9-Delete-Item.jpg"/>
+                    <pic:cNvPicPr/>
+                  </pic:nvPicPr>
+                  <pic:blipFill>
+                    <a:blip r:embed="rId30"/>
+                    <a:stretch>
+                      <a:fillRect/>
+                    </a:stretch>
+                  </pic:blipFill>
+                  <pic:spPr>
+                    <a:xfrm>
+                      <a:off x="0" y="0"/>
+                      <a:ext cx="4143375" cy="1123950"/>
+                    </a:xfrm>
+                    <a:prstGeom prst="rect">
+                      <a:avLst/>
+                    </a:prstGeom>
+                  </pic:spPr>
+                </pic:pic>
+              </a:graphicData>
+            </a:graphic>
+          </wp:inline>
+        </w:drawing>
+      </w:r>
+    </w:p>
+    <w:p>
+      <w:pPr>
+        <w:pStyle w:val="berschrift4"/>
+      </w:pPr>
+      <w:r>
+        <w:lastRenderedPageBreak/>
         <w:t>Sequenzdiagramm</w:t>
       </w:r>
     </w:p>
@@ -13977,7 +14251,7 @@
                     <pic:cNvPicPr/>
                   </pic:nvPicPr>
                   <pic:blipFill>
-                    <a:blip r:embed="rId26"/>
+                    <a:blip r:embed="rId31"/>
                     <a:stretch>
                       <a:fillRect/>
                     </a:stretch>
@@ -14284,6 +14558,63 @@
         <w:pStyle w:val="berschrift4"/>
       </w:pPr>
       <w:r>
+        <w:t>Visualisierung</w:t>
+      </w:r>
+    </w:p>
+    <w:p>
+      <w:pPr>
+        <w:rPr>
+          <w:lang w:eastAsia="fr-FR"/>
+        </w:rPr>
+      </w:pPr>
+      <w:r>
+        <w:rPr>
+          <w:noProof/>
+          <w:lang w:eastAsia="de-CH"/>
+        </w:rPr>
+        <w:drawing>
+          <wp:inline distT="0" distB="0" distL="0" distR="0">
+            <wp:extent cx="6120130" cy="4590415"/>
+            <wp:effectExtent l="19050" t="0" r="0" b="0"/>
+            <wp:docPr id="43" name="Grafik 42" descr="4.2.10-Resize-Arrow.jpg"/>
+            <wp:cNvGraphicFramePr>
+              <a:graphicFrameLocks xmlns:a="http://schemas.openxmlformats.org/drawingml/2006/main" noChangeAspect="1"/>
+            </wp:cNvGraphicFramePr>
+            <a:graphic xmlns:a="http://schemas.openxmlformats.org/drawingml/2006/main">
+              <a:graphicData uri="http://schemas.openxmlformats.org/drawingml/2006/picture">
+                <pic:pic xmlns:pic="http://schemas.openxmlformats.org/drawingml/2006/picture">
+                  <pic:nvPicPr>
+                    <pic:cNvPr id="0" name="4.2.10-Resize-Arrow.jpg"/>
+                    <pic:cNvPicPr/>
+                  </pic:nvPicPr>
+                  <pic:blipFill>
+                    <a:blip r:embed="rId32"/>
+                    <a:stretch>
+                      <a:fillRect/>
+                    </a:stretch>
+                  </pic:blipFill>
+                  <pic:spPr>
+                    <a:xfrm>
+                      <a:off x="0" y="0"/>
+                      <a:ext cx="6120130" cy="4590415"/>
+                    </a:xfrm>
+                    <a:prstGeom prst="rect">
+                      <a:avLst/>
+                    </a:prstGeom>
+                  </pic:spPr>
+                </pic:pic>
+              </a:graphicData>
+            </a:graphic>
+          </wp:inline>
+        </w:drawing>
+      </w:r>
+    </w:p>
+    <w:p>
+      <w:pPr>
+        <w:pStyle w:val="berschrift4"/>
+      </w:pPr>
+      <w:r>
+        <w:lastRenderedPageBreak/>
         <w:t>Sequenzdiagramm</w:t>
       </w:r>
     </w:p>
@@ -14314,7 +14645,7 @@
                     <pic:cNvPicPr/>
                   </pic:nvPicPr>
                   <pic:blipFill>
-                    <a:blip r:embed="rId27"/>
+                    <a:blip r:embed="rId33"/>
                     <a:stretch>
                       <a:fillRect/>
                     </a:stretch>
@@ -14553,6 +14884,63 @@
         <w:pStyle w:val="berschrift4"/>
       </w:pPr>
       <w:r>
+        <w:t>Visualisierung</w:t>
+      </w:r>
+    </w:p>
+    <w:p>
+      <w:pPr>
+        <w:rPr>
+          <w:lang w:eastAsia="fr-FR"/>
+        </w:rPr>
+      </w:pPr>
+      <w:r>
+        <w:rPr>
+          <w:noProof/>
+          <w:lang w:eastAsia="de-CH"/>
+        </w:rPr>
+        <w:drawing>
+          <wp:inline distT="0" distB="0" distL="0" distR="0">
+            <wp:extent cx="1392679" cy="4133589"/>
+            <wp:effectExtent l="19050" t="0" r="0" b="0"/>
+            <wp:docPr id="44" name="Grafik 43" descr="4.2.11-Add-Attribute.jpg"/>
+            <wp:cNvGraphicFramePr>
+              <a:graphicFrameLocks xmlns:a="http://schemas.openxmlformats.org/drawingml/2006/main" noChangeAspect="1"/>
+            </wp:cNvGraphicFramePr>
+            <a:graphic xmlns:a="http://schemas.openxmlformats.org/drawingml/2006/main">
+              <a:graphicData uri="http://schemas.openxmlformats.org/drawingml/2006/picture">
+                <pic:pic xmlns:pic="http://schemas.openxmlformats.org/drawingml/2006/picture">
+                  <pic:nvPicPr>
+                    <pic:cNvPr id="0" name="4.2.11-Add-Attribute.jpg"/>
+                    <pic:cNvPicPr/>
+                  </pic:nvPicPr>
+                  <pic:blipFill>
+                    <a:blip r:embed="rId34"/>
+                    <a:stretch>
+                      <a:fillRect/>
+                    </a:stretch>
+                  </pic:blipFill>
+                  <pic:spPr>
+                    <a:xfrm>
+                      <a:off x="0" y="0"/>
+                      <a:ext cx="1397363" cy="4147490"/>
+                    </a:xfrm>
+                    <a:prstGeom prst="rect">
+                      <a:avLst/>
+                    </a:prstGeom>
+                  </pic:spPr>
+                </pic:pic>
+              </a:graphicData>
+            </a:graphic>
+          </wp:inline>
+        </w:drawing>
+      </w:r>
+    </w:p>
+    <w:p>
+      <w:pPr>
+        <w:pStyle w:val="berschrift4"/>
+      </w:pPr>
+      <w:r>
+        <w:lastRenderedPageBreak/>
         <w:t>Sequenzdiagramm</w:t>
       </w:r>
     </w:p>
@@ -14583,7 +14971,7 @@
                     <pic:cNvPicPr/>
                   </pic:nvPicPr>
                   <pic:blipFill>
-                    <a:blip r:embed="rId28"/>
+                    <a:blip r:embed="rId35"/>
                     <a:stretch>
                       <a:fillRect/>
                     </a:stretch>
@@ -14909,6 +15297,63 @@
         <w:pStyle w:val="berschrift4"/>
       </w:pPr>
       <w:r>
+        <w:t>Visualisierung</w:t>
+      </w:r>
+    </w:p>
+    <w:p>
+      <w:pPr>
+        <w:rPr>
+          <w:lang w:eastAsia="fr-FR"/>
+        </w:rPr>
+      </w:pPr>
+      <w:r>
+        <w:rPr>
+          <w:noProof/>
+          <w:lang w:eastAsia="de-CH"/>
+        </w:rPr>
+        <w:drawing>
+          <wp:inline distT="0" distB="0" distL="0" distR="0">
+            <wp:extent cx="4152900" cy="1076325"/>
+            <wp:effectExtent l="19050" t="0" r="0" b="0"/>
+            <wp:docPr id="45" name="Grafik 44" descr="4.2.12-Print-Board.jpg"/>
+            <wp:cNvGraphicFramePr>
+              <a:graphicFrameLocks xmlns:a="http://schemas.openxmlformats.org/drawingml/2006/main" noChangeAspect="1"/>
+            </wp:cNvGraphicFramePr>
+            <a:graphic xmlns:a="http://schemas.openxmlformats.org/drawingml/2006/main">
+              <a:graphicData uri="http://schemas.openxmlformats.org/drawingml/2006/picture">
+                <pic:pic xmlns:pic="http://schemas.openxmlformats.org/drawingml/2006/picture">
+                  <pic:nvPicPr>
+                    <pic:cNvPr id="0" name="4.2.12-Print-Board.jpg"/>
+                    <pic:cNvPicPr/>
+                  </pic:nvPicPr>
+                  <pic:blipFill>
+                    <a:blip r:embed="rId36"/>
+                    <a:stretch>
+                      <a:fillRect/>
+                    </a:stretch>
+                  </pic:blipFill>
+                  <pic:spPr>
+                    <a:xfrm>
+                      <a:off x="0" y="0"/>
+                      <a:ext cx="4152900" cy="1076325"/>
+                    </a:xfrm>
+                    <a:prstGeom prst="rect">
+                      <a:avLst/>
+                    </a:prstGeom>
+                  </pic:spPr>
+                </pic:pic>
+              </a:graphicData>
+            </a:graphic>
+          </wp:inline>
+        </w:drawing>
+      </w:r>
+    </w:p>
+    <w:p>
+      <w:pPr>
+        <w:pStyle w:val="berschrift4"/>
+      </w:pPr>
+      <w:r>
+        <w:lastRenderedPageBreak/>
         <w:t>Sequenzdiagramm</w:t>
       </w:r>
     </w:p>
@@ -14939,7 +15384,7 @@
                     <pic:cNvPicPr/>
                   </pic:nvPicPr>
                   <pic:blipFill>
-                    <a:blip r:embed="rId29"/>
+                    <a:blip r:embed="rId37"/>
                     <a:stretch>
                       <a:fillRect/>
                     </a:stretch>
@@ -15186,6 +15631,62 @@
         <w:pStyle w:val="berschrift4"/>
       </w:pPr>
       <w:r>
+        <w:t>Visualisierung</w:t>
+      </w:r>
+    </w:p>
+    <w:p>
+      <w:pPr>
+        <w:rPr>
+          <w:lang w:eastAsia="fr-FR"/>
+        </w:rPr>
+      </w:pPr>
+      <w:r>
+        <w:rPr>
+          <w:noProof/>
+          <w:lang w:eastAsia="de-CH"/>
+        </w:rPr>
+        <w:drawing>
+          <wp:inline distT="0" distB="0" distL="0" distR="0">
+            <wp:extent cx="4152900" cy="1076325"/>
+            <wp:effectExtent l="19050" t="0" r="0" b="0"/>
+            <wp:docPr id="46" name="Grafik 45" descr="4.2.13-Undo.jpg"/>
+            <wp:cNvGraphicFramePr>
+              <a:graphicFrameLocks xmlns:a="http://schemas.openxmlformats.org/drawingml/2006/main" noChangeAspect="1"/>
+            </wp:cNvGraphicFramePr>
+            <a:graphic xmlns:a="http://schemas.openxmlformats.org/drawingml/2006/main">
+              <a:graphicData uri="http://schemas.openxmlformats.org/drawingml/2006/picture">
+                <pic:pic xmlns:pic="http://schemas.openxmlformats.org/drawingml/2006/picture">
+                  <pic:nvPicPr>
+                    <pic:cNvPr id="0" name="4.2.13-Undo.jpg"/>
+                    <pic:cNvPicPr/>
+                  </pic:nvPicPr>
+                  <pic:blipFill>
+                    <a:blip r:embed="rId38"/>
+                    <a:stretch>
+                      <a:fillRect/>
+                    </a:stretch>
+                  </pic:blipFill>
+                  <pic:spPr>
+                    <a:xfrm>
+                      <a:off x="0" y="0"/>
+                      <a:ext cx="4152900" cy="1076325"/>
+                    </a:xfrm>
+                    <a:prstGeom prst="rect">
+                      <a:avLst/>
+                    </a:prstGeom>
+                  </pic:spPr>
+                </pic:pic>
+              </a:graphicData>
+            </a:graphic>
+          </wp:inline>
+        </w:drawing>
+      </w:r>
+    </w:p>
+    <w:p>
+      <w:pPr>
+        <w:pStyle w:val="berschrift4"/>
+      </w:pPr>
+      <w:r>
         <w:t>Sequenzdiagramm</w:t>
       </w:r>
     </w:p>
@@ -15216,7 +15717,7 @@
                     <pic:cNvPicPr/>
                   </pic:nvPicPr>
                   <pic:blipFill>
-                    <a:blip r:embed="rId30"/>
+                    <a:blip r:embed="rId39"/>
                     <a:stretch>
                       <a:fillRect/>
                     </a:stretch>
@@ -15463,6 +15964,62 @@
         <w:pStyle w:val="berschrift4"/>
       </w:pPr>
       <w:r>
+        <w:t>Visualisierung</w:t>
+      </w:r>
+    </w:p>
+    <w:p>
+      <w:pPr>
+        <w:rPr>
+          <w:lang w:eastAsia="fr-FR"/>
+        </w:rPr>
+      </w:pPr>
+      <w:r>
+        <w:rPr>
+          <w:noProof/>
+          <w:lang w:eastAsia="de-CH"/>
+        </w:rPr>
+        <w:drawing>
+          <wp:inline distT="0" distB="0" distL="0" distR="0">
+            <wp:extent cx="4152900" cy="1076325"/>
+            <wp:effectExtent l="19050" t="0" r="0" b="0"/>
+            <wp:docPr id="47" name="Grafik 46" descr="4.2.14-Redo.jpg"/>
+            <wp:cNvGraphicFramePr>
+              <a:graphicFrameLocks xmlns:a="http://schemas.openxmlformats.org/drawingml/2006/main" noChangeAspect="1"/>
+            </wp:cNvGraphicFramePr>
+            <a:graphic xmlns:a="http://schemas.openxmlformats.org/drawingml/2006/main">
+              <a:graphicData uri="http://schemas.openxmlformats.org/drawingml/2006/picture">
+                <pic:pic xmlns:pic="http://schemas.openxmlformats.org/drawingml/2006/picture">
+                  <pic:nvPicPr>
+                    <pic:cNvPr id="0" name="4.2.14-Redo.jpg"/>
+                    <pic:cNvPicPr/>
+                  </pic:nvPicPr>
+                  <pic:blipFill>
+                    <a:blip r:embed="rId40"/>
+                    <a:stretch>
+                      <a:fillRect/>
+                    </a:stretch>
+                  </pic:blipFill>
+                  <pic:spPr>
+                    <a:xfrm>
+                      <a:off x="0" y="0"/>
+                      <a:ext cx="4152900" cy="1076325"/>
+                    </a:xfrm>
+                    <a:prstGeom prst="rect">
+                      <a:avLst/>
+                    </a:prstGeom>
+                  </pic:spPr>
+                </pic:pic>
+              </a:graphicData>
+            </a:graphic>
+          </wp:inline>
+        </w:drawing>
+      </w:r>
+    </w:p>
+    <w:p>
+      <w:pPr>
+        <w:pStyle w:val="berschrift4"/>
+      </w:pPr>
+      <w:r>
         <w:t>Sequenzdiagramm</w:t>
       </w:r>
     </w:p>
@@ -15493,7 +16050,7 @@
                     <pic:cNvPicPr/>
                   </pic:nvPicPr>
                   <pic:blipFill>
-                    <a:blip r:embed="rId31"/>
+                    <a:blip r:embed="rId41"/>
                     <a:stretch>
                       <a:fillRect/>
                     </a:stretch>
@@ -15833,6 +16390,62 @@
         <w:pStyle w:val="berschrift4"/>
       </w:pPr>
       <w:r>
+        <w:t>Visualisierung</w:t>
+      </w:r>
+    </w:p>
+    <w:p>
+      <w:pPr>
+        <w:rPr>
+          <w:lang w:eastAsia="fr-FR"/>
+        </w:rPr>
+      </w:pPr>
+      <w:r>
+        <w:rPr>
+          <w:noProof/>
+          <w:lang w:eastAsia="de-CH"/>
+        </w:rPr>
+        <w:drawing>
+          <wp:inline distT="0" distB="0" distL="0" distR="0">
+            <wp:extent cx="4152900" cy="1076325"/>
+            <wp:effectExtent l="19050" t="0" r="0" b="0"/>
+            <wp:docPr id="48" name="Grafik 47" descr="4.2.15-Cut-Item.jpg"/>
+            <wp:cNvGraphicFramePr>
+              <a:graphicFrameLocks xmlns:a="http://schemas.openxmlformats.org/drawingml/2006/main" noChangeAspect="1"/>
+            </wp:cNvGraphicFramePr>
+            <a:graphic xmlns:a="http://schemas.openxmlformats.org/drawingml/2006/main">
+              <a:graphicData uri="http://schemas.openxmlformats.org/drawingml/2006/picture">
+                <pic:pic xmlns:pic="http://schemas.openxmlformats.org/drawingml/2006/picture">
+                  <pic:nvPicPr>
+                    <pic:cNvPr id="0" name="4.2.15-Cut-Item.jpg"/>
+                    <pic:cNvPicPr/>
+                  </pic:nvPicPr>
+                  <pic:blipFill>
+                    <a:blip r:embed="rId42"/>
+                    <a:stretch>
+                      <a:fillRect/>
+                    </a:stretch>
+                  </pic:blipFill>
+                  <pic:spPr>
+                    <a:xfrm>
+                      <a:off x="0" y="0"/>
+                      <a:ext cx="4152900" cy="1076325"/>
+                    </a:xfrm>
+                    <a:prstGeom prst="rect">
+                      <a:avLst/>
+                    </a:prstGeom>
+                  </pic:spPr>
+                </pic:pic>
+              </a:graphicData>
+            </a:graphic>
+          </wp:inline>
+        </w:drawing>
+      </w:r>
+    </w:p>
+    <w:p>
+      <w:pPr>
+        <w:pStyle w:val="berschrift4"/>
+      </w:pPr>
+      <w:r>
         <w:t>Sequenzdiagramm</w:t>
       </w:r>
     </w:p>
@@ -15858,7 +16471,7 @@
                     <pic:cNvPicPr/>
                   </pic:nvPicPr>
                   <pic:blipFill>
-                    <a:blip r:embed="rId32"/>
+                    <a:blip r:embed="rId43"/>
                     <a:stretch>
                       <a:fillRect/>
                     </a:stretch>
@@ -16128,6 +16741,62 @@
         <w:pStyle w:val="berschrift4"/>
       </w:pPr>
       <w:r>
+        <w:t>Visualisierung</w:t>
+      </w:r>
+    </w:p>
+    <w:p>
+      <w:pPr>
+        <w:rPr>
+          <w:lang w:eastAsia="fr-FR"/>
+        </w:rPr>
+      </w:pPr>
+      <w:r>
+        <w:rPr>
+          <w:noProof/>
+          <w:lang w:eastAsia="de-CH"/>
+        </w:rPr>
+        <w:drawing>
+          <wp:inline distT="0" distB="0" distL="0" distR="0">
+            <wp:extent cx="4152900" cy="1076325"/>
+            <wp:effectExtent l="19050" t="0" r="0" b="0"/>
+            <wp:docPr id="49" name="Grafik 48" descr="4.2.16-Paste-Item.jpg"/>
+            <wp:cNvGraphicFramePr>
+              <a:graphicFrameLocks xmlns:a="http://schemas.openxmlformats.org/drawingml/2006/main" noChangeAspect="1"/>
+            </wp:cNvGraphicFramePr>
+            <a:graphic xmlns:a="http://schemas.openxmlformats.org/drawingml/2006/main">
+              <a:graphicData uri="http://schemas.openxmlformats.org/drawingml/2006/picture">
+                <pic:pic xmlns:pic="http://schemas.openxmlformats.org/drawingml/2006/picture">
+                  <pic:nvPicPr>
+                    <pic:cNvPr id="0" name="4.2.16-Paste-Item.jpg"/>
+                    <pic:cNvPicPr/>
+                  </pic:nvPicPr>
+                  <pic:blipFill>
+                    <a:blip r:embed="rId44"/>
+                    <a:stretch>
+                      <a:fillRect/>
+                    </a:stretch>
+                  </pic:blipFill>
+                  <pic:spPr>
+                    <a:xfrm>
+                      <a:off x="0" y="0"/>
+                      <a:ext cx="4152900" cy="1076325"/>
+                    </a:xfrm>
+                    <a:prstGeom prst="rect">
+                      <a:avLst/>
+                    </a:prstGeom>
+                  </pic:spPr>
+                </pic:pic>
+              </a:graphicData>
+            </a:graphic>
+          </wp:inline>
+        </w:drawing>
+      </w:r>
+    </w:p>
+    <w:p>
+      <w:pPr>
+        <w:pStyle w:val="berschrift4"/>
+      </w:pPr>
+      <w:r>
         <w:t>Sequenzdiagramm</w:t>
       </w:r>
     </w:p>
@@ -16158,7 +16827,7 @@
                     <pic:cNvPicPr/>
                   </pic:nvPicPr>
                   <pic:blipFill>
-                    <a:blip r:embed="rId33"/>
+                    <a:blip r:embed="rId45"/>
                     <a:stretch>
                       <a:fillRect/>
                     </a:stretch>
@@ -16481,6 +17150,63 @@
         <w:pStyle w:val="berschrift4"/>
       </w:pPr>
       <w:r>
+        <w:t>Visualisierung</w:t>
+      </w:r>
+    </w:p>
+    <w:p>
+      <w:pPr>
+        <w:rPr>
+          <w:lang w:eastAsia="fr-FR"/>
+        </w:rPr>
+      </w:pPr>
+      <w:r>
+        <w:rPr>
+          <w:noProof/>
+          <w:lang w:eastAsia="de-CH"/>
+        </w:rPr>
+        <w:drawing>
+          <wp:inline distT="0" distB="0" distL="0" distR="0">
+            <wp:extent cx="3105150" cy="2076450"/>
+            <wp:effectExtent l="19050" t="0" r="0" b="0"/>
+            <wp:docPr id="50" name="Grafik 49" descr="4.2.17-Edit-Textbox.jpg"/>
+            <wp:cNvGraphicFramePr>
+              <a:graphicFrameLocks xmlns:a="http://schemas.openxmlformats.org/drawingml/2006/main" noChangeAspect="1"/>
+            </wp:cNvGraphicFramePr>
+            <a:graphic xmlns:a="http://schemas.openxmlformats.org/drawingml/2006/main">
+              <a:graphicData uri="http://schemas.openxmlformats.org/drawingml/2006/picture">
+                <pic:pic xmlns:pic="http://schemas.openxmlformats.org/drawingml/2006/picture">
+                  <pic:nvPicPr>
+                    <pic:cNvPr id="0" name="4.2.17-Edit-Textbox.jpg"/>
+                    <pic:cNvPicPr/>
+                  </pic:nvPicPr>
+                  <pic:blipFill>
+                    <a:blip r:embed="rId46"/>
+                    <a:stretch>
+                      <a:fillRect/>
+                    </a:stretch>
+                  </pic:blipFill>
+                  <pic:spPr>
+                    <a:xfrm>
+                      <a:off x="0" y="0"/>
+                      <a:ext cx="3105150" cy="2076450"/>
+                    </a:xfrm>
+                    <a:prstGeom prst="rect">
+                      <a:avLst/>
+                    </a:prstGeom>
+                  </pic:spPr>
+                </pic:pic>
+              </a:graphicData>
+            </a:graphic>
+          </wp:inline>
+        </w:drawing>
+      </w:r>
+    </w:p>
+    <w:p>
+      <w:pPr>
+        <w:pStyle w:val="berschrift4"/>
+      </w:pPr>
+      <w:r>
+        <w:lastRenderedPageBreak/>
         <w:t>Sequenzdiagramm</w:t>
       </w:r>
     </w:p>
@@ -16506,7 +17232,7 @@
                     <pic:cNvPicPr/>
                   </pic:nvPicPr>
                   <pic:blipFill>
-                    <a:blip r:embed="rId34"/>
+                    <a:blip r:embed="rId47"/>
                     <a:stretch>
                       <a:fillRect/>
                     </a:stretch>
@@ -16867,7 +17593,8 @@
         <w:pStyle w:val="berschrift4"/>
       </w:pPr>
       <w:r>
-        <w:t>Sequenzdiagramm</w:t>
+        <w:lastRenderedPageBreak/>
+        <w:t>Visualisierung</w:t>
       </w:r>
     </w:p>
     <w:p>
@@ -16883,8 +17610,64 @@
         </w:rPr>
         <w:drawing>
           <wp:inline distT="0" distB="0" distL="0" distR="0">
-            <wp:extent cx="5038725" cy="3438525"/>
+            <wp:extent cx="4238625" cy="4248150"/>
             <wp:effectExtent l="19050" t="0" r="9525" b="0"/>
+            <wp:docPr id="51" name="Grafik 50" descr="4.2.18-Export-Board.jpg"/>
+            <wp:cNvGraphicFramePr>
+              <a:graphicFrameLocks xmlns:a="http://schemas.openxmlformats.org/drawingml/2006/main" noChangeAspect="1"/>
+            </wp:cNvGraphicFramePr>
+            <a:graphic xmlns:a="http://schemas.openxmlformats.org/drawingml/2006/main">
+              <a:graphicData uri="http://schemas.openxmlformats.org/drawingml/2006/picture">
+                <pic:pic xmlns:pic="http://schemas.openxmlformats.org/drawingml/2006/picture">
+                  <pic:nvPicPr>
+                    <pic:cNvPr id="0" name="4.2.18-Export-Board.jpg"/>
+                    <pic:cNvPicPr/>
+                  </pic:nvPicPr>
+                  <pic:blipFill>
+                    <a:blip r:embed="rId48"/>
+                    <a:stretch>
+                      <a:fillRect/>
+                    </a:stretch>
+                  </pic:blipFill>
+                  <pic:spPr>
+                    <a:xfrm>
+                      <a:off x="0" y="0"/>
+                      <a:ext cx="4238625" cy="4248150"/>
+                    </a:xfrm>
+                    <a:prstGeom prst="rect">
+                      <a:avLst/>
+                    </a:prstGeom>
+                  </pic:spPr>
+                </pic:pic>
+              </a:graphicData>
+            </a:graphic>
+          </wp:inline>
+        </w:drawing>
+      </w:r>
+    </w:p>
+    <w:p>
+      <w:pPr>
+        <w:pStyle w:val="berschrift4"/>
+      </w:pPr>
+      <w:r>
+        <w:t>Sequenzdiagramm</w:t>
+      </w:r>
+    </w:p>
+    <w:p>
+      <w:pPr>
+        <w:rPr>
+          <w:lang w:eastAsia="fr-FR"/>
+        </w:rPr>
+      </w:pPr>
+      <w:r>
+        <w:rPr>
+          <w:noProof/>
+          <w:lang w:eastAsia="de-CH"/>
+        </w:rPr>
+        <w:drawing>
+          <wp:inline distT="0" distB="0" distL="0" distR="0">
+            <wp:extent cx="5044466" cy="2156691"/>
+            <wp:effectExtent l="19050" t="0" r="3784" b="0"/>
             <wp:docPr id="33" name="Grafik 32" descr="4.2.18 Export Board.png"/>
             <wp:cNvGraphicFramePr>
               <a:graphicFrameLocks xmlns:a="http://schemas.openxmlformats.org/drawingml/2006/main" noChangeAspect="1"/>
@@ -16897,7 +17680,8 @@
                     <pic:cNvPicPr/>
                   </pic:nvPicPr>
                   <pic:blipFill>
-                    <a:blip r:embed="rId35"/>
+                    <a:blip r:embed="rId49"/>
+                    <a:srcRect b="37390"/>
                     <a:stretch>
                       <a:fillRect/>
                     </a:stretch>
@@ -16905,7 +17689,7 @@
                   <pic:spPr>
                     <a:xfrm>
                       <a:off x="0" y="0"/>
-                      <a:ext cx="5038725" cy="3438525"/>
+                      <a:ext cx="5044466" cy="2156691"/>
                     </a:xfrm>
                     <a:prstGeom prst="rect">
                       <a:avLst/>
@@ -17211,6 +17995,63 @@
         <w:pStyle w:val="berschrift4"/>
       </w:pPr>
       <w:r>
+        <w:t>Visualisierung</w:t>
+      </w:r>
+    </w:p>
+    <w:p>
+      <w:pPr>
+        <w:rPr>
+          <w:lang w:eastAsia="fr-FR"/>
+        </w:rPr>
+      </w:pPr>
+      <w:r>
+        <w:rPr>
+          <w:noProof/>
+          <w:lang w:eastAsia="de-CH"/>
+        </w:rPr>
+        <w:drawing>
+          <wp:inline distT="0" distB="0" distL="0" distR="0">
+            <wp:extent cx="1349821" cy="3908120"/>
+            <wp:effectExtent l="19050" t="0" r="2729" b="0"/>
+            <wp:docPr id="52" name="Grafik 51" descr="4.2.19-Edit-Attribute.jpg"/>
+            <wp:cNvGraphicFramePr>
+              <a:graphicFrameLocks xmlns:a="http://schemas.openxmlformats.org/drawingml/2006/main" noChangeAspect="1"/>
+            </wp:cNvGraphicFramePr>
+            <a:graphic xmlns:a="http://schemas.openxmlformats.org/drawingml/2006/main">
+              <a:graphicData uri="http://schemas.openxmlformats.org/drawingml/2006/picture">
+                <pic:pic xmlns:pic="http://schemas.openxmlformats.org/drawingml/2006/picture">
+                  <pic:nvPicPr>
+                    <pic:cNvPr id="0" name="4.2.19-Edit-Attribute.jpg"/>
+                    <pic:cNvPicPr/>
+                  </pic:nvPicPr>
+                  <pic:blipFill>
+                    <a:blip r:embed="rId50"/>
+                    <a:stretch>
+                      <a:fillRect/>
+                    </a:stretch>
+                  </pic:blipFill>
+                  <pic:spPr>
+                    <a:xfrm>
+                      <a:off x="0" y="0"/>
+                      <a:ext cx="1348252" cy="3903576"/>
+                    </a:xfrm>
+                    <a:prstGeom prst="rect">
+                      <a:avLst/>
+                    </a:prstGeom>
+                  </pic:spPr>
+                </pic:pic>
+              </a:graphicData>
+            </a:graphic>
+          </wp:inline>
+        </w:drawing>
+      </w:r>
+    </w:p>
+    <w:p>
+      <w:pPr>
+        <w:pStyle w:val="berschrift4"/>
+      </w:pPr>
+      <w:r>
+        <w:lastRenderedPageBreak/>
         <w:t>Sequenzdiagramm</w:t>
       </w:r>
     </w:p>
@@ -17241,7 +18082,7 @@
                     <pic:cNvPicPr/>
                   </pic:nvPicPr>
                   <pic:blipFill>
-                    <a:blip r:embed="rId36"/>
+                    <a:blip r:embed="rId51"/>
                     <a:stretch>
                       <a:fillRect/>
                     </a:stretch>
@@ -17600,6 +18441,63 @@
         <w:pStyle w:val="berschrift4"/>
       </w:pPr>
       <w:r>
+        <w:t>Visualisierung</w:t>
+      </w:r>
+    </w:p>
+    <w:p>
+      <w:pPr>
+        <w:rPr>
+          <w:lang w:eastAsia="fr-FR"/>
+        </w:rPr>
+      </w:pPr>
+      <w:r>
+        <w:rPr>
+          <w:noProof/>
+          <w:lang w:eastAsia="de-CH"/>
+        </w:rPr>
+        <w:drawing>
+          <wp:inline distT="0" distB="0" distL="0" distR="0">
+            <wp:extent cx="5543550" cy="2981325"/>
+            <wp:effectExtent l="19050" t="0" r="0" b="0"/>
+            <wp:docPr id="53" name="Grafik 52" descr="4.2.20-Move-Item.jpg"/>
+            <wp:cNvGraphicFramePr>
+              <a:graphicFrameLocks xmlns:a="http://schemas.openxmlformats.org/drawingml/2006/main" noChangeAspect="1"/>
+            </wp:cNvGraphicFramePr>
+            <a:graphic xmlns:a="http://schemas.openxmlformats.org/drawingml/2006/main">
+              <a:graphicData uri="http://schemas.openxmlformats.org/drawingml/2006/picture">
+                <pic:pic xmlns:pic="http://schemas.openxmlformats.org/drawingml/2006/picture">
+                  <pic:nvPicPr>
+                    <pic:cNvPr id="0" name="4.2.20-Move-Item.jpg"/>
+                    <pic:cNvPicPr/>
+                  </pic:nvPicPr>
+                  <pic:blipFill>
+                    <a:blip r:embed="rId52"/>
+                    <a:stretch>
+                      <a:fillRect/>
+                    </a:stretch>
+                  </pic:blipFill>
+                  <pic:spPr>
+                    <a:xfrm>
+                      <a:off x="0" y="0"/>
+                      <a:ext cx="5543550" cy="2981325"/>
+                    </a:xfrm>
+                    <a:prstGeom prst="rect">
+                      <a:avLst/>
+                    </a:prstGeom>
+                  </pic:spPr>
+                </pic:pic>
+              </a:graphicData>
+            </a:graphic>
+          </wp:inline>
+        </w:drawing>
+      </w:r>
+    </w:p>
+    <w:p>
+      <w:pPr>
+        <w:pStyle w:val="berschrift4"/>
+      </w:pPr>
+      <w:r>
+        <w:lastRenderedPageBreak/>
         <w:t>Sequenzdiagramm</w:t>
       </w:r>
     </w:p>
@@ -17630,7 +18528,7 @@
                     <pic:cNvPicPr/>
                   </pic:nvPicPr>
                   <pic:blipFill>
-                    <a:blip r:embed="rId37"/>
+                    <a:blip r:embed="rId53"/>
                     <a:stretch>
                       <a:fillRect/>
                     </a:stretch>
@@ -17910,6 +18808,63 @@
         <w:pStyle w:val="berschrift4"/>
       </w:pPr>
       <w:r>
+        <w:t>Visualisierung</w:t>
+      </w:r>
+    </w:p>
+    <w:p>
+      <w:pPr>
+        <w:rPr>
+          <w:lang w:eastAsia="fr-FR"/>
+        </w:rPr>
+      </w:pPr>
+      <w:r>
+        <w:rPr>
+          <w:noProof/>
+          <w:lang w:eastAsia="de-CH"/>
+        </w:rPr>
+        <w:drawing>
+          <wp:inline distT="0" distB="0" distL="0" distR="0">
+            <wp:extent cx="1468728" cy="4359058"/>
+            <wp:effectExtent l="19050" t="0" r="0" b="0"/>
+            <wp:docPr id="54" name="Grafik 53" descr="4.2.21-Delete-Attribute.jpg"/>
+            <wp:cNvGraphicFramePr>
+              <a:graphicFrameLocks xmlns:a="http://schemas.openxmlformats.org/drawingml/2006/main" noChangeAspect="1"/>
+            </wp:cNvGraphicFramePr>
+            <a:graphic xmlns:a="http://schemas.openxmlformats.org/drawingml/2006/main">
+              <a:graphicData uri="http://schemas.openxmlformats.org/drawingml/2006/picture">
+                <pic:pic xmlns:pic="http://schemas.openxmlformats.org/drawingml/2006/picture">
+                  <pic:nvPicPr>
+                    <pic:cNvPr id="0" name="4.2.21-Delete-Attribute.jpg"/>
+                    <pic:cNvPicPr/>
+                  </pic:nvPicPr>
+                  <pic:blipFill>
+                    <a:blip r:embed="rId54"/>
+                    <a:stretch>
+                      <a:fillRect/>
+                    </a:stretch>
+                  </pic:blipFill>
+                  <pic:spPr>
+                    <a:xfrm>
+                      <a:off x="0" y="0"/>
+                      <a:ext cx="1473694" cy="4373797"/>
+                    </a:xfrm>
+                    <a:prstGeom prst="rect">
+                      <a:avLst/>
+                    </a:prstGeom>
+                  </pic:spPr>
+                </pic:pic>
+              </a:graphicData>
+            </a:graphic>
+          </wp:inline>
+        </w:drawing>
+      </w:r>
+    </w:p>
+    <w:p>
+      <w:pPr>
+        <w:pStyle w:val="berschrift4"/>
+      </w:pPr>
+      <w:r>
+        <w:lastRenderedPageBreak/>
         <w:t>Sequenzdiagramm</w:t>
       </w:r>
     </w:p>
@@ -17940,7 +18895,7 @@
                     <pic:cNvPicPr/>
                   </pic:nvPicPr>
                   <pic:blipFill>
-                    <a:blip r:embed="rId38"/>
+                    <a:blip r:embed="rId55"/>
                     <a:stretch>
                       <a:fillRect/>
                     </a:stretch>
@@ -18512,10 +19467,60 @@
     </w:tbl>
     <w:p>
       <w:pPr>
+        <w:pStyle w:val="berschrift4"/>
+      </w:pPr>
+      <w:r>
+        <w:lastRenderedPageBreak/>
+        <w:t>Visualisierung</w:t>
+      </w:r>
+    </w:p>
+    <w:p>
+      <w:pPr>
         <w:rPr>
           <w:lang w:eastAsia="fr-FR"/>
         </w:rPr>
       </w:pPr>
+      <w:r>
+        <w:rPr>
+          <w:noProof/>
+          <w:lang w:eastAsia="de-CH"/>
+        </w:rPr>
+        <w:drawing>
+          <wp:inline distT="0" distB="0" distL="0" distR="0">
+            <wp:extent cx="6120130" cy="4113530"/>
+            <wp:effectExtent l="19050" t="0" r="0" b="0"/>
+            <wp:docPr id="55" name="Grafik 54" descr="4.2.22-Share-Board.jpg"/>
+            <wp:cNvGraphicFramePr>
+              <a:graphicFrameLocks xmlns:a="http://schemas.openxmlformats.org/drawingml/2006/main" noChangeAspect="1"/>
+            </wp:cNvGraphicFramePr>
+            <a:graphic xmlns:a="http://schemas.openxmlformats.org/drawingml/2006/main">
+              <a:graphicData uri="http://schemas.openxmlformats.org/drawingml/2006/picture">
+                <pic:pic xmlns:pic="http://schemas.openxmlformats.org/drawingml/2006/picture">
+                  <pic:nvPicPr>
+                    <pic:cNvPr id="0" name="4.2.22-Share-Board.jpg"/>
+                    <pic:cNvPicPr/>
+                  </pic:nvPicPr>
+                  <pic:blipFill>
+                    <a:blip r:embed="rId56"/>
+                    <a:stretch>
+                      <a:fillRect/>
+                    </a:stretch>
+                  </pic:blipFill>
+                  <pic:spPr>
+                    <a:xfrm>
+                      <a:off x="0" y="0"/>
+                      <a:ext cx="6120130" cy="4113530"/>
+                    </a:xfrm>
+                    <a:prstGeom prst="rect">
+                      <a:avLst/>
+                    </a:prstGeom>
+                  </pic:spPr>
+                </pic:pic>
+              </a:graphicData>
+            </a:graphic>
+          </wp:inline>
+        </w:drawing>
+      </w:r>
     </w:p>
     <w:p>
       <w:pPr>
@@ -19077,6 +20082,60 @@
       </w:pPr>
       <w:r>
         <w:lastRenderedPageBreak/>
+        <w:t>Visualisierung</w:t>
+      </w:r>
+    </w:p>
+    <w:p>
+      <w:pPr>
+        <w:pStyle w:val="berschrift4"/>
+      </w:pPr>
+      <w:r>
+        <w:rPr>
+          <w:noProof/>
+          <w:lang w:eastAsia="de-CH"/>
+        </w:rPr>
+        <w:drawing>
+          <wp:inline distT="0" distB="0" distL="0" distR="0">
+            <wp:extent cx="6120130" cy="4110990"/>
+            <wp:effectExtent l="19050" t="0" r="0" b="0"/>
+            <wp:docPr id="56" name="Grafik 55" descr="4.2.23-Download-Board.jpg"/>
+            <wp:cNvGraphicFramePr>
+              <a:graphicFrameLocks xmlns:a="http://schemas.openxmlformats.org/drawingml/2006/main" noChangeAspect="1"/>
+            </wp:cNvGraphicFramePr>
+            <a:graphic xmlns:a="http://schemas.openxmlformats.org/drawingml/2006/main">
+              <a:graphicData uri="http://schemas.openxmlformats.org/drawingml/2006/picture">
+                <pic:pic xmlns:pic="http://schemas.openxmlformats.org/drawingml/2006/picture">
+                  <pic:nvPicPr>
+                    <pic:cNvPr id="0" name="4.2.23-Download-Board.jpg"/>
+                    <pic:cNvPicPr/>
+                  </pic:nvPicPr>
+                  <pic:blipFill>
+                    <a:blip r:embed="rId57"/>
+                    <a:stretch>
+                      <a:fillRect/>
+                    </a:stretch>
+                  </pic:blipFill>
+                  <pic:spPr>
+                    <a:xfrm>
+                      <a:off x="0" y="0"/>
+                      <a:ext cx="6120130" cy="4110990"/>
+                    </a:xfrm>
+                    <a:prstGeom prst="rect">
+                      <a:avLst/>
+                    </a:prstGeom>
+                  </pic:spPr>
+                </pic:pic>
+              </a:graphicData>
+            </a:graphic>
+          </wp:inline>
+        </w:drawing>
+      </w:r>
+    </w:p>
+    <w:p>
+      <w:pPr>
+        <w:pStyle w:val="berschrift4"/>
+      </w:pPr>
+      <w:r>
         <w:t>Sequenzdiagramm</w:t>
       </w:r>
     </w:p>
@@ -19091,6 +20150,7 @@
           <w:noProof/>
           <w:lang w:eastAsia="de-CH"/>
         </w:rPr>
+        <w:lastRenderedPageBreak/>
         <w:drawing>
           <wp:inline distT="0" distB="0" distL="0" distR="0">
             <wp:extent cx="6120130" cy="4613910"/>
@@ -19107,7 +20167,7 @@
                     <pic:cNvPicPr/>
                   </pic:nvPicPr>
                   <pic:blipFill>
-                    <a:blip r:embed="rId39"/>
+                    <a:blip r:embed="rId58"/>
                     <a:stretch>
                       <a:fillRect/>
                     </a:stretch>
@@ -19441,6 +20501,63 @@
         <w:pStyle w:val="berschrift4"/>
       </w:pPr>
       <w:r>
+        <w:t>Visualisierung</w:t>
+      </w:r>
+    </w:p>
+    <w:p>
+      <w:pPr>
+        <w:rPr>
+          <w:lang w:eastAsia="fr-FR"/>
+        </w:rPr>
+      </w:pPr>
+      <w:r>
+        <w:rPr>
+          <w:noProof/>
+          <w:lang w:eastAsia="de-CH"/>
+        </w:rPr>
+        <w:drawing>
+          <wp:inline distT="0" distB="0" distL="0" distR="0">
+            <wp:extent cx="5467350" cy="3714750"/>
+            <wp:effectExtent l="19050" t="0" r="0" b="0"/>
+            <wp:docPr id="57" name="Grafik 56" descr="4.2.24-First-Start.jpg"/>
+            <wp:cNvGraphicFramePr>
+              <a:graphicFrameLocks xmlns:a="http://schemas.openxmlformats.org/drawingml/2006/main" noChangeAspect="1"/>
+            </wp:cNvGraphicFramePr>
+            <a:graphic xmlns:a="http://schemas.openxmlformats.org/drawingml/2006/main">
+              <a:graphicData uri="http://schemas.openxmlformats.org/drawingml/2006/picture">
+                <pic:pic xmlns:pic="http://schemas.openxmlformats.org/drawingml/2006/picture">
+                  <pic:nvPicPr>
+                    <pic:cNvPr id="0" name="4.2.24-First-Start.jpg"/>
+                    <pic:cNvPicPr/>
+                  </pic:nvPicPr>
+                  <pic:blipFill>
+                    <a:blip r:embed="rId59"/>
+                    <a:stretch>
+                      <a:fillRect/>
+                    </a:stretch>
+                  </pic:blipFill>
+                  <pic:spPr>
+                    <a:xfrm>
+                      <a:off x="0" y="0"/>
+                      <a:ext cx="5467350" cy="3714750"/>
+                    </a:xfrm>
+                    <a:prstGeom prst="rect">
+                      <a:avLst/>
+                    </a:prstGeom>
+                  </pic:spPr>
+                </pic:pic>
+              </a:graphicData>
+            </a:graphic>
+          </wp:inline>
+        </w:drawing>
+      </w:r>
+    </w:p>
+    <w:p>
+      <w:pPr>
+        <w:pStyle w:val="berschrift4"/>
+      </w:pPr>
+      <w:r>
+        <w:lastRenderedPageBreak/>
         <w:t>Sequenzdiagramm</w:t>
       </w:r>
     </w:p>
@@ -19471,7 +20588,7 @@
                     <pic:cNvPicPr/>
                   </pic:nvPicPr>
                   <pic:blipFill>
-                    <a:blip r:embed="rId40"/>
+                    <a:blip r:embed="rId60"/>
                     <a:stretch>
                       <a:fillRect/>
                     </a:stretch>
@@ -19776,6 +20893,62 @@
     </w:p>
     <w:p>
       <w:pPr>
+        <w:pStyle w:val="berschrift4"/>
+      </w:pPr>
+      <w:r>
+        <w:t>Visualisierung</w:t>
+      </w:r>
+    </w:p>
+    <w:p>
+      <w:pPr>
+        <w:rPr>
+          <w:lang w:eastAsia="fr-FR"/>
+        </w:rPr>
+      </w:pPr>
+      <w:r>
+        <w:rPr>
+          <w:noProof/>
+          <w:lang w:eastAsia="de-CH"/>
+        </w:rPr>
+        <w:drawing>
+          <wp:inline distT="0" distB="0" distL="0" distR="0">
+            <wp:extent cx="6120130" cy="3930650"/>
+            <wp:effectExtent l="19050" t="0" r="0" b="0"/>
+            <wp:docPr id="58" name="Grafik 57" descr="4.2.25-Open-Recent.jpg"/>
+            <wp:cNvGraphicFramePr>
+              <a:graphicFrameLocks xmlns:a="http://schemas.openxmlformats.org/drawingml/2006/main" noChangeAspect="1"/>
+            </wp:cNvGraphicFramePr>
+            <a:graphic xmlns:a="http://schemas.openxmlformats.org/drawingml/2006/main">
+              <a:graphicData uri="http://schemas.openxmlformats.org/drawingml/2006/picture">
+                <pic:pic xmlns:pic="http://schemas.openxmlformats.org/drawingml/2006/picture">
+                  <pic:nvPicPr>
+                    <pic:cNvPr id="0" name="4.2.25-Open-Recent.jpg"/>
+                    <pic:cNvPicPr/>
+                  </pic:nvPicPr>
+                  <pic:blipFill>
+                    <a:blip r:embed="rId61"/>
+                    <a:stretch>
+                      <a:fillRect/>
+                    </a:stretch>
+                  </pic:blipFill>
+                  <pic:spPr>
+                    <a:xfrm>
+                      <a:off x="0" y="0"/>
+                      <a:ext cx="6120130" cy="3930650"/>
+                    </a:xfrm>
+                    <a:prstGeom prst="rect">
+                      <a:avLst/>
+                    </a:prstGeom>
+                  </pic:spPr>
+                </pic:pic>
+              </a:graphicData>
+            </a:graphic>
+          </wp:inline>
+        </w:drawing>
+      </w:r>
+    </w:p>
+    <w:p>
+      <w:pPr>
         <w:pStyle w:val="berschrift3"/>
         <w:pageBreakBefore/>
         <w:numPr>
@@ -20185,6 +21358,63 @@
     </w:p>
     <w:p>
       <w:pPr>
+        <w:pStyle w:val="berschrift4"/>
+      </w:pPr>
+      <w:r>
+        <w:lastRenderedPageBreak/>
+        <w:t>Visualisierung</w:t>
+      </w:r>
+    </w:p>
+    <w:p>
+      <w:pPr>
+        <w:rPr>
+          <w:lang w:eastAsia="fr-FR"/>
+        </w:rPr>
+      </w:pPr>
+      <w:r>
+        <w:rPr>
+          <w:noProof/>
+          <w:lang w:eastAsia="de-CH"/>
+        </w:rPr>
+        <w:drawing>
+          <wp:inline distT="0" distB="0" distL="0" distR="0">
+            <wp:extent cx="6120130" cy="4139565"/>
+            <wp:effectExtent l="19050" t="0" r="0" b="0"/>
+            <wp:docPr id="59" name="Grafik 58" descr="4.2.26 Manage Sport.jpg"/>
+            <wp:cNvGraphicFramePr>
+              <a:graphicFrameLocks xmlns:a="http://schemas.openxmlformats.org/drawingml/2006/main" noChangeAspect="1"/>
+            </wp:cNvGraphicFramePr>
+            <a:graphic xmlns:a="http://schemas.openxmlformats.org/drawingml/2006/main">
+              <a:graphicData uri="http://schemas.openxmlformats.org/drawingml/2006/picture">
+                <pic:pic xmlns:pic="http://schemas.openxmlformats.org/drawingml/2006/picture">
+                  <pic:nvPicPr>
+                    <pic:cNvPr id="0" name="4.2.26 Manage Sport.jpg"/>
+                    <pic:cNvPicPr/>
+                  </pic:nvPicPr>
+                  <pic:blipFill>
+                    <a:blip r:embed="rId62"/>
+                    <a:stretch>
+                      <a:fillRect/>
+                    </a:stretch>
+                  </pic:blipFill>
+                  <pic:spPr>
+                    <a:xfrm>
+                      <a:off x="0" y="0"/>
+                      <a:ext cx="6120130" cy="4139565"/>
+                    </a:xfrm>
+                    <a:prstGeom prst="rect">
+                      <a:avLst/>
+                    </a:prstGeom>
+                  </pic:spPr>
+                </pic:pic>
+              </a:graphicData>
+            </a:graphic>
+          </wp:inline>
+        </w:drawing>
+      </w:r>
+    </w:p>
+    <w:p>
+      <w:pPr>
         <w:pStyle w:val="berschrift3"/>
         <w:pageBreakBefore/>
         <w:numPr>
@@ -20685,8 +21915,8 @@
         </w:rPr>
         <w:drawing>
           <wp:inline distT="0" distB="0" distL="0" distR="0">
-            <wp:extent cx="4525750" cy="3078796"/>
-            <wp:effectExtent l="19050" t="0" r="8150" b="0"/>
+            <wp:extent cx="4522884" cy="3078796"/>
+            <wp:effectExtent l="19050" t="0" r="0" b="0"/>
             <wp:docPr id="14" name="Grafik 2" descr="settings.jpg"/>
             <wp:cNvGraphicFramePr>
               <a:graphicFrameLocks xmlns:a="http://schemas.openxmlformats.org/drawingml/2006/main" noChangeAspect="1"/>
@@ -20699,7 +21929,7 @@
                     <pic:cNvPicPr/>
                   </pic:nvPicPr>
                   <pic:blipFill>
-                    <a:blip r:embed="rId41"/>
+                    <a:blip r:embed="rId63"/>
                     <a:stretch>
                       <a:fillRect/>
                     </a:stretch>
@@ -20707,7 +21937,7 @@
                   <pic:spPr>
                     <a:xfrm>
                       <a:off x="0" y="0"/>
-                      <a:ext cx="4525750" cy="3078796"/>
+                      <a:ext cx="4522884" cy="3078796"/>
                     </a:xfrm>
                     <a:prstGeom prst="rect">
                       <a:avLst/>
@@ -21093,6 +22323,61 @@
     </w:tbl>
     <w:p>
       <w:pPr>
+        <w:pStyle w:val="berschrift4"/>
+      </w:pPr>
+      <w:r>
+        <w:t>Visualisierung</w:t>
+      </w:r>
+    </w:p>
+    <w:p>
+      <w:pPr>
+        <w:spacing w:before="0" w:after="0"/>
+        <w:jc w:val="left"/>
+      </w:pPr>
+      <w:r>
+        <w:rPr>
+          <w:noProof/>
+          <w:lang w:eastAsia="de-CH"/>
+        </w:rPr>
+        <w:drawing>
+          <wp:inline distT="0" distB="0" distL="0" distR="0">
+            <wp:extent cx="6120130" cy="4131945"/>
+            <wp:effectExtent l="19050" t="0" r="0" b="0"/>
+            <wp:docPr id="60" name="Grafik 59" descr="4.2.28-Change-Trainer-Setti.jpg"/>
+            <wp:cNvGraphicFramePr>
+              <a:graphicFrameLocks xmlns:a="http://schemas.openxmlformats.org/drawingml/2006/main" noChangeAspect="1"/>
+            </wp:cNvGraphicFramePr>
+            <a:graphic xmlns:a="http://schemas.openxmlformats.org/drawingml/2006/main">
+              <a:graphicData uri="http://schemas.openxmlformats.org/drawingml/2006/picture">
+                <pic:pic xmlns:pic="http://schemas.openxmlformats.org/drawingml/2006/picture">
+                  <pic:nvPicPr>
+                    <pic:cNvPr id="0" name="4.2.28-Change-Trainer-Setti.jpg"/>
+                    <pic:cNvPicPr/>
+                  </pic:nvPicPr>
+                  <pic:blipFill>
+                    <a:blip r:embed="rId64"/>
+                    <a:stretch>
+                      <a:fillRect/>
+                    </a:stretch>
+                  </pic:blipFill>
+                  <pic:spPr>
+                    <a:xfrm>
+                      <a:off x="0" y="0"/>
+                      <a:ext cx="6120130" cy="4131945"/>
+                    </a:xfrm>
+                    <a:prstGeom prst="rect">
+                      <a:avLst/>
+                    </a:prstGeom>
+                  </pic:spPr>
+                </pic:pic>
+              </a:graphicData>
+            </a:graphic>
+          </wp:inline>
+        </w:drawing>
+      </w:r>
+    </w:p>
+    <w:p>
+      <w:pPr>
         <w:spacing w:before="0" w:after="0"/>
         <w:jc w:val="left"/>
         <w:rPr>
@@ -21106,6 +22391,7 @@
         </w:rPr>
       </w:pPr>
       <w:r>
+        <w:lastRenderedPageBreak/>
         <w:br w:type="page"/>
       </w:r>
     </w:p>
@@ -21169,10 +22455,10 @@
       </w:pPr>
       <w:r>
         <w:object w:dxaOrig="12487" w:dyaOrig="14123">
-          <v:shape id="_x0000_i1026" type="#_x0000_t75" style="width:465.9pt;height:527.3pt" o:ole="">
-            <v:imagedata r:id="rId42" o:title=""/>
+          <v:shape id="_x0000_i1026" type="#_x0000_t75" style="width:465.55pt;height:527.65pt" o:ole="">
+            <v:imagedata r:id="rId65" o:title=""/>
           </v:shape>
-          <o:OLEObject Type="Embed" ProgID="Visio.Drawing.11" ShapeID="_x0000_i1026" DrawAspect="Content" ObjectID="_1240301213" r:id="rId43"/>
+          <o:OLEObject Type="Embed" ProgID="Visio.Drawing.11" ShapeID="_x0000_i1026" DrawAspect="Content" ObjectID="_1240302571" r:id="rId66"/>
         </w:object>
       </w:r>
     </w:p>
@@ -33383,7 +34669,6 @@
           <w:rFonts w:ascii="Courier New" w:hAnsi="Courier New" w:cs="Courier New"/>
           <w:lang w:val="en-US" w:eastAsia="de-CH"/>
         </w:rPr>
-        <w:lastRenderedPageBreak/>
         <w:t xml:space="preserve">            &lt;xsd:attribute name="name" type="xsd:string" /&gt;</w:t>
       </w:r>
     </w:p>
@@ -33410,6 +34695,7 @@
           <w:rFonts w:ascii="Courier New" w:hAnsi="Courier New" w:cs="Courier New"/>
           <w:lang w:val="en-US" w:eastAsia="de-CH"/>
         </w:rPr>
+        <w:lastRenderedPageBreak/>
         <w:t xml:space="preserve">          &lt;/xsd:complexType&gt;</w:t>
       </w:r>
     </w:p>
@@ -34112,13 +35398,13 @@
         <w:jc w:val="left"/>
         <w:rPr>
           <w:rFonts w:ascii="Courier New" w:hAnsi="Courier New" w:cs="Courier New"/>
-          <w:lang w:eastAsia="de-CH"/>
-        </w:rPr>
-      </w:pPr>
-      <w:r>
-        <w:rPr>
-          <w:rFonts w:ascii="Courier New" w:hAnsi="Courier New" w:cs="Courier New"/>
-          <w:lang w:eastAsia="de-CH"/>
+          <w:lang w:val="en-US" w:eastAsia="de-CH"/>
+        </w:rPr>
+      </w:pPr>
+      <w:r>
+        <w:rPr>
+          <w:rFonts w:ascii="Courier New" w:hAnsi="Courier New" w:cs="Courier New"/>
+          <w:lang w:val="en-US" w:eastAsia="de-CH"/>
         </w:rPr>
         <w:t xml:space="preserve">  &lt;server name="Public" host="ftp.myhost.ch" port="32" username="myUsername" password="myPassword" /&gt;</w:t>
       </w:r>
@@ -34144,9 +35430,16 @@
       <w:r>
         <w:rPr>
           <w:rFonts w:ascii="Courier New" w:hAnsi="Courier New" w:cs="Courier New"/>
+          <w:lang w:val="en-US" w:eastAsia="de-CH"/>
+        </w:rPr>
+        <w:t xml:space="preserve">  </w:t>
+      </w:r>
+      <w:r>
+        <w:rPr>
+          <w:rFonts w:ascii="Courier New" w:hAnsi="Courier New" w:cs="Courier New"/>
           <w:lang w:eastAsia="de-CH"/>
         </w:rPr>
-        <w:t xml:space="preserve">  &lt;server name="Private" host="ftp.myhost.ch" port="32" username="myUsername" password="myPassword" /&gt;</w:t>
+        <w:t>&lt;server name="Private" host="ftp.myhost.ch" port="32" username="myUsername" password="myPassword" /&gt;</w:t>
       </w:r>
     </w:p>
     <w:p>
@@ -34611,7 +35904,6 @@
           <w:rFonts w:ascii="Courier New" w:hAnsi="Courier New" w:cs="Courier New"/>
           <w:lang w:val="en-US" w:eastAsia="de-CH"/>
         </w:rPr>
-        <w:lastRenderedPageBreak/>
         <w:t xml:space="preserve">            &lt;xsd:sequence&gt;</w:t>
       </w:r>
     </w:p>
@@ -34664,6 +35956,7 @@
           <w:rFonts w:ascii="Courier New" w:hAnsi="Courier New" w:cs="Courier New"/>
           <w:lang w:val="en-US" w:eastAsia="de-CH"/>
         </w:rPr>
+        <w:lastRenderedPageBreak/>
         <w:t xml:space="preserve">                &lt;xsd:complexType&gt;</w:t>
       </w:r>
     </w:p>
@@ -35757,7 +37050,7 @@
                     </pic:cNvPicPr>
                   </pic:nvPicPr>
                   <pic:blipFill>
-                    <a:blip r:embed="rId44"/>
+                    <a:blip r:embed="rId67"/>
                     <a:stretch>
                       <a:fillRect/>
                     </a:stretch>
@@ -36043,7 +37336,7 @@
                     <pic:cNvPicPr/>
                   </pic:nvPicPr>
                   <pic:blipFill>
-                    <a:blip r:embed="rId16"/>
+                    <a:blip r:embed="rId68"/>
                     <a:stretch>
                       <a:fillRect/>
                     </a:stretch>
@@ -36120,7 +37413,7 @@
                     <pic:cNvPicPr/>
                   </pic:nvPicPr>
                   <pic:blipFill>
-                    <a:blip r:embed="rId18"/>
+                    <a:blip r:embed="rId69"/>
                     <a:stretch>
                       <a:fillRect/>
                     </a:stretch>
@@ -36210,7 +37503,7 @@
                     <pic:cNvPicPr/>
                   </pic:nvPicPr>
                   <pic:blipFill>
-                    <a:blip r:embed="rId22"/>
+                    <a:blip r:embed="rId70"/>
                     <a:stretch>
                       <a:fillRect/>
                     </a:stretch>
@@ -36300,7 +37593,7 @@
                     <pic:cNvPicPr/>
                   </pic:nvPicPr>
                   <pic:blipFill>
-                    <a:blip r:embed="rId41"/>
+                    <a:blip r:embed="rId71"/>
                     <a:stretch>
                       <a:fillRect/>
                     </a:stretch>
@@ -36322,8 +37615,8 @@
       </w:r>
     </w:p>
     <w:sectPr>
-      <w:headerReference w:type="default" r:id="rId45"/>
-      <w:footerReference w:type="default" r:id="rId46"/>
+      <w:headerReference w:type="default" r:id="rId72"/>
+      <w:footerReference w:type="default" r:id="rId73"/>
       <w:pgSz w:w="11906" w:h="16838" w:code="9"/>
       <w:pgMar w:top="1134" w:right="1134" w:bottom="1134" w:left="1134" w:header="851" w:footer="851" w:gutter="0"/>
       <w:cols w:space="708"/>
@@ -36567,7 +37860,7 @@
               <w:sz w:val="20"/>
               <w:szCs w:val="20"/>
             </w:rPr>
-            <w:t>58</w:t>
+            <w:t>11</w:t>
           </w:r>
           <w:r>
             <w:rPr>
@@ -36594,7 +37887,7 @@
                 <w:sz w:val="20"/>
                 <w:szCs w:val="20"/>
               </w:rPr>
-              <w:t>65</w:t>
+              <w:t>82</w:t>
             </w:r>
           </w:fldSimple>
         </w:p>

</xml_diff>